<commit_message>
ant algo in progress
</commit_message>
<xml_diff>
--- a/Березінський_Ільєнко_Опис_методів.docx
+++ b/Березінський_Ільєнко_Опис_методів.docx
@@ -1,10 +1,10 @@
 
 <file path=word/document.xml><?xml version="1.0" encoding="utf-8"?>
-<w:document xmlns:wpc="http://schemas.microsoft.com/office/word/2010/wordprocessingCanvas" xmlns:cx="http://schemas.microsoft.com/office/drawing/2014/chartex" xmlns:mc="http://schemas.openxmlformats.org/markup-compatibility/2006" xmlns:o="urn:schemas-microsoft-com:office:office" xmlns:r="http://schemas.openxmlformats.org/officeDocument/2006/relationships" xmlns:m="http://schemas.openxmlformats.org/officeDocument/2006/math" xmlns:v="urn:schemas-microsoft-com:vml" xmlns:wp14="http://schemas.microsoft.com/office/word/2010/wordprocessingDrawing" xmlns:wp="http://schemas.openxmlformats.org/drawingml/2006/wordprocessingDrawing" xmlns:w10="urn:schemas-microsoft-com:office:word" xmlns:w="http://schemas.openxmlformats.org/wordprocessingml/2006/main" xmlns:w14="http://schemas.microsoft.com/office/word/2010/wordml" xmlns:w15="http://schemas.microsoft.com/office/word/2012/wordml" xmlns:w16se="http://schemas.microsoft.com/office/word/2015/wordml/symex" xmlns:wpg="http://schemas.microsoft.com/office/word/2010/wordprocessingGroup" xmlns:wpi="http://schemas.microsoft.com/office/word/2010/wordprocessingInk" xmlns:wne="http://schemas.microsoft.com/office/word/2006/wordml" xmlns:wps="http://schemas.microsoft.com/office/word/2010/wordprocessingShape" mc:Ignorable="w14 w15 w16se wp14">
+<w:document xmlns:wpc="http://schemas.microsoft.com/office/word/2010/wordprocessingCanvas" xmlns:cx="http://schemas.microsoft.com/office/drawing/2014/chartex" xmlns:cx1="http://schemas.microsoft.com/office/drawing/2015/9/8/chartex" xmlns:mc="http://schemas.openxmlformats.org/markup-compatibility/2006" xmlns:o="urn:schemas-microsoft-com:office:office" xmlns:r="http://schemas.openxmlformats.org/officeDocument/2006/relationships" xmlns:m="http://schemas.openxmlformats.org/officeDocument/2006/math" xmlns:v="urn:schemas-microsoft-com:vml" xmlns:wp14="http://schemas.microsoft.com/office/word/2010/wordprocessingDrawing" xmlns:wp="http://schemas.openxmlformats.org/drawingml/2006/wordprocessingDrawing" xmlns:w10="urn:schemas-microsoft-com:office:word" xmlns:w="http://schemas.openxmlformats.org/wordprocessingml/2006/main" xmlns:w14="http://schemas.microsoft.com/office/word/2010/wordml" xmlns:w15="http://schemas.microsoft.com/office/word/2012/wordml" xmlns:w16se="http://schemas.microsoft.com/office/word/2015/wordml/symex" xmlns:wpg="http://schemas.microsoft.com/office/word/2010/wordprocessingGroup" xmlns:wpi="http://schemas.microsoft.com/office/word/2010/wordprocessingInk" xmlns:wne="http://schemas.microsoft.com/office/word/2006/wordml" xmlns:wps="http://schemas.microsoft.com/office/word/2010/wordprocessingShape" mc:Ignorable="w14 w15 w16se wp14">
   <w:body>
     <w:p>
       <w:pPr>
-        <w:pStyle w:val="Heading1"/>
+        <w:pStyle w:val="1"/>
         <w:rPr>
           <w:lang w:val="uk-UA"/>
         </w:rPr>
@@ -105,7 +105,7 @@
     </w:p>
     <w:p>
       <w:pPr>
-        <w:pStyle w:val="ListParagraph"/>
+        <w:pStyle w:val="a3"/>
         <w:numPr>
           <w:ilvl w:val="0"/>
           <w:numId w:val="2"/>
@@ -123,7 +123,7 @@
     </w:p>
     <w:p>
       <w:pPr>
-        <w:pStyle w:val="ListParagraph"/>
+        <w:pStyle w:val="a3"/>
         <w:numPr>
           <w:ilvl w:val="0"/>
           <w:numId w:val="2"/>
@@ -141,7 +141,7 @@
     </w:p>
     <w:p>
       <w:pPr>
-        <w:pStyle w:val="ListParagraph"/>
+        <w:pStyle w:val="a3"/>
         <w:numPr>
           <w:ilvl w:val="0"/>
           <w:numId w:val="2"/>
@@ -195,7 +195,7 @@
     </w:p>
     <w:p>
       <w:pPr>
-        <w:pStyle w:val="ListParagraph"/>
+        <w:pStyle w:val="a3"/>
         <w:numPr>
           <w:ilvl w:val="0"/>
           <w:numId w:val="4"/>
@@ -213,7 +213,7 @@
     </w:p>
     <w:p>
       <w:pPr>
-        <w:pStyle w:val="ListParagraph"/>
+        <w:pStyle w:val="a3"/>
         <w:jc w:val="center"/>
         <w:rPr>
           <w:i/>
@@ -448,7 +448,7 @@
     </w:p>
     <w:p>
       <w:pPr>
-        <w:pStyle w:val="ListParagraph"/>
+        <w:pStyle w:val="a3"/>
         <w:numPr>
           <w:ilvl w:val="0"/>
           <w:numId w:val="4"/>
@@ -466,7 +466,7 @@
     </w:p>
     <w:p>
       <w:pPr>
-        <w:pStyle w:val="ListParagraph"/>
+        <w:pStyle w:val="a3"/>
         <w:rPr>
           <w:lang w:val="uk-UA"/>
         </w:rPr>
@@ -715,7 +715,7 @@
     </w:p>
     <w:p>
       <w:pPr>
-        <w:pStyle w:val="ListParagraph"/>
+        <w:pStyle w:val="a3"/>
         <w:rPr>
           <w:lang w:val="uk-UA"/>
         </w:rPr>
@@ -729,7 +729,7 @@
     </w:p>
     <w:p>
       <w:pPr>
-        <w:pStyle w:val="ListParagraph"/>
+        <w:pStyle w:val="a3"/>
         <w:numPr>
           <w:ilvl w:val="0"/>
           <w:numId w:val="4"/>
@@ -747,7 +747,7 @@
     </w:p>
     <w:p>
       <w:pPr>
-        <w:pStyle w:val="ListParagraph"/>
+        <w:pStyle w:val="a3"/>
         <w:numPr>
           <w:ilvl w:val="0"/>
           <w:numId w:val="4"/>
@@ -804,7 +804,7 @@
     </w:p>
     <w:p>
       <w:pPr>
-        <w:pStyle w:val="ListParagraph"/>
+        <w:pStyle w:val="a3"/>
         <w:jc w:val="center"/>
         <w:rPr>
           <w:lang w:val="uk-UA"/>
@@ -931,7 +931,7 @@
     </w:p>
     <w:p>
       <w:pPr>
-        <w:pStyle w:val="ListParagraph"/>
+        <w:pStyle w:val="a3"/>
         <w:rPr>
           <w:lang w:val="uk-UA"/>
         </w:rPr>
@@ -945,7 +945,7 @@
     </w:p>
     <w:p>
       <w:pPr>
-        <w:pStyle w:val="ListParagraph"/>
+        <w:pStyle w:val="a3"/>
         <w:rPr>
           <w:lang w:val="uk-UA"/>
         </w:rPr>
@@ -967,11 +967,13 @@
       <w:pPr>
         <w:spacing w:line="240" w:lineRule="auto"/>
         <w:rPr>
-          <w:lang w:val="uk-UA"/>
-        </w:rPr>
-      </w:pPr>
-      <w:r>
-        <w:rPr>
+          <w:rFonts w:ascii="Times New Roman" w:hAnsi="Times New Roman" w:cs="Times New Roman"/>
+          <w:lang w:val="uk-UA"/>
+        </w:rPr>
+      </w:pPr>
+      <w:r>
+        <w:rPr>
+          <w:rFonts w:ascii="Times New Roman" w:hAnsi="Times New Roman" w:cs="Times New Roman"/>
           <w:lang w:val="uk-UA"/>
         </w:rPr>
         <w:t>Опис алгоритму:</w:t>
@@ -981,27 +983,23 @@
       <w:pPr>
         <w:spacing w:line="240" w:lineRule="auto"/>
         <w:rPr>
-          <w:rFonts w:ascii="Consolas" w:hAnsi="Consolas"/>
-          <w:lang w:val="uk-UA"/>
-        </w:rPr>
-      </w:pPr>
-      <w:r>
-        <w:rPr>
-          <w:rFonts w:ascii="Consolas" w:hAnsi="Consolas"/>
-          <w:lang w:val="uk-UA"/>
-        </w:rPr>
-        <w:t>Вх</w:t>
-      </w:r>
-      <w:r>
-        <w:rPr>
-          <w:rFonts w:ascii="Consolas" w:hAnsi="Consolas"/>
-          <w:lang w:val="uk-UA"/>
-        </w:rPr>
-        <w:t>ід:</w:t>
-      </w:r>
-      <w:r>
-        <w:rPr>
-          <w:rFonts w:ascii="Consolas" w:hAnsi="Consolas"/>
+          <w:rFonts w:ascii="Times New Roman" w:hAnsi="Times New Roman" w:cs="Times New Roman"/>
+          <w:highlight w:val="green"/>
+          <w:lang w:val="uk-UA"/>
+        </w:rPr>
+      </w:pPr>
+      <w:r>
+        <w:rPr>
+          <w:rFonts w:ascii="Times New Roman" w:hAnsi="Times New Roman" w:cs="Times New Roman"/>
+          <w:highlight w:val="green"/>
+          <w:lang w:val="uk-UA"/>
+        </w:rPr>
+        <w:t>Вхід:</w:t>
+      </w:r>
+      <w:r>
+        <w:rPr>
+          <w:rFonts w:ascii="Times New Roman" w:hAnsi="Times New Roman" w:cs="Times New Roman"/>
+          <w:highlight w:val="green"/>
           <w:lang w:val="uk-UA"/>
         </w:rPr>
         <w:tab/>
@@ -1012,36 +1010,51 @@
       <w:pPr>
         <w:spacing w:line="240" w:lineRule="auto"/>
         <w:rPr>
-          <w:rFonts w:ascii="Consolas" w:hAnsi="Consolas"/>
-          <w:lang w:val="uk-UA"/>
-        </w:rPr>
-      </w:pPr>
-      <w:r>
-        <w:rPr>
-          <w:rFonts w:ascii="Consolas" w:hAnsi="Consolas"/>
+          <w:rFonts w:ascii="Times New Roman" w:hAnsi="Times New Roman" w:cs="Times New Roman"/>
+          <w:highlight w:val="green"/>
+          <w:lang w:val="uk-UA"/>
+        </w:rPr>
+      </w:pPr>
+      <w:r>
+        <w:rPr>
+          <w:rFonts w:ascii="Times New Roman" w:hAnsi="Times New Roman" w:cs="Times New Roman"/>
+          <w:highlight w:val="green"/>
           <w:lang w:val="uk-UA"/>
         </w:rPr>
         <w:tab/>
       </w:r>
       <w:r>
         <w:rPr>
-          <w:rFonts w:ascii="Consolas" w:hAnsi="Consolas"/>
+          <w:rFonts w:ascii="Times New Roman" w:hAnsi="Times New Roman" w:cs="Times New Roman"/>
+          <w:highlight w:val="green"/>
           <w:lang w:val="en-US"/>
         </w:rPr>
         <w:t>m</w:t>
       </w:r>
       <w:r>
         <w:rPr>
-          <w:rFonts w:ascii="Consolas" w:hAnsi="Consolas"/>
+          <w:rFonts w:ascii="Times New Roman" w:hAnsi="Times New Roman" w:cs="Times New Roman"/>
+          <w:highlight w:val="green"/>
         </w:rPr>
         <w:t xml:space="preserve"> – </w:t>
       </w:r>
-      <w:r>
-        <w:rPr>
-          <w:rFonts w:ascii="Consolas" w:hAnsi="Consolas"/>
-          <w:lang w:val="uk-UA"/>
-        </w:rPr>
-        <w:t>розмір початкової популяції</w:t>
+      <w:proofErr w:type="gramStart"/>
+      <w:r>
+        <w:rPr>
+          <w:rFonts w:ascii="Times New Roman" w:hAnsi="Times New Roman" w:cs="Times New Roman"/>
+          <w:highlight w:val="green"/>
+          <w:lang w:val="uk-UA"/>
+        </w:rPr>
+        <w:t>розмір</w:t>
+      </w:r>
+      <w:proofErr w:type="gramEnd"/>
+      <w:r>
+        <w:rPr>
+          <w:rFonts w:ascii="Times New Roman" w:hAnsi="Times New Roman" w:cs="Times New Roman"/>
+          <w:highlight w:val="green"/>
+          <w:lang w:val="uk-UA"/>
+        </w:rPr>
+        <w:t xml:space="preserve"> початкової популяції</w:t>
       </w:r>
     </w:p>
     <w:p>
@@ -1049,668 +1062,952 @@
         <w:spacing w:line="240" w:lineRule="auto"/>
         <w:ind w:firstLine="708"/>
         <w:rPr>
-          <w:rFonts w:ascii="Consolas" w:hAnsi="Consolas"/>
-          <w:lang w:val="uk-UA"/>
-        </w:rPr>
-      </w:pPr>
-      <w:r>
-        <w:rPr>
-          <w:rFonts w:ascii="Consolas" w:hAnsi="Consolas"/>
+          <w:rFonts w:ascii="Times New Roman" w:hAnsi="Times New Roman" w:cs="Times New Roman"/>
+          <w:highlight w:val="green"/>
+          <w:lang w:val="uk-UA"/>
+        </w:rPr>
+      </w:pPr>
+      <w:r>
+        <w:rPr>
+          <w:rFonts w:ascii="Times New Roman" w:hAnsi="Times New Roman" w:cs="Times New Roman"/>
+          <w:highlight w:val="green"/>
           <w:lang w:val="en-US"/>
         </w:rPr>
         <w:t>F</w:t>
       </w:r>
       <w:r>
         <w:rPr>
-          <w:rFonts w:ascii="Consolas" w:hAnsi="Consolas"/>
+          <w:rFonts w:ascii="Times New Roman" w:hAnsi="Times New Roman" w:cs="Times New Roman"/>
+          <w:highlight w:val="green"/>
         </w:rPr>
         <w:t xml:space="preserve"> – </w:t>
       </w:r>
-      <w:r>
-        <w:rPr>
-          <w:rFonts w:ascii="Consolas" w:hAnsi="Consolas"/>
-          <w:lang w:val="uk-UA"/>
-        </w:rPr>
-        <w:t>умова завершення</w:t>
-      </w:r>
-      <w:r>
-        <w:rPr>
-          <w:rFonts w:ascii="Consolas" w:hAnsi="Consolas"/>
+      <w:proofErr w:type="gramStart"/>
+      <w:r>
+        <w:rPr>
+          <w:rFonts w:ascii="Times New Roman" w:hAnsi="Times New Roman" w:cs="Times New Roman"/>
+          <w:highlight w:val="green"/>
+          <w:lang w:val="uk-UA"/>
+        </w:rPr>
+        <w:t>умова</w:t>
+      </w:r>
+      <w:proofErr w:type="gramEnd"/>
+      <w:r>
+        <w:rPr>
+          <w:rFonts w:ascii="Times New Roman" w:hAnsi="Times New Roman" w:cs="Times New Roman"/>
+          <w:highlight w:val="green"/>
+          <w:lang w:val="uk-UA"/>
+        </w:rPr>
+        <w:t xml:space="preserve"> завершення</w:t>
+      </w:r>
+      <w:r>
+        <w:rPr>
+          <w:rFonts w:ascii="Times New Roman" w:hAnsi="Times New Roman" w:cs="Times New Roman"/>
+          <w:highlight w:val="green"/>
         </w:rPr>
         <w:t xml:space="preserve">, </w:t>
       </w:r>
       <w:r>
         <w:rPr>
-          <w:rFonts w:ascii="Consolas" w:hAnsi="Consolas"/>
-          <w:lang w:val="uk-UA"/>
-        </w:rPr>
-        <w:t>впродовж 20 ітерацій алгоритм не</w:t>
+          <w:rFonts w:ascii="Times New Roman" w:hAnsi="Times New Roman" w:cs="Times New Roman"/>
+          <w:highlight w:val="green"/>
+          <w:lang w:val="uk-UA"/>
+        </w:rPr>
+        <w:t>впродовж 20 ітерацій алгоритм не призводив до     покращення розв’язку</w:t>
+      </w:r>
+    </w:p>
+    <w:p>
+      <w:pPr>
+        <w:spacing w:line="240" w:lineRule="auto"/>
+        <w:rPr>
+          <w:rFonts w:ascii="Times New Roman" w:hAnsi="Times New Roman" w:cs="Times New Roman"/>
+          <w:highlight w:val="green"/>
+          <w:lang w:val="uk-UA"/>
+        </w:rPr>
+      </w:pPr>
+      <w:r>
+        <w:rPr>
+          <w:rFonts w:ascii="Times New Roman" w:hAnsi="Times New Roman" w:cs="Times New Roman"/>
+          <w:highlight w:val="green"/>
+          <w:lang w:val="uk-UA"/>
+        </w:rPr>
+        <w:t>Крок 1. Генерація початкової популяції</w:t>
+      </w:r>
+    </w:p>
+    <w:p>
+      <w:pPr>
+        <w:spacing w:line="240" w:lineRule="auto"/>
+        <w:rPr>
+          <w:rFonts w:ascii="Times New Roman" w:hAnsi="Times New Roman" w:cs="Times New Roman"/>
+          <w:highlight w:val="green"/>
+          <w:lang w:val="uk-UA"/>
+        </w:rPr>
+      </w:pPr>
+      <w:r>
+        <w:rPr>
+          <w:rFonts w:ascii="Times New Roman" w:hAnsi="Times New Roman" w:cs="Times New Roman"/>
+          <w:highlight w:val="green"/>
+          <w:lang w:val="uk-UA"/>
+        </w:rPr>
+        <w:t xml:space="preserve">На першому кроці генерується популяція з </w:t>
+      </w:r>
+      <w:r>
+        <w:rPr>
+          <w:rFonts w:ascii="Times New Roman" w:hAnsi="Times New Roman" w:cs="Times New Roman"/>
+          <w:highlight w:val="green"/>
+          <w:lang w:val="en-US"/>
+        </w:rPr>
+        <w:t>m</w:t>
+      </w:r>
+      <w:r>
+        <w:rPr>
+          <w:rFonts w:ascii="Times New Roman" w:hAnsi="Times New Roman" w:cs="Times New Roman"/>
+          <w:highlight w:val="green"/>
+        </w:rPr>
+        <w:t xml:space="preserve"> член</w:t>
+      </w:r>
+      <w:r>
+        <w:rPr>
+          <w:rFonts w:ascii="Times New Roman" w:hAnsi="Times New Roman" w:cs="Times New Roman"/>
+          <w:highlight w:val="green"/>
+          <w:lang w:val="uk-UA"/>
+        </w:rPr>
+        <w:t>ів, в якій тварини, що входять до неї обираються ввипадковим чином. Алгорим перевіряє популяцію та визначає членів, які не задовільняють умові.</w:t>
+      </w:r>
+    </w:p>
+    <w:p>
+      <w:pPr>
+        <w:spacing w:line="240" w:lineRule="auto"/>
+        <w:rPr>
+          <w:rFonts w:ascii="Times New Roman" w:hAnsi="Times New Roman" w:cs="Times New Roman"/>
+          <w:highlight w:val="green"/>
+          <w:lang w:val="uk-UA"/>
+        </w:rPr>
+      </w:pPr>
+      <w:proofErr w:type="gramStart"/>
+      <w:r>
+        <w:rPr>
+          <w:rFonts w:ascii="Times New Roman" w:hAnsi="Times New Roman" w:cs="Times New Roman"/>
+          <w:highlight w:val="green"/>
+          <w:lang w:val="en-US"/>
+        </w:rPr>
+        <w:t>while</w:t>
+      </w:r>
+      <w:proofErr w:type="gramEnd"/>
+      <w:r>
+        <w:rPr>
+          <w:rFonts w:ascii="Times New Roman" w:hAnsi="Times New Roman" w:cs="Times New Roman"/>
+          <w:highlight w:val="green"/>
+        </w:rPr>
+        <w:t xml:space="preserve"> </w:t>
+      </w:r>
+      <w:r>
+        <w:rPr>
+          <w:rFonts w:ascii="Times New Roman" w:hAnsi="Times New Roman" w:cs="Times New Roman"/>
+          <w:highlight w:val="green"/>
+          <w:lang w:val="uk-UA"/>
+        </w:rPr>
+        <w:t xml:space="preserve">не виконується </w:t>
+      </w:r>
+      <w:r>
+        <w:rPr>
+          <w:rFonts w:ascii="Times New Roman" w:hAnsi="Times New Roman" w:cs="Times New Roman"/>
+          <w:highlight w:val="green"/>
+          <w:lang w:val="en-US"/>
+        </w:rPr>
+        <w:t>F</w:t>
+      </w:r>
+      <w:r>
+        <w:rPr>
+          <w:rFonts w:ascii="Times New Roman" w:hAnsi="Times New Roman" w:cs="Times New Roman"/>
+          <w:highlight w:val="green"/>
+        </w:rPr>
+        <w:t xml:space="preserve"> </w:t>
+      </w:r>
+      <w:r>
+        <w:rPr>
+          <w:rFonts w:ascii="Times New Roman" w:hAnsi="Times New Roman" w:cs="Times New Roman"/>
+          <w:highlight w:val="green"/>
+          <w:lang w:val="en-US"/>
+        </w:rPr>
+        <w:t>do</w:t>
+      </w:r>
+    </w:p>
+    <w:p>
+      <w:pPr>
+        <w:spacing w:line="240" w:lineRule="auto"/>
+        <w:rPr>
+          <w:rFonts w:ascii="Times New Roman" w:hAnsi="Times New Roman" w:cs="Times New Roman"/>
+          <w:highlight w:val="green"/>
+          <w:lang w:val="uk-UA"/>
+        </w:rPr>
+      </w:pPr>
+      <w:r>
+        <w:rPr>
+          <w:rFonts w:ascii="Times New Roman" w:hAnsi="Times New Roman" w:cs="Times New Roman"/>
+          <w:highlight w:val="green"/>
+        </w:rPr>
+        <w:lastRenderedPageBreak/>
+        <w:tab/>
+      </w:r>
+      <w:r>
+        <w:rPr>
+          <w:rFonts w:ascii="Times New Roman" w:hAnsi="Times New Roman" w:cs="Times New Roman"/>
+          <w:highlight w:val="green"/>
+          <w:lang w:val="uk-UA"/>
+        </w:rPr>
+        <w:t>Крок 2. Обрати бат</w:t>
+      </w:r>
+      <w:r>
+        <w:rPr>
+          <w:rFonts w:ascii="Times New Roman" w:hAnsi="Times New Roman" w:cs="Times New Roman"/>
+          <w:highlight w:val="green"/>
+          <w:lang w:val="uk-UA"/>
+        </w:rPr>
+        <w:t>ь</w:t>
+      </w:r>
+      <w:r>
+        <w:rPr>
+          <w:rFonts w:ascii="Times New Roman" w:hAnsi="Times New Roman" w:cs="Times New Roman"/>
+          <w:highlight w:val="green"/>
+          <w:lang w:val="uk-UA"/>
+        </w:rPr>
+        <w:t>ків.</w:t>
+      </w:r>
+    </w:p>
+    <w:p>
+      <w:pPr>
+        <w:spacing w:line="240" w:lineRule="auto"/>
+        <w:rPr>
+          <w:rFonts w:ascii="Times New Roman" w:hAnsi="Times New Roman" w:cs="Times New Roman"/>
+          <w:highlight w:val="green"/>
+          <w:lang w:val="uk-UA"/>
+        </w:rPr>
+      </w:pPr>
+      <w:r>
+        <w:rPr>
+          <w:rFonts w:ascii="Times New Roman" w:hAnsi="Times New Roman" w:cs="Times New Roman"/>
+          <w:highlight w:val="green"/>
+          <w:lang w:val="uk-UA"/>
+        </w:rPr>
+        <w:tab/>
+        <w:t>Для вибору батьків скористаємося турнірним методом, в якому кожному популяція буде поділена на дві частини випадковим чином. Кожному члену буде присвоєно номер команди (1 або 2). З кожної команди буде обрано одного найкращого представника. Так, у результаті ми матимемо двох батьків та можемо переходити до створення нащадків.</w:t>
+      </w:r>
+    </w:p>
+    <w:p>
+      <w:pPr>
+        <w:spacing w:line="240" w:lineRule="auto"/>
+        <w:rPr>
+          <w:rFonts w:ascii="Times New Roman" w:hAnsi="Times New Roman" w:cs="Times New Roman"/>
+          <w:highlight w:val="green"/>
+          <w:lang w:val="uk-UA"/>
+        </w:rPr>
+      </w:pPr>
+      <w:r>
+        <w:rPr>
+          <w:rFonts w:ascii="Times New Roman" w:hAnsi="Times New Roman" w:cs="Times New Roman"/>
+          <w:highlight w:val="green"/>
+          <w:lang w:val="uk-UA"/>
+        </w:rPr>
+        <w:tab/>
+        <w:t>Крок 3. Схрещення.</w:t>
+      </w:r>
+    </w:p>
+    <w:p>
+      <w:pPr>
+        <w:spacing w:line="240" w:lineRule="auto"/>
+        <w:rPr>
+          <w:rFonts w:ascii="Times New Roman" w:hAnsi="Times New Roman" w:cs="Times New Roman"/>
+          <w:highlight w:val="green"/>
+          <w:lang w:val="uk-UA"/>
+        </w:rPr>
+      </w:pPr>
+      <w:r>
+        <w:rPr>
+          <w:rFonts w:ascii="Times New Roman" w:hAnsi="Times New Roman" w:cs="Times New Roman"/>
+          <w:highlight w:val="green"/>
+          <w:lang w:val="uk-UA"/>
+        </w:rPr>
+        <w:t>На етапі схрещення отриманих у попередньому кроці батьків ми застосуємо одноточковий кросинговер. Для цього визначимо опорну точку кросинговеру, поділивши порівну гени на дві половини по середині. Далі формуємо двох нащадків. Перший нащадок отримує першу половину генів першого предка та другу</w:t>
+      </w:r>
+      <w:r>
+        <w:rPr>
+          <w:rFonts w:ascii="Times New Roman" w:hAnsi="Times New Roman" w:cs="Times New Roman"/>
+          <w:highlight w:val="green"/>
+          <w:lang w:val="uk-UA"/>
+        </w:rPr>
+        <w:t xml:space="preserve"> - </w:t>
+      </w:r>
+      <w:r>
+        <w:rPr>
+          <w:rFonts w:ascii="Times New Roman" w:hAnsi="Times New Roman" w:cs="Times New Roman"/>
+          <w:highlight w:val="green"/>
+          <w:lang w:val="uk-UA"/>
+        </w:rPr>
+        <w:t>другого, другий нащадок – другу половину</w:t>
+      </w:r>
+      <w:r>
+        <w:rPr>
+          <w:rFonts w:ascii="Times New Roman" w:hAnsi="Times New Roman" w:cs="Times New Roman"/>
+          <w:highlight w:val="green"/>
+          <w:lang w:val="uk-UA"/>
+        </w:rPr>
+        <w:t xml:space="preserve"> гені</w:t>
+      </w:r>
+      <w:r>
+        <w:rPr>
+          <w:rFonts w:ascii="Times New Roman" w:hAnsi="Times New Roman" w:cs="Times New Roman"/>
+          <w:highlight w:val="green"/>
+          <w:lang w:val="uk-UA"/>
+        </w:rPr>
+        <w:t xml:space="preserve"> </w:t>
+      </w:r>
+      <w:r>
+        <w:rPr>
+          <w:rFonts w:ascii="Times New Roman" w:hAnsi="Times New Roman" w:cs="Times New Roman"/>
+          <w:highlight w:val="green"/>
+          <w:lang w:val="uk-UA"/>
+        </w:rPr>
+        <w:t>першого предка та першу – другого. В результаті ми маємо двох нащадків.</w:t>
+      </w:r>
+    </w:p>
+    <w:p>
+      <w:pPr>
+        <w:spacing w:line="240" w:lineRule="auto"/>
+        <w:rPr>
+          <w:rFonts w:ascii="Times New Roman" w:hAnsi="Times New Roman" w:cs="Times New Roman"/>
+          <w:highlight w:val="green"/>
+          <w:lang w:val="uk-UA"/>
+        </w:rPr>
+      </w:pPr>
+      <w:r>
+        <w:rPr>
+          <w:rFonts w:ascii="Times New Roman" w:hAnsi="Times New Roman" w:cs="Times New Roman"/>
+          <w:highlight w:val="green"/>
+          <w:lang w:val="uk-UA"/>
+        </w:rPr>
+        <w:tab/>
+        <w:t>Крок 4. Мутації.</w:t>
+      </w:r>
+    </w:p>
+    <w:p>
+      <w:pPr>
+        <w:spacing w:line="240" w:lineRule="auto"/>
+        <w:rPr>
+          <w:rFonts w:ascii="Times New Roman" w:hAnsi="Times New Roman" w:cs="Times New Roman"/>
+          <w:highlight w:val="green"/>
+          <w:lang w:val="uk-UA"/>
+        </w:rPr>
+      </w:pPr>
+      <w:r>
+        <w:rPr>
+          <w:rFonts w:ascii="Times New Roman" w:hAnsi="Times New Roman" w:cs="Times New Roman"/>
+          <w:highlight w:val="green"/>
+          <w:lang w:val="uk-UA"/>
+        </w:rPr>
+        <w:t>На цьому етапі, з певною ймовірністю з кожним отриманим нащадком може відбутися мутація.</w:t>
+      </w:r>
+      <w:r>
+        <w:rPr>
+          <w:rFonts w:ascii="Times New Roman" w:hAnsi="Times New Roman" w:cs="Times New Roman"/>
+          <w:highlight w:val="green"/>
+          <w:lang w:val="uk-UA"/>
+        </w:rPr>
+        <w:t xml:space="preserve"> Використаємо одноточковий оператор мутації.</w:t>
+      </w:r>
+      <w:r>
+        <w:rPr>
+          <w:rFonts w:ascii="Times New Roman" w:hAnsi="Times New Roman" w:cs="Times New Roman"/>
+          <w:highlight w:val="green"/>
+          <w:lang w:val="uk-UA"/>
+        </w:rPr>
+        <w:t xml:space="preserve"> Приймемо ймовірність мутації за 0,1. При мутації, випадковий ген нащадка змінює своє значення.</w:t>
+      </w:r>
+      <w:r>
+        <w:rPr>
+          <w:rFonts w:ascii="Times New Roman" w:hAnsi="Times New Roman" w:cs="Times New Roman"/>
+          <w:highlight w:val="green"/>
+          <w:lang w:val="uk-UA"/>
+        </w:rPr>
+        <w:t xml:space="preserve"> </w:t>
+      </w:r>
+    </w:p>
+    <w:p>
+      <w:pPr>
+        <w:spacing w:line="240" w:lineRule="auto"/>
+        <w:rPr>
+          <w:rFonts w:ascii="Times New Roman" w:hAnsi="Times New Roman" w:cs="Times New Roman"/>
+          <w:highlight w:val="green"/>
+          <w:lang w:val="uk-UA"/>
+        </w:rPr>
+      </w:pPr>
+      <w:r>
+        <w:rPr>
+          <w:rFonts w:ascii="Times New Roman" w:hAnsi="Times New Roman" w:cs="Times New Roman"/>
+          <w:highlight w:val="green"/>
+          <w:lang w:val="uk-UA"/>
+        </w:rPr>
+        <w:tab/>
+        <w:t>Крок 5. Локальне покращення(Реанімація)</w:t>
+      </w:r>
+    </w:p>
+    <w:p>
+      <w:pPr>
+        <w:spacing w:line="240" w:lineRule="auto"/>
+        <w:rPr>
+          <w:rFonts w:ascii="Times New Roman" w:hAnsi="Times New Roman" w:cs="Times New Roman"/>
+          <w:highlight w:val="green"/>
+          <w:lang w:val="uk-UA"/>
+        </w:rPr>
+      </w:pPr>
+      <w:r>
+        <w:rPr>
+          <w:rFonts w:ascii="Times New Roman" w:hAnsi="Times New Roman" w:cs="Times New Roman"/>
+          <w:highlight w:val="green"/>
+          <w:lang w:val="uk-UA"/>
+        </w:rPr>
+        <w:t>Якщо один з нащадків виявився непридатним, спробуємо зробити реанімацію. Оцінимо, які тварина конфліктують одна з одною. Оцінимо, з якою кількістю конфліктує кожна тварина. Далі, поки не буде досягнуто допустимого розв’язку, на кожній ітерації приби</w:t>
+      </w:r>
+      <w:r>
+        <w:rPr>
+          <w:rFonts w:ascii="Times New Roman" w:hAnsi="Times New Roman" w:cs="Times New Roman"/>
+          <w:highlight w:val="green"/>
+          <w:lang w:val="uk-UA"/>
+        </w:rPr>
+        <w:t>раємо тварину, яка має найбільше конфліктів, після чого перераховуємо конфлікти, і, якщо їх немає, переходимо до включення в популяцію.</w:t>
+      </w:r>
+    </w:p>
+    <w:p>
+      <w:pPr>
+        <w:spacing w:line="240" w:lineRule="auto"/>
+        <w:rPr>
+          <w:rFonts w:ascii="Times New Roman" w:hAnsi="Times New Roman" w:cs="Times New Roman"/>
+          <w:highlight w:val="green"/>
+          <w:lang w:val="uk-UA"/>
+        </w:rPr>
+      </w:pPr>
+      <w:r>
+        <w:rPr>
+          <w:rFonts w:ascii="Times New Roman" w:hAnsi="Times New Roman" w:cs="Times New Roman"/>
+          <w:highlight w:val="green"/>
+          <w:lang w:val="uk-UA"/>
+        </w:rPr>
+        <w:tab/>
+        <w:t>Крок 6. Оновлення популяції.</w:t>
+      </w:r>
+    </w:p>
+    <w:p>
+      <w:pPr>
+        <w:spacing w:line="240" w:lineRule="auto"/>
+        <w:rPr>
+          <w:rFonts w:ascii="Times New Roman" w:hAnsi="Times New Roman" w:cs="Times New Roman"/>
+          <w:lang w:val="uk-UA"/>
+        </w:rPr>
+      </w:pPr>
+      <w:r>
+        <w:rPr>
+          <w:rFonts w:ascii="Times New Roman" w:hAnsi="Times New Roman" w:cs="Times New Roman"/>
+          <w:highlight w:val="green"/>
+          <w:lang w:val="uk-UA"/>
+        </w:rPr>
+        <w:t>При оновленні популяції слід робити відсів 2</w:t>
+      </w:r>
+      <w:r>
+        <w:rPr>
+          <w:rFonts w:ascii="Times New Roman" w:hAnsi="Times New Roman" w:cs="Times New Roman"/>
+          <w:highlight w:val="green"/>
+          <w:lang w:val="uk-UA"/>
+        </w:rPr>
+        <w:t>-х</w:t>
+      </w:r>
+      <w:r>
+        <w:rPr>
+          <w:rFonts w:ascii="Times New Roman" w:hAnsi="Times New Roman" w:cs="Times New Roman"/>
+          <w:highlight w:val="green"/>
+          <w:lang w:val="uk-UA"/>
+        </w:rPr>
+        <w:t xml:space="preserve"> найгірших розв’язків, щоб не працювати з поганими результатами. </w:t>
+      </w:r>
+      <w:r>
+        <w:rPr>
+          <w:rFonts w:ascii="Times New Roman" w:hAnsi="Times New Roman" w:cs="Times New Roman"/>
+          <w:highlight w:val="green"/>
+          <w:lang w:val="uk-UA"/>
+        </w:rPr>
+        <w:t>Для цього додамо отриманих нащадків в популяцію та оцінимо цільову функцію (кількість тварин в кожному наборі) для кожного члена популяції. Два найгірших результати видаляються з популяції. Якщо один з отриманих результатів є кращим за попередній рекорд, визначаємо новий рекорд. Якщо покращення не було впродовж 20 ітерацій, завершуємо роботу алгоритму.</w:t>
+      </w:r>
+    </w:p>
+    <w:p>
+      <w:pPr>
+        <w:spacing w:line="240" w:lineRule="auto"/>
+        <w:rPr>
+          <w:lang w:val="uk-UA"/>
+        </w:rPr>
+      </w:pPr>
+    </w:p>
+    <w:p>
+      <w:pPr>
+        <w:rPr>
+          <w:b/>
+          <w:lang w:val="uk-UA"/>
+        </w:rPr>
+      </w:pPr>
+      <w:r>
+        <w:rPr>
+          <w:b/>
+          <w:lang w:val="uk-UA"/>
+        </w:rPr>
+        <w:t>2.3. Опис методу розв’язання</w:t>
+      </w:r>
+    </w:p>
+    <w:p>
+      <w:pPr>
+        <w:rPr>
+          <w:lang w:val="uk-UA"/>
+        </w:rPr>
+      </w:pPr>
+      <w:r>
+        <w:rPr>
+          <w:lang w:val="uk-UA"/>
+        </w:rPr>
+        <w:t>Алгоритм 1 будується на випадковому відборі популяції, схрещуванні представників популяції з метою отримати краще потомство.</w:t>
+      </w:r>
+    </w:p>
+    <w:p>
+      <w:pPr>
+        <w:rPr>
+          <w:lang w:val="uk-UA"/>
+        </w:rPr>
+      </w:pPr>
+      <w:r>
+        <w:rPr>
+          <w:lang w:val="uk-UA"/>
+        </w:rPr>
+        <w:t>Алгоритм 1 завжди призведе до допустимого розв’язку так як на одному з кроків відбувається перевірка, чи задовольняє нащадок умові задачі.</w:t>
+      </w:r>
+      <w:r>
+        <w:rPr>
+          <w:lang w:val="uk-UA"/>
+        </w:rPr>
+        <w:t xml:space="preserve"> Отже, алгоритм буде відсіювати недопустимі розв’язки. Метод є наближеним, тому точної гарантії на отримання оптимального розв’язку немає. Алгоритм завершує роботу, після того, як впродовж 10 ітерацій не було покращення ЦФ.</w:t>
+      </w:r>
+    </w:p>
+    <w:p>
+      <w:pPr>
+        <w:rPr>
+          <w:lang w:val="uk-UA"/>
+        </w:rPr>
+      </w:pPr>
+      <w:r>
+        <w:rPr>
+          <w:lang w:val="uk-UA"/>
+        </w:rPr>
+        <w:t>Генетичний алгоритм працює за лінійний час та має лінійну складність.</w:t>
+      </w:r>
+    </w:p>
+    <w:p>
+      <w:pPr>
+        <w:rPr>
+          <w:lang w:val="uk-UA"/>
+        </w:rPr>
+      </w:pPr>
+    </w:p>
+    <w:p>
+      <w:pPr>
+        <w:rPr>
+          <w:b/>
+          <w:lang w:val="uk-UA"/>
+        </w:rPr>
+      </w:pPr>
+      <w:r>
+        <w:rPr>
+          <w:b/>
+          <w:lang w:val="uk-UA"/>
+        </w:rPr>
+        <w:t>2.4. Опис алгоритму мурашиних колоній.</w:t>
+      </w:r>
+    </w:p>
+    <w:p>
+      <w:pPr>
+        <w:rPr>
+          <w:lang w:val="uk-UA"/>
+        </w:rPr>
+      </w:pPr>
+      <w:r>
+        <w:rPr>
+          <w:lang w:val="uk-UA"/>
+        </w:rPr>
+        <w:t xml:space="preserve">Алгоритм мурашиних колоній представляє собою жадібний еврістичний алгоритм, що будує нове рішення на основі попереднього. Основною ідеєю є моделювання поведінки мурах на шляху до їжі. </w:t>
+      </w:r>
+      <w:r>
+        <w:rPr>
+          <w:lang w:val="uk-UA"/>
+        </w:rPr>
+        <w:lastRenderedPageBreak/>
+        <w:t>Мурахи позначають кращі шляхи феромонами</w:t>
+      </w:r>
+      <w:r>
+        <w:rPr>
+          <w:lang w:val="uk-UA"/>
+        </w:rPr>
+        <w:t>, по котрих ідуть наступні мурахи. В умовах даної задачі позначатимемо «феромоном» тварин, які можуть бути перевезені з найбільшою кількістю інших тварин. На заключних кроках алгоритм будуватиме популяції переважно з цих тварин.</w:t>
+      </w:r>
+    </w:p>
+    <w:p>
+      <w:pPr>
+        <w:rPr>
+          <w:lang w:val="uk-UA"/>
+        </w:rPr>
+      </w:pPr>
+      <w:r>
+        <w:rPr>
+          <w:lang w:val="uk-UA"/>
+        </w:rPr>
+        <w:t>Алгоритм завжди приводитиме до допустимого розв’язку так як буде перевіряти розв’язки на допустимість.</w:t>
+      </w:r>
+    </w:p>
+    <w:p>
+      <w:pPr>
+        <w:rPr>
+          <w:lang w:val="uk-UA"/>
+        </w:rPr>
+      </w:pPr>
+      <w:r>
+        <w:rPr>
+          <w:lang w:val="uk-UA"/>
+        </w:rPr>
+        <w:t>Алгоритм є наближеним, тому не гарантує оптимальність розв’язку.</w:t>
+      </w:r>
+    </w:p>
+    <w:p>
+      <w:pPr>
+        <w:rPr>
+          <w:lang w:val="uk-UA"/>
+        </w:rPr>
+      </w:pPr>
+    </w:p>
+    <w:p>
+      <w:pPr>
+        <w:spacing w:line="240" w:lineRule="auto"/>
+        <w:rPr>
+          <w:lang w:val="uk-UA"/>
+        </w:rPr>
+      </w:pPr>
+      <w:r>
+        <w:rPr>
+          <w:lang w:val="uk-UA"/>
+        </w:rPr>
+        <w:t>Опис алгоритму</w:t>
+      </w:r>
+    </w:p>
+    <w:p>
+      <w:pPr>
+        <w:spacing w:line="240" w:lineRule="auto"/>
+        <w:rPr>
+          <w:lang w:val="uk-UA"/>
+        </w:rPr>
+      </w:pPr>
+      <w:r>
+        <w:rPr>
+          <w:lang w:val="uk-UA"/>
+        </w:rPr>
+        <w:t>Крок 0. Ініціалізація початкових параметрів.</w:t>
+      </w:r>
+    </w:p>
+    <w:p>
+      <w:pPr>
+        <w:spacing w:line="240" w:lineRule="auto"/>
+        <w:rPr>
+          <w:lang w:val="uk-UA"/>
+        </w:rPr>
+      </w:pPr>
+    </w:p>
+    <w:p>
+      <w:pPr>
+        <w:spacing w:line="240" w:lineRule="auto"/>
+        <w:rPr>
+          <w:lang w:val="uk-UA"/>
+        </w:rPr>
+      </w:pPr>
+      <w:r>
+        <w:rPr>
+          <w:lang w:val="uk-UA"/>
+        </w:rPr>
+        <w:t>Доки не досягнуто умов виходу виконуються наступні кроки:</w:t>
+      </w:r>
+    </w:p>
+    <w:p>
+      <w:pPr>
+        <w:spacing w:line="240" w:lineRule="auto"/>
+        <w:rPr>
+          <w:lang w:val="uk-UA"/>
+        </w:rPr>
+      </w:pPr>
+      <w:r>
+        <w:rPr>
+          <w:lang w:val="uk-UA"/>
+        </w:rPr>
+        <w:t xml:space="preserve">Крок 1. </w:t>
+      </w:r>
+      <w:r>
+        <w:rPr>
+          <w:lang w:val="uk-UA"/>
+        </w:rPr>
+        <w:t xml:space="preserve"> Створення мурах.</w:t>
+      </w:r>
+    </w:p>
+    <w:p>
+      <w:pPr>
+        <w:spacing w:line="240" w:lineRule="auto"/>
+        <w:rPr>
+          <w:lang w:val="uk-UA"/>
+        </w:rPr>
+      </w:pPr>
+      <w:r>
+        <w:rPr>
+          <w:lang w:val="uk-UA"/>
+        </w:rPr>
+        <w:t>На першому кроці кожної ітерації розміщаємо всю колонію у випадкову вершину. Ймовірність розміщення колонії у вершині вираховується за формулою</w:t>
+      </w:r>
+    </w:p>
+    <w:p>
+      <w:pPr>
+        <w:spacing w:line="240" w:lineRule="auto"/>
+        <w:rPr>
+          <w:rFonts w:eastAsiaTheme="minorEastAsia"/>
+          <w:lang w:val="uk-UA"/>
+        </w:rPr>
+      </w:pPr>
+      <m:oMathPara>
+        <m:oMath>
+          <m:r>
+            <w:rPr>
+              <w:rFonts w:ascii="Cambria Math" w:hAnsi="Cambria Math"/>
+              <w:lang w:val="uk-UA"/>
+            </w:rPr>
+            <m:t xml:space="preserve">P= </m:t>
+          </m:r>
+          <m:f>
+            <m:fPr>
+              <m:ctrlPr>
+                <w:rPr>
+                  <w:rFonts w:ascii="Cambria Math" w:hAnsi="Cambria Math"/>
+                  <w:i/>
+                  <w:lang w:val="uk-UA"/>
+                </w:rPr>
+              </m:ctrlPr>
+            </m:fPr>
+            <m:num>
+              <m:sSub>
+                <m:sSubPr>
+                  <m:ctrlPr>
+                    <w:rPr>
+                      <w:rFonts w:ascii="Cambria Math" w:hAnsi="Cambria Math"/>
+                      <w:i/>
+                      <w:lang w:val="uk-UA"/>
+                    </w:rPr>
+                  </m:ctrlPr>
+                </m:sSubPr>
+                <m:e>
+                  <m:r>
+                    <w:rPr>
+                      <w:rFonts w:ascii="Cambria Math" w:hAnsi="Cambria Math"/>
+                      <w:lang w:val="uk-UA"/>
+                    </w:rPr>
+                    <m:t>n</m:t>
+                  </m:r>
+                </m:e>
+                <m:sub>
+                  <m:r>
+                    <w:rPr>
+                      <w:rFonts w:ascii="Cambria Math" w:hAnsi="Cambria Math"/>
+                      <w:lang w:val="uk-UA"/>
+                    </w:rPr>
+                    <m:t>i</m:t>
+                  </m:r>
+                </m:sub>
+              </m:sSub>
+            </m:num>
+            <m:den>
+              <m:r>
+                <w:rPr>
+                  <w:rFonts w:ascii="Cambria Math" w:hAnsi="Cambria Math"/>
+                  <w:lang w:val="en-US"/>
+                </w:rPr>
+                <m:t>N</m:t>
+              </m:r>
+            </m:den>
+          </m:f>
+        </m:oMath>
+      </m:oMathPara>
+    </w:p>
+    <w:p>
+      <w:pPr>
+        <w:spacing w:line="240" w:lineRule="auto"/>
+        <w:rPr>
+          <w:rFonts w:eastAsiaTheme="minorEastAsia"/>
+          <w:lang w:val="uk-UA"/>
+        </w:rPr>
+      </w:pPr>
+      <w:r>
+        <w:rPr>
+          <w:rFonts w:eastAsiaTheme="minorEastAsia"/>
+          <w:lang w:val="uk-UA"/>
+        </w:rPr>
+        <w:t xml:space="preserve">де </w:t>
+      </w:r>
+      <m:oMath>
+        <m:sSub>
+          <m:sSubPr>
+            <m:ctrlPr>
+              <w:rPr>
+                <w:rFonts w:ascii="Cambria Math" w:eastAsiaTheme="minorEastAsia" w:hAnsi="Cambria Math"/>
+                <w:i/>
+                <w:lang w:val="uk-UA"/>
+              </w:rPr>
+            </m:ctrlPr>
+          </m:sSubPr>
+          <m:e>
+            <m:r>
+              <w:rPr>
+                <w:rFonts w:ascii="Cambria Math" w:eastAsiaTheme="minorEastAsia" w:hAnsi="Cambria Math"/>
+                <w:lang w:val="en-US"/>
+              </w:rPr>
+              <m:t>n</m:t>
+            </m:r>
+          </m:e>
+          <m:sub>
+            <m:r>
+              <w:rPr>
+                <w:rFonts w:ascii="Cambria Math" w:eastAsiaTheme="minorEastAsia" w:hAnsi="Cambria Math"/>
+                <w:lang w:val="uk-UA"/>
+              </w:rPr>
+              <m:t>i</m:t>
+            </m:r>
+          </m:sub>
+        </m:sSub>
+      </m:oMath>
+      <w:r>
+        <w:rPr>
+          <w:rFonts w:eastAsiaTheme="minorEastAsia"/>
+          <w:lang w:val="uk-UA"/>
+        </w:rPr>
+        <w:t xml:space="preserve"> – </w:t>
+      </w:r>
+      <w:r>
+        <w:rPr>
+          <w:rFonts w:eastAsiaTheme="minorEastAsia"/>
+          <w:lang w:val="uk-UA"/>
+        </w:rPr>
+        <w:t xml:space="preserve">кількість шляхів з вершини і, </w:t>
+      </w:r>
+      <w:r>
+        <w:rPr>
+          <w:rFonts w:eastAsiaTheme="minorEastAsia"/>
+          <w:lang w:val="en-US"/>
+        </w:rPr>
+        <w:t>N</w:t>
+      </w:r>
+      <w:r>
+        <w:rPr>
+          <w:rFonts w:eastAsiaTheme="minorEastAsia"/>
+          <w:lang w:val="uk-UA"/>
+        </w:rPr>
+        <w:t xml:space="preserve"> </w:t>
+      </w:r>
+      <w:r>
+        <w:rPr>
+          <w:rFonts w:eastAsiaTheme="minorEastAsia"/>
+          <w:lang w:val="uk-UA"/>
+        </w:rPr>
+        <w:t>–</w:t>
+      </w:r>
+      <w:r>
+        <w:rPr>
+          <w:rFonts w:eastAsiaTheme="minorEastAsia"/>
+          <w:lang w:val="uk-UA"/>
+        </w:rPr>
+        <w:t xml:space="preserve"> </w:t>
+      </w:r>
+      <w:r>
+        <w:rPr>
+          <w:rFonts w:eastAsiaTheme="minorEastAsia"/>
+          <w:lang w:val="uk-UA"/>
+        </w:rPr>
+        <w:t>кількість вершин. Тобто ймовірність розміщення колонії у вершині</w:t>
+      </w:r>
+      <w:r>
+        <w:rPr>
+          <w:rFonts w:eastAsiaTheme="minorEastAsia"/>
+          <w:lang w:val="uk-UA"/>
+        </w:rPr>
+        <w:t xml:space="preserve"> прямо пропорці</w:t>
       </w:r>
       <w:bookmarkStart w:id="0" w:name="_GoBack"/>
       <w:bookmarkEnd w:id="0"/>
       <w:r>
         <w:rPr>
+          <w:rFonts w:eastAsiaTheme="minorEastAsia"/>
+          <w:lang w:val="uk-UA"/>
+        </w:rPr>
+        <w:t>йна кількості суміжних з нею вершин.</w:t>
+      </w:r>
+    </w:p>
+    <w:p>
+      <w:pPr>
+        <w:spacing w:line="240" w:lineRule="auto"/>
+        <w:rPr>
+          <w:rFonts w:eastAsiaTheme="minorEastAsia"/>
+          <w:lang w:val="uk-UA"/>
+        </w:rPr>
+      </w:pPr>
+      <w:r>
+        <w:rPr>
+          <w:rFonts w:eastAsiaTheme="minorEastAsia"/>
+          <w:lang w:val="uk-UA"/>
+        </w:rPr>
+        <w:t xml:space="preserve">Крок 2. </w:t>
+      </w:r>
+      <w:r>
+        <w:rPr>
+          <w:rFonts w:eastAsiaTheme="minorEastAsia"/>
+          <w:lang w:val="uk-UA"/>
+        </w:rPr>
+        <w:t>Пошук рішень.</w:t>
+      </w:r>
+    </w:p>
+    <w:p>
+      <w:pPr>
+        <w:spacing w:line="240" w:lineRule="auto"/>
+        <w:rPr>
+          <w:rFonts w:eastAsiaTheme="minorEastAsia"/>
+          <w:lang w:val="uk-UA"/>
+        </w:rPr>
+      </w:pPr>
+      <w:r>
+        <w:rPr>
+          <w:rFonts w:eastAsiaTheme="minorEastAsia"/>
+          <w:lang w:val="uk-UA"/>
+        </w:rPr>
+        <w:t xml:space="preserve">Тепер </w:t>
+      </w:r>
+    </w:p>
+    <w:p>
+      <w:pPr>
+        <w:spacing w:line="240" w:lineRule="auto"/>
+        <w:rPr>
+          <w:i/>
+          <w:lang w:val="uk-UA"/>
+        </w:rPr>
+      </w:pPr>
+    </w:p>
+    <w:p>
+      <w:pPr>
+        <w:spacing w:line="240" w:lineRule="auto"/>
+        <w:rPr>
           <w:rFonts w:ascii="Consolas" w:hAnsi="Consolas"/>
-          <w:lang w:val="uk-UA"/>
-        </w:rPr>
-        <w:t xml:space="preserve"> призводив до     покращення розв’язку</w:t>
-      </w:r>
-    </w:p>
-    <w:p>
-      <w:pPr>
-        <w:spacing w:line="240" w:lineRule="auto"/>
-        <w:rPr>
-          <w:rFonts w:ascii="Consolas" w:hAnsi="Consolas"/>
-          <w:lang w:val="uk-UA"/>
-        </w:rPr>
-      </w:pPr>
-      <w:r>
-        <w:rPr>
-          <w:rFonts w:ascii="Consolas" w:hAnsi="Consolas"/>
-          <w:lang w:val="uk-UA"/>
-        </w:rPr>
-        <w:t>Крок 1. Генерація початкової популяції</w:t>
-      </w:r>
-    </w:p>
-    <w:p>
-      <w:pPr>
-        <w:spacing w:line="240" w:lineRule="auto"/>
-        <w:rPr>
-          <w:rFonts w:ascii="Consolas" w:hAnsi="Consolas"/>
-          <w:lang w:val="uk-UA"/>
-        </w:rPr>
-      </w:pPr>
-      <w:r>
-        <w:rPr>
-          <w:rFonts w:ascii="Consolas" w:hAnsi="Consolas"/>
-          <w:lang w:val="uk-UA"/>
-        </w:rPr>
-        <w:t xml:space="preserve">На першому кроці генерується популяція з </w:t>
-      </w:r>
-      <w:r>
-        <w:rPr>
-          <w:rFonts w:ascii="Consolas" w:hAnsi="Consolas"/>
-          <w:lang w:val="en-US"/>
-        </w:rPr>
-        <w:t>m</w:t>
-      </w:r>
-      <w:r>
-        <w:rPr>
-          <w:rFonts w:ascii="Consolas" w:hAnsi="Consolas"/>
-        </w:rPr>
-        <w:t xml:space="preserve"> </w:t>
-      </w:r>
-      <w:r>
-        <w:rPr>
-          <w:rFonts w:ascii="Consolas" w:hAnsi="Consolas"/>
-        </w:rPr>
-        <w:t>член</w:t>
-      </w:r>
-      <w:r>
-        <w:rPr>
-          <w:rFonts w:ascii="Consolas" w:hAnsi="Consolas"/>
-          <w:lang w:val="uk-UA"/>
-        </w:rPr>
-        <w:t>ів, в якій тварини, що входять до неї обираються ввипадковим чином. Алгорим перевіряє популяцію та визначає членів, які не задовільняють умові.</w:t>
-      </w:r>
-    </w:p>
-    <w:p>
-      <w:pPr>
-        <w:spacing w:line="240" w:lineRule="auto"/>
-        <w:rPr>
-          <w:rFonts w:ascii="Consolas" w:hAnsi="Consolas"/>
-          <w:lang w:val="uk-UA"/>
-        </w:rPr>
-      </w:pPr>
-      <w:r>
-        <w:rPr>
-          <w:rFonts w:ascii="Consolas" w:hAnsi="Consolas"/>
-          <w:lang w:val="en-US"/>
-        </w:rPr>
-        <w:lastRenderedPageBreak/>
-        <w:t xml:space="preserve">while </w:t>
-      </w:r>
-      <w:r>
-        <w:rPr>
-          <w:rFonts w:ascii="Consolas" w:hAnsi="Consolas"/>
-          <w:lang w:val="uk-UA"/>
-        </w:rPr>
-        <w:t xml:space="preserve">не виконується </w:t>
-      </w:r>
-      <w:r>
-        <w:rPr>
-          <w:rFonts w:ascii="Consolas" w:hAnsi="Consolas"/>
-          <w:lang w:val="en-US"/>
-        </w:rPr>
-        <w:t>F do</w:t>
-      </w:r>
-    </w:p>
-    <w:p>
-      <w:pPr>
-        <w:spacing w:line="240" w:lineRule="auto"/>
-        <w:rPr>
-          <w:rFonts w:ascii="Consolas" w:hAnsi="Consolas"/>
-          <w:lang w:val="uk-UA"/>
-        </w:rPr>
-      </w:pPr>
-      <w:r>
-        <w:rPr>
-          <w:rFonts w:ascii="Consolas" w:hAnsi="Consolas"/>
-          <w:lang w:val="en-US"/>
-        </w:rPr>
-        <w:tab/>
-      </w:r>
-      <w:r>
-        <w:rPr>
-          <w:rFonts w:ascii="Consolas" w:hAnsi="Consolas"/>
-          <w:lang w:val="uk-UA"/>
-        </w:rPr>
-        <w:t>Крок 2. Обрати батків.</w:t>
-      </w:r>
-    </w:p>
-    <w:p>
-      <w:pPr>
-        <w:spacing w:line="240" w:lineRule="auto"/>
-        <w:rPr>
-          <w:rFonts w:ascii="Consolas" w:hAnsi="Consolas"/>
-          <w:lang w:val="uk-UA"/>
-        </w:rPr>
-      </w:pPr>
-    </w:p>
-    <w:p>
-      <w:pPr>
-        <w:spacing w:line="240" w:lineRule="auto"/>
-        <w:rPr>
-          <w:rFonts w:ascii="Consolas" w:hAnsi="Consolas"/>
-          <w:lang w:val="uk-UA"/>
-        </w:rPr>
-      </w:pPr>
-    </w:p>
-    <w:p>
-      <w:pPr>
-        <w:spacing w:line="240" w:lineRule="auto"/>
-        <w:rPr>
-          <w:rFonts w:ascii="Consolas" w:hAnsi="Consolas"/>
-          <w:lang w:val="uk-UA"/>
-        </w:rPr>
-      </w:pPr>
-    </w:p>
-    <w:p>
-      <w:pPr>
-        <w:spacing w:line="240" w:lineRule="auto"/>
-        <w:rPr>
-          <w:lang w:val="uk-UA"/>
-        </w:rPr>
-      </w:pPr>
-    </w:p>
-    <w:p>
-      <w:pPr>
-        <w:rPr>
-          <w:lang w:val="uk-UA"/>
-        </w:rPr>
-      </w:pPr>
-    </w:p>
-    <w:p>
-      <w:pPr>
-        <w:rPr>
-          <w:lang w:val="uk-UA"/>
-        </w:rPr>
-      </w:pPr>
-    </w:p>
-    <w:p>
-      <w:pPr>
-        <w:rPr>
-          <w:b/>
-          <w:lang w:val="uk-UA"/>
-        </w:rPr>
-      </w:pPr>
-      <w:r>
-        <w:rPr>
-          <w:b/>
-          <w:lang w:val="uk-UA"/>
-        </w:rPr>
-        <w:t>2.3. Опис методу розв’язання</w:t>
-      </w:r>
-    </w:p>
-    <w:p>
-      <w:pPr>
-        <w:rPr>
-          <w:lang w:val="uk-UA"/>
-        </w:rPr>
-      </w:pPr>
-      <w:r>
-        <w:rPr>
-          <w:lang w:val="uk-UA"/>
-        </w:rPr>
-        <w:t>Алгоритм 1 будується на випадковому відборі популяції, схрещуванні представників популяції з метою отримати краще потомство.</w:t>
-      </w:r>
-    </w:p>
-    <w:p>
-      <w:pPr>
-        <w:rPr>
-          <w:lang w:val="uk-UA"/>
-        </w:rPr>
-      </w:pPr>
-      <w:r>
-        <w:rPr>
-          <w:lang w:val="uk-UA"/>
-        </w:rPr>
-        <w:t>Алгоритм 1 завжди призведе до допустимого розв’язку так як на одному з кроків відбувається перевірка, чи задовольняє нащадок умові задачі.</w:t>
-      </w:r>
-      <w:r>
-        <w:rPr>
-          <w:lang w:val="uk-UA"/>
-        </w:rPr>
-        <w:t xml:space="preserve"> Отже, алгоритм буде відсіювати недопустимі розв’язки. Метод є наближеним, тому точної гарантії на отримання оптимального розв’язку немає. Алгоритм завершує роботу, після того, як впродовж 10 ітерацій не було покращення ЦФ.</w:t>
-      </w:r>
-    </w:p>
-    <w:p>
-      <w:pPr>
-        <w:rPr>
-          <w:lang w:val="uk-UA"/>
-        </w:rPr>
-      </w:pPr>
-      <w:r>
-        <w:rPr>
-          <w:lang w:val="uk-UA"/>
-        </w:rPr>
-        <w:t>Генетичний алгоритм працює за лінійний час та має лінійну складність.</w:t>
-      </w:r>
-    </w:p>
-    <w:p>
-      <w:pPr>
-        <w:rPr>
-          <w:lang w:val="uk-UA"/>
-        </w:rPr>
-      </w:pPr>
-    </w:p>
-    <w:p>
-      <w:pPr>
-        <w:rPr>
-          <w:b/>
-          <w:lang w:val="uk-UA"/>
-        </w:rPr>
-      </w:pPr>
-      <w:r>
-        <w:rPr>
-          <w:b/>
-          <w:lang w:val="uk-UA"/>
-        </w:rPr>
-        <w:t>2.4. Опис алгоритму мурашиних колоній.</w:t>
-      </w:r>
-    </w:p>
-    <w:p>
-      <w:pPr>
-        <w:rPr>
-          <w:lang w:val="uk-UA"/>
-        </w:rPr>
-      </w:pPr>
-      <w:r>
-        <w:rPr>
-          <w:lang w:val="uk-UA"/>
-        </w:rPr>
-        <w:t>Алгоритм мурашиних колоній представляє собою жадібний еврістичний алгоритм, що будує нове рішення на основі попереднього. Основною ідеєю є моделювання поведінки мурах на шляху до їжі. Мурахи позначають кращі шляхи феромонами</w:t>
-      </w:r>
-      <w:r>
-        <w:rPr>
-          <w:lang w:val="uk-UA"/>
-        </w:rPr>
-        <w:t>, по котрих ідуть наступні мурахи. В умовах даної задачі позначатимемо «феромоном» тварин, які можуть бути перевезені з найбільшою кількістю інших тварин. На заключних кроках алгоритм будуватиме популяції переважно з цих тварин.</w:t>
-      </w:r>
-    </w:p>
-    <w:p>
-      <w:pPr>
-        <w:rPr>
-          <w:lang w:val="uk-UA"/>
-        </w:rPr>
-      </w:pPr>
-      <w:r>
-        <w:rPr>
-          <w:lang w:val="uk-UA"/>
-        </w:rPr>
-        <w:t>Алгоритм завжди приводитиме до допустимого розв’язку так як буде перевіряти розв’язки на допустимість.</w:t>
-      </w:r>
-    </w:p>
-    <w:p>
-      <w:pPr>
-        <w:rPr>
-          <w:lang w:val="uk-UA"/>
-        </w:rPr>
-      </w:pPr>
-      <w:r>
-        <w:rPr>
-          <w:lang w:val="uk-UA"/>
-        </w:rPr>
-        <w:t>Алгоритм є наближеним, тому не гарантує оптимальність розв’язку.</w:t>
-      </w:r>
-    </w:p>
-    <w:p>
-      <w:pPr>
-        <w:rPr>
-          <w:lang w:val="uk-UA"/>
-        </w:rPr>
-      </w:pPr>
-    </w:p>
-    <w:p>
-      <w:pPr>
-        <w:rPr>
-          <w:rFonts w:ascii="Consolas" w:hAnsi="Consolas"/>
-          <w:lang w:val="uk-UA"/>
-        </w:rPr>
-      </w:pPr>
-      <w:r>
-        <w:rPr>
-          <w:lang w:val="uk-UA"/>
-        </w:rPr>
-        <w:t>Псевдокод алгоритму:</w:t>
-      </w:r>
-    </w:p>
-    <w:p>
-      <w:pPr>
-        <w:spacing w:line="240" w:lineRule="auto"/>
-        <w:rPr>
-          <w:rFonts w:ascii="Consolas" w:hAnsi="Consolas"/>
-          <w:lang w:val="uk-UA"/>
-        </w:rPr>
-      </w:pPr>
-      <w:r>
-        <w:rPr>
-          <w:rFonts w:ascii="Consolas" w:hAnsi="Consolas"/>
-          <w:lang w:val="uk-UA"/>
-        </w:rPr>
-        <w:tab/>
-        <w:t>feromones = [];</w:t>
-      </w:r>
-    </w:p>
-    <w:p>
-      <w:pPr>
-        <w:spacing w:line="240" w:lineRule="auto"/>
-        <w:rPr>
-          <w:rFonts w:ascii="Consolas" w:hAnsi="Consolas"/>
-          <w:lang w:val="uk-UA"/>
-        </w:rPr>
-      </w:pPr>
-      <w:r>
-        <w:rPr>
-          <w:rFonts w:ascii="Consolas" w:hAnsi="Consolas"/>
-          <w:lang w:val="uk-UA"/>
-        </w:rPr>
-        <w:tab/>
-        <w:t>maxPopulation = 0;</w:t>
-      </w:r>
-    </w:p>
-    <w:p>
-      <w:pPr>
-        <w:spacing w:line="240" w:lineRule="auto"/>
-        <w:rPr>
-          <w:rFonts w:ascii="Consolas" w:hAnsi="Consolas"/>
-          <w:lang w:val="uk-UA"/>
-        </w:rPr>
-      </w:pPr>
-      <w:r>
-        <w:rPr>
-          <w:rFonts w:ascii="Consolas" w:hAnsi="Consolas"/>
-          <w:lang w:val="uk-UA"/>
-        </w:rPr>
-        <w:tab/>
-        <w:t>bestPopulation = [];</w:t>
-      </w:r>
-    </w:p>
-    <w:p>
-      <w:pPr>
-        <w:spacing w:line="240" w:lineRule="auto"/>
-        <w:rPr>
-          <w:rFonts w:ascii="Consolas" w:hAnsi="Consolas"/>
-          <w:lang w:val="uk-UA"/>
-        </w:rPr>
-      </w:pPr>
-      <w:r>
-        <w:rPr>
-          <w:rFonts w:ascii="Consolas" w:hAnsi="Consolas"/>
-          <w:lang w:val="uk-UA"/>
-        </w:rPr>
-        <w:tab/>
-        <w:t>done = false;</w:t>
-      </w:r>
-    </w:p>
-    <w:p>
-      <w:pPr>
-        <w:spacing w:line="240" w:lineRule="auto"/>
-        <w:rPr>
-          <w:rFonts w:ascii="Consolas" w:hAnsi="Consolas"/>
-          <w:lang w:val="uk-UA"/>
-        </w:rPr>
-      </w:pPr>
-      <w:r>
-        <w:rPr>
-          <w:rFonts w:ascii="Consolas" w:hAnsi="Consolas"/>
-          <w:lang w:val="uk-UA"/>
-        </w:rPr>
-        <w:tab/>
-        <w:t>while done is false :</w:t>
-      </w:r>
-    </w:p>
-    <w:p>
-      <w:pPr>
-        <w:spacing w:line="240" w:lineRule="auto"/>
-        <w:rPr>
-          <w:rFonts w:ascii="Consolas" w:hAnsi="Consolas"/>
-          <w:lang w:val="uk-UA"/>
-        </w:rPr>
-      </w:pPr>
-      <w:r>
-        <w:rPr>
-          <w:rFonts w:ascii="Consolas" w:hAnsi="Consolas"/>
-          <w:lang w:val="uk-UA"/>
-        </w:rPr>
-        <w:lastRenderedPageBreak/>
-        <w:tab/>
-      </w:r>
-      <w:r>
-        <w:rPr>
-          <w:rFonts w:ascii="Consolas" w:hAnsi="Consolas"/>
-          <w:lang w:val="uk-UA"/>
-        </w:rPr>
-        <w:tab/>
-        <w:t>i = setFeromon(); //обираємо рядок матриці з найбільшою кількістю одиниць.</w:t>
-      </w:r>
-    </w:p>
-    <w:p>
-      <w:pPr>
-        <w:spacing w:line="240" w:lineRule="auto"/>
-        <w:rPr>
-          <w:rFonts w:ascii="Consolas" w:hAnsi="Consolas"/>
-          <w:lang w:val="uk-UA"/>
-        </w:rPr>
-      </w:pPr>
-      <w:r>
-        <w:rPr>
-          <w:rFonts w:ascii="Consolas" w:hAnsi="Consolas"/>
-          <w:lang w:val="uk-UA"/>
-        </w:rPr>
-        <w:tab/>
-      </w:r>
-      <w:r>
-        <w:rPr>
-          <w:rFonts w:ascii="Consolas" w:hAnsi="Consolas"/>
-          <w:lang w:val="uk-UA"/>
-        </w:rPr>
-        <w:tab/>
-        <w:t>feromones.add(i);//помічаємо цей рядок(цю тварину)</w:t>
-      </w:r>
-    </w:p>
-    <w:p>
-      <w:pPr>
-        <w:spacing w:line="240" w:lineRule="auto"/>
-        <w:rPr>
-          <w:rFonts w:ascii="Consolas" w:hAnsi="Consolas"/>
-          <w:lang w:val="uk-UA"/>
-        </w:rPr>
-      </w:pPr>
-      <w:r>
-        <w:rPr>
-          <w:rFonts w:ascii="Consolas" w:hAnsi="Consolas"/>
-          <w:lang w:val="uk-UA"/>
-        </w:rPr>
-        <w:tab/>
-      </w:r>
-      <w:r>
-        <w:rPr>
-          <w:rFonts w:ascii="Consolas" w:hAnsi="Consolas"/>
-          <w:lang w:val="uk-UA"/>
-        </w:rPr>
-        <w:tab/>
-        <w:t>population = makePopulationWith(feromones); //побудова та перевірка популяції з використанням феромону</w:t>
-      </w:r>
-    </w:p>
-    <w:p>
-      <w:pPr>
-        <w:spacing w:line="240" w:lineRule="auto"/>
-        <w:rPr>
-          <w:rFonts w:ascii="Consolas" w:hAnsi="Consolas"/>
-          <w:lang w:val="uk-UA"/>
-        </w:rPr>
-      </w:pPr>
-    </w:p>
-    <w:p>
-      <w:pPr>
-        <w:spacing w:line="240" w:lineRule="auto"/>
-        <w:rPr>
-          <w:rFonts w:ascii="Consolas" w:hAnsi="Consolas"/>
-          <w:lang w:val="uk-UA"/>
-        </w:rPr>
-      </w:pPr>
-      <w:r>
-        <w:rPr>
-          <w:rFonts w:ascii="Consolas" w:hAnsi="Consolas"/>
-          <w:lang w:val="uk-UA"/>
-        </w:rPr>
-        <w:tab/>
-      </w:r>
-      <w:r>
-        <w:rPr>
-          <w:rFonts w:ascii="Consolas" w:hAnsi="Consolas"/>
-          <w:lang w:val="uk-UA"/>
-        </w:rPr>
-        <w:tab/>
-        <w:t>//позначаємо новій розв'язок</w:t>
-      </w:r>
-    </w:p>
-    <w:p>
-      <w:pPr>
-        <w:spacing w:line="240" w:lineRule="auto"/>
-        <w:rPr>
-          <w:rFonts w:ascii="Consolas" w:hAnsi="Consolas"/>
-          <w:lang w:val="uk-UA"/>
-        </w:rPr>
-      </w:pPr>
-      <w:r>
-        <w:rPr>
-          <w:rFonts w:ascii="Consolas" w:hAnsi="Consolas"/>
-          <w:lang w:val="uk-UA"/>
-        </w:rPr>
-        <w:tab/>
-      </w:r>
-      <w:r>
-        <w:rPr>
-          <w:rFonts w:ascii="Consolas" w:hAnsi="Consolas"/>
-          <w:lang w:val="uk-UA"/>
-        </w:rPr>
-        <w:tab/>
-        <w:t>if m</w:t>
-      </w:r>
-      <w:r>
-        <w:rPr>
-          <w:rFonts w:ascii="Consolas" w:hAnsi="Consolas"/>
-          <w:lang w:val="uk-UA"/>
-        </w:rPr>
-        <w:t>axPopulation &lt; population.size :</w:t>
-      </w:r>
-    </w:p>
-    <w:p>
-      <w:pPr>
-        <w:spacing w:line="240" w:lineRule="auto"/>
-        <w:rPr>
-          <w:rFonts w:ascii="Consolas" w:hAnsi="Consolas"/>
-          <w:lang w:val="uk-UA"/>
-        </w:rPr>
-      </w:pPr>
-      <w:r>
-        <w:rPr>
-          <w:rFonts w:ascii="Consolas" w:hAnsi="Consolas"/>
-          <w:lang w:val="uk-UA"/>
-        </w:rPr>
-        <w:tab/>
-      </w:r>
-      <w:r>
-        <w:rPr>
-          <w:rFonts w:ascii="Consolas" w:hAnsi="Consolas"/>
-          <w:lang w:val="uk-UA"/>
-        </w:rPr>
-        <w:tab/>
-      </w:r>
-      <w:r>
-        <w:rPr>
-          <w:rFonts w:ascii="Consolas" w:hAnsi="Consolas"/>
-          <w:lang w:val="uk-UA"/>
-        </w:rPr>
-        <w:tab/>
-        <w:t xml:space="preserve">maxPopulation=population.size; </w:t>
-      </w:r>
-    </w:p>
-    <w:p>
-      <w:pPr>
-        <w:spacing w:line="240" w:lineRule="auto"/>
-        <w:rPr>
-          <w:rFonts w:ascii="Consolas" w:hAnsi="Consolas"/>
-          <w:lang w:val="uk-UA"/>
-        </w:rPr>
-      </w:pPr>
-      <w:r>
-        <w:rPr>
-          <w:rFonts w:ascii="Consolas" w:hAnsi="Consolas"/>
-          <w:lang w:val="uk-UA"/>
-        </w:rPr>
-        <w:tab/>
-      </w:r>
-      <w:r>
-        <w:rPr>
-          <w:rFonts w:ascii="Consolas" w:hAnsi="Consolas"/>
-          <w:lang w:val="uk-UA"/>
-        </w:rPr>
-        <w:tab/>
-      </w:r>
-      <w:r>
-        <w:rPr>
-          <w:rFonts w:ascii="Consolas" w:hAnsi="Consolas"/>
-          <w:lang w:val="uk-UA"/>
-        </w:rPr>
-        <w:tab/>
-        <w:t>bestPopulation = population;</w:t>
-      </w:r>
-    </w:p>
-    <w:p>
-      <w:pPr>
-        <w:spacing w:line="240" w:lineRule="auto"/>
-        <w:rPr>
-          <w:rFonts w:ascii="Consolas" w:hAnsi="Consolas"/>
-          <w:lang w:val="uk-UA"/>
-        </w:rPr>
-      </w:pPr>
-      <w:r>
-        <w:rPr>
-          <w:rFonts w:ascii="Consolas" w:hAnsi="Consolas"/>
-          <w:lang w:val="uk-UA"/>
-        </w:rPr>
-        <w:tab/>
-      </w:r>
-      <w:r>
-        <w:rPr>
-          <w:rFonts w:ascii="Consolas" w:hAnsi="Consolas"/>
-          <w:lang w:val="uk-UA"/>
-        </w:rPr>
-        <w:tab/>
-      </w:r>
+        </w:rPr>
+      </w:pPr>
     </w:p>
     <w:p>
       <w:pPr>
@@ -1780,7 +2077,7 @@
     </w:p>
     <w:tbl>
       <w:tblPr>
-        <w:tblStyle w:val="TableGrid"/>
+        <w:tblStyle w:val="a6"/>
         <w:tblW w:w="0" w:type="auto"/>
         <w:tblLook w:val="04A0" w:firstRow="1" w:lastRow="0" w:firstColumn="1" w:lastColumn="0" w:noHBand="0" w:noVBand="1"/>
       </w:tblPr>
@@ -2536,7 +2833,7 @@
     </w:p>
     <w:p>
       <w:pPr>
-        <w:pStyle w:val="ListParagraph"/>
+        <w:pStyle w:val="a3"/>
         <w:numPr>
           <w:ilvl w:val="0"/>
           <w:numId w:val="8"/>
@@ -2626,7 +2923,7 @@
     </w:p>
     <w:p>
       <w:pPr>
-        <w:pStyle w:val="ListParagraph"/>
+        <w:pStyle w:val="a3"/>
         <w:numPr>
           <w:ilvl w:val="0"/>
           <w:numId w:val="6"/>
@@ -2639,6 +2936,7 @@
         <w:rPr>
           <w:lang w:val="uk-UA"/>
         </w:rPr>
+        <w:lastRenderedPageBreak/>
         <w:t xml:space="preserve">(100101) </w:t>
       </w:r>
       <m:oMath>
@@ -2689,7 +2987,7 @@
     </w:p>
     <w:p>
       <w:pPr>
-        <w:pStyle w:val="ListParagraph"/>
+        <w:pStyle w:val="a3"/>
         <w:numPr>
           <w:ilvl w:val="0"/>
           <w:numId w:val="6"/>
@@ -2753,7 +3051,7 @@
     </w:p>
     <w:p>
       <w:pPr>
-        <w:pStyle w:val="ListParagraph"/>
+        <w:pStyle w:val="a3"/>
         <w:numPr>
           <w:ilvl w:val="0"/>
           <w:numId w:val="6"/>
@@ -2810,7 +3108,7 @@
     </w:p>
     <w:p>
       <w:pPr>
-        <w:pStyle w:val="ListParagraph"/>
+        <w:pStyle w:val="a3"/>
         <w:numPr>
           <w:ilvl w:val="0"/>
           <w:numId w:val="6"/>
@@ -2874,7 +3172,7 @@
     </w:p>
     <w:p>
       <w:pPr>
-        <w:pStyle w:val="ListParagraph"/>
+        <w:pStyle w:val="a3"/>
         <w:numPr>
           <w:ilvl w:val="0"/>
           <w:numId w:val="6"/>
@@ -2931,7 +3229,7 @@
     </w:p>
     <w:p>
       <w:pPr>
-        <w:pStyle w:val="ListParagraph"/>
+        <w:pStyle w:val="a3"/>
         <w:numPr>
           <w:ilvl w:val="0"/>
           <w:numId w:val="6"/>
@@ -2988,7 +3286,7 @@
     </w:p>
     <w:p>
       <w:pPr>
-        <w:pStyle w:val="ListParagraph"/>
+        <w:pStyle w:val="a3"/>
         <w:numPr>
           <w:ilvl w:val="0"/>
           <w:numId w:val="6"/>
@@ -3052,7 +3350,7 @@
     </w:p>
     <w:p>
       <w:pPr>
-        <w:pStyle w:val="ListParagraph"/>
+        <w:pStyle w:val="a3"/>
         <w:numPr>
           <w:ilvl w:val="0"/>
           <w:numId w:val="6"/>
@@ -3168,7 +3466,7 @@
     </w:p>
     <w:p>
       <w:pPr>
-        <w:pStyle w:val="ListParagraph"/>
+        <w:pStyle w:val="a3"/>
         <w:numPr>
           <w:ilvl w:val="0"/>
           <w:numId w:val="7"/>
@@ -3181,7 +3479,6 @@
         <w:rPr>
           <w:lang w:val="uk-UA"/>
         </w:rPr>
-        <w:lastRenderedPageBreak/>
         <w:t xml:space="preserve">(110000) </w:t>
       </w:r>
       <m:oMath>
@@ -3225,7 +3522,7 @@
     </w:p>
     <w:p>
       <w:pPr>
-        <w:pStyle w:val="ListParagraph"/>
+        <w:pStyle w:val="a3"/>
         <w:numPr>
           <w:ilvl w:val="0"/>
           <w:numId w:val="7"/>
@@ -3482,7 +3779,7 @@
     </w:p>
     <w:p>
       <w:pPr>
-        <w:pStyle w:val="ListParagraph"/>
+        <w:pStyle w:val="a3"/>
         <w:numPr>
           <w:ilvl w:val="0"/>
           <w:numId w:val="8"/>
@@ -3535,10 +3832,10 @@
             <v:path o:extrusionok="f" gradientshapeok="t" o:connecttype="rect"/>
             <o:lock v:ext="edit" aspectratio="t"/>
           </v:shapetype>
-          <v:shape id="_x0000_i1025" type="#_x0000_t75" style="width:257.15pt;height:199.15pt" o:ole="">
+          <v:shape id="_x0000_i1025" type="#_x0000_t75" style="width:257.4pt;height:199.2pt" o:ole="">
             <v:imagedata r:id="rId5" o:title=""/>
           </v:shape>
-          <o:OLEObject Type="Embed" ProgID="Visio.Drawing.15" ShapeID="_x0000_i1025" DrawAspect="Content" ObjectID="_1618914985" r:id="rId6"/>
+          <o:OLEObject Type="Embed" ProgID="Visio.Drawing.15" ShapeID="_x0000_i1025" DrawAspect="Content" ObjectID="_1619502039" r:id="rId6"/>
         </w:object>
       </w:r>
     </w:p>
@@ -3552,6 +3849,7 @@
         <w:rPr>
           <w:lang w:val="uk-UA"/>
         </w:rPr>
+        <w:lastRenderedPageBreak/>
         <w:t>Розмістимо мурах в початкові точки стратегією ковдра, всі вершини є початковими.</w:t>
       </w:r>
     </w:p>
@@ -3571,10 +3869,10 @@
     <w:p>
       <w:r>
         <w:object w:dxaOrig="10129" w:dyaOrig="7825">
-          <v:shape id="_x0000_i1026" type="#_x0000_t75" style="width:274.9pt;height:212.25pt" o:ole="">
+          <v:shape id="_x0000_i1026" type="#_x0000_t75" style="width:274.8pt;height:211.8pt" o:ole="">
             <v:imagedata r:id="rId7" o:title=""/>
           </v:shape>
-          <o:OLEObject Type="Embed" ProgID="Visio.Drawing.15" ShapeID="_x0000_i1026" DrawAspect="Content" ObjectID="_1618914986" r:id="rId8"/>
+          <o:OLEObject Type="Embed" ProgID="Visio.Drawing.15" ShapeID="_x0000_i1026" DrawAspect="Content" ObjectID="_1619502040" r:id="rId8"/>
         </w:object>
       </w:r>
     </w:p>
@@ -3607,10 +3905,10 @@
     <w:p>
       <w:r>
         <w:object w:dxaOrig="10129" w:dyaOrig="7825">
-          <v:shape id="_x0000_i1027" type="#_x0000_t75" style="width:315.1pt;height:244.05pt" o:ole="">
+          <v:shape id="_x0000_i1027" type="#_x0000_t75" style="width:315pt;height:244.2pt" o:ole="">
             <v:imagedata r:id="rId9" o:title=""/>
           </v:shape>
-          <o:OLEObject Type="Embed" ProgID="Visio.Drawing.15" ShapeID="_x0000_i1027" DrawAspect="Content" ObjectID="_1618914987" r:id="rId10"/>
+          <o:OLEObject Type="Embed" ProgID="Visio.Drawing.15" ShapeID="_x0000_i1027" DrawAspect="Content" ObjectID="_1619502041" r:id="rId10"/>
         </w:object>
       </w:r>
     </w:p>
@@ -3676,6 +3974,7 @@
         <w:rPr>
           <w:lang w:val="uk-UA"/>
         </w:rPr>
+        <w:lastRenderedPageBreak/>
         <w:t>Припиняємо роботу алгоритму, так як подальші кроки не покращать ЦФ.</w:t>
       </w:r>
     </w:p>
@@ -3690,7 +3989,7 @@
 </file>
 
 <file path=word/numbering.xml><?xml version="1.0" encoding="utf-8"?>
-<w:numbering xmlns:wpc="http://schemas.microsoft.com/office/word/2010/wordprocessingCanvas" xmlns:cx="http://schemas.microsoft.com/office/drawing/2014/chartex" xmlns:mc="http://schemas.openxmlformats.org/markup-compatibility/2006" xmlns:o="urn:schemas-microsoft-com:office:office" xmlns:r="http://schemas.openxmlformats.org/officeDocument/2006/relationships" xmlns:m="http://schemas.openxmlformats.org/officeDocument/2006/math" xmlns:v="urn:schemas-microsoft-com:vml" xmlns:wp14="http://schemas.microsoft.com/office/word/2010/wordprocessingDrawing" xmlns:wp="http://schemas.openxmlformats.org/drawingml/2006/wordprocessingDrawing" xmlns:w10="urn:schemas-microsoft-com:office:word" xmlns:w="http://schemas.openxmlformats.org/wordprocessingml/2006/main" xmlns:w14="http://schemas.microsoft.com/office/word/2010/wordml" xmlns:w15="http://schemas.microsoft.com/office/word/2012/wordml" xmlns:w16se="http://schemas.microsoft.com/office/word/2015/wordml/symex" xmlns:wpg="http://schemas.microsoft.com/office/word/2010/wordprocessingGroup" xmlns:wpi="http://schemas.microsoft.com/office/word/2010/wordprocessingInk" xmlns:wne="http://schemas.microsoft.com/office/word/2006/wordml" xmlns:wps="http://schemas.microsoft.com/office/word/2010/wordprocessingShape" mc:Ignorable="w14 w15 w16se wp14">
+<w:numbering xmlns:wpc="http://schemas.microsoft.com/office/word/2010/wordprocessingCanvas" xmlns:cx="http://schemas.microsoft.com/office/drawing/2014/chartex" xmlns:cx1="http://schemas.microsoft.com/office/drawing/2015/9/8/chartex" xmlns:mc="http://schemas.openxmlformats.org/markup-compatibility/2006" xmlns:o="urn:schemas-microsoft-com:office:office" xmlns:r="http://schemas.openxmlformats.org/officeDocument/2006/relationships" xmlns:m="http://schemas.openxmlformats.org/officeDocument/2006/math" xmlns:v="urn:schemas-microsoft-com:vml" xmlns:wp14="http://schemas.microsoft.com/office/word/2010/wordprocessingDrawing" xmlns:wp="http://schemas.openxmlformats.org/drawingml/2006/wordprocessingDrawing" xmlns:w10="urn:schemas-microsoft-com:office:word" xmlns:w="http://schemas.openxmlformats.org/wordprocessingml/2006/main" xmlns:w14="http://schemas.microsoft.com/office/word/2010/wordml" xmlns:w15="http://schemas.microsoft.com/office/word/2012/wordml" xmlns:w16se="http://schemas.microsoft.com/office/word/2015/wordml/symex" xmlns:wpg="http://schemas.microsoft.com/office/word/2010/wordprocessingGroup" xmlns:wpi="http://schemas.microsoft.com/office/word/2010/wordprocessingInk" xmlns:wne="http://schemas.microsoft.com/office/word/2006/wordml" xmlns:wps="http://schemas.microsoft.com/office/word/2010/wordprocessingShape" mc:Ignorable="w14 w15 w16se wp14">
   <w:abstractNum w:abstractNumId="0" w15:restartNumberingAfterBreak="0">
     <w:nsid w:val="00695AA7"/>
     <w:multiLevelType w:val="hybridMultilevel"/>
@@ -4892,15 +5191,15 @@
     <w:lsdException w:name="List Table 6 Colorful Accent 6" w:uiPriority="51"/>
     <w:lsdException w:name="List Table 7 Colorful Accent 6" w:uiPriority="52"/>
   </w:latentStyles>
-  <w:style w:type="paragraph" w:default="1" w:styleId="Normal">
+  <w:style w:type="paragraph" w:default="1" w:styleId="a">
     <w:name w:val="Normal"/>
     <w:qFormat/>
   </w:style>
-  <w:style w:type="paragraph" w:styleId="Heading1">
+  <w:style w:type="paragraph" w:styleId="1">
     <w:name w:val="heading 1"/>
-    <w:basedOn w:val="Normal"/>
-    <w:next w:val="Normal"/>
-    <w:link w:val="Heading1Char"/>
+    <w:basedOn w:val="a"/>
+    <w:next w:val="a"/>
+    <w:link w:val="10"/>
     <w:uiPriority w:val="9"/>
     <w:qFormat/>
     <w:rsid w:val="00DD0D00"/>
@@ -4917,13 +5216,13 @@
       <w:szCs w:val="32"/>
     </w:rPr>
   </w:style>
-  <w:style w:type="character" w:default="1" w:styleId="DefaultParagraphFont">
+  <w:style w:type="character" w:default="1" w:styleId="a0">
     <w:name w:val="Default Paragraph Font"/>
     <w:uiPriority w:val="1"/>
     <w:semiHidden/>
     <w:unhideWhenUsed/>
   </w:style>
-  <w:style w:type="table" w:default="1" w:styleId="TableNormal">
+  <w:style w:type="table" w:default="1" w:styleId="a1">
     <w:name w:val="Normal Table"/>
     <w:uiPriority w:val="99"/>
     <w:semiHidden/>
@@ -4938,15 +5237,15 @@
       </w:tblCellMar>
     </w:tblPr>
   </w:style>
-  <w:style w:type="numbering" w:default="1" w:styleId="NoList">
+  <w:style w:type="numbering" w:default="1" w:styleId="a2">
     <w:name w:val="No List"/>
     <w:uiPriority w:val="99"/>
     <w:semiHidden/>
     <w:unhideWhenUsed/>
   </w:style>
-  <w:style w:type="paragraph" w:styleId="ListParagraph">
+  <w:style w:type="paragraph" w:styleId="a3">
     <w:name w:val="List Paragraph"/>
-    <w:basedOn w:val="Normal"/>
+    <w:basedOn w:val="a"/>
     <w:uiPriority w:val="34"/>
     <w:qFormat/>
     <w:rsid w:val="00C512C0"/>
@@ -4955,9 +5254,9 @@
       <w:contextualSpacing/>
     </w:pPr>
   </w:style>
-  <w:style w:type="character" w:styleId="Hyperlink">
+  <w:style w:type="character" w:styleId="a4">
     <w:name w:val="Hyperlink"/>
-    <w:basedOn w:val="DefaultParagraphFont"/>
+    <w:basedOn w:val="a0"/>
     <w:uiPriority w:val="99"/>
     <w:unhideWhenUsed/>
     <w:rsid w:val="00DD243A"/>
@@ -4966,9 +5265,9 @@
       <w:u w:val="single"/>
     </w:rPr>
   </w:style>
-  <w:style w:type="character" w:styleId="PlaceholderText">
+  <w:style w:type="character" w:styleId="a5">
     <w:name w:val="Placeholder Text"/>
-    <w:basedOn w:val="DefaultParagraphFont"/>
+    <w:basedOn w:val="a0"/>
     <w:uiPriority w:val="99"/>
     <w:semiHidden/>
     <w:rsid w:val="009A2611"/>
@@ -4976,9 +5275,9 @@
       <w:color w:val="808080"/>
     </w:rPr>
   </w:style>
-  <w:style w:type="table" w:styleId="TableGrid">
+  <w:style w:type="table" w:styleId="a6">
     <w:name w:val="Table Grid"/>
-    <w:basedOn w:val="TableNormal"/>
+    <w:basedOn w:val="a1"/>
     <w:uiPriority w:val="39"/>
     <w:rsid w:val="00A21CD7"/>
     <w:pPr>
@@ -4995,10 +5294,10 @@
       </w:tblBorders>
     </w:tblPr>
   </w:style>
-  <w:style w:type="character" w:customStyle="1" w:styleId="Heading1Char">
-    <w:name w:val="Heading 1 Char"/>
-    <w:basedOn w:val="DefaultParagraphFont"/>
-    <w:link w:val="Heading1"/>
+  <w:style w:type="character" w:customStyle="1" w:styleId="10">
+    <w:name w:val="Заголовок 1 Знак"/>
+    <w:basedOn w:val="a0"/>
+    <w:link w:val="1"/>
     <w:uiPriority w:val="9"/>
     <w:rsid w:val="00DD0D00"/>
     <w:rPr>

</xml_diff>

<commit_message>
example for genetic algorithm fixed
</commit_message>
<xml_diff>
--- a/Березінський_Ільєнко_Опис_методів.docx
+++ b/Березінський_Ільєнко_Опис_методів.docx
@@ -1060,6 +1060,25 @@
     <w:p>
       <w:pPr>
         <w:spacing w:line="240" w:lineRule="auto"/>
+        <w:rPr>
+          <w:rFonts w:ascii="Times New Roman" w:hAnsi="Times New Roman" w:cs="Times New Roman"/>
+          <w:highlight w:val="green"/>
+          <w:lang w:val="uk-UA"/>
+        </w:rPr>
+      </w:pPr>
+      <w:r>
+        <w:rPr>
+          <w:rFonts w:ascii="Times New Roman" w:hAnsi="Times New Roman" w:cs="Times New Roman"/>
+          <w:highlight w:val="green"/>
+          <w:lang w:val="uk-UA"/>
+        </w:rPr>
+        <w:tab/>
+        <w:t>α – ймовірність мутації</w:t>
+      </w:r>
+    </w:p>
+    <w:p>
+      <w:pPr>
+        <w:spacing w:line="240" w:lineRule="auto"/>
         <w:ind w:firstLine="708"/>
         <w:rPr>
           <w:rFonts w:ascii="Times New Roman" w:hAnsi="Times New Roman" w:cs="Times New Roman"/>
@@ -1191,6 +1210,7 @@
           <w:highlight w:val="green"/>
           <w:lang w:val="en-US"/>
         </w:rPr>
+        <w:lastRenderedPageBreak/>
         <w:t>while</w:t>
       </w:r>
       <w:proofErr w:type="gramEnd"/>
@@ -1247,7 +1267,6 @@
           <w:rFonts w:ascii="Times New Roman" w:hAnsi="Times New Roman" w:cs="Times New Roman"/>
           <w:highlight w:val="green"/>
         </w:rPr>
-        <w:lastRenderedPageBreak/>
         <w:tab/>
       </w:r>
       <w:r>
@@ -1637,14 +1656,8 @@
         <w:rPr>
           <w:lang w:val="uk-UA"/>
         </w:rPr>
-        <w:t xml:space="preserve">Алгоритм мурашиних колоній представляє собою жадібний еврістичний алгоритм, що будує нове рішення на основі попереднього. Основною ідеєю є моделювання поведінки мурах на шляху до їжі. </w:t>
-      </w:r>
-      <w:r>
-        <w:rPr>
-          <w:lang w:val="uk-UA"/>
-        </w:rPr>
         <w:lastRenderedPageBreak/>
-        <w:t>Мурахи позначають кращі шляхи феромонами</w:t>
+        <w:t>Алгоритм мурашиних колоній представляє собою жадібний еврістичний алгоритм, що будує нове рішення на основі попереднього. Основною ідеєю є моделювання поведінки мурах на шляху до їжі. Мурахи позначають кращі шляхи феромонами</w:t>
       </w:r>
       <w:r>
         <w:rPr>
@@ -1663,7 +1676,27 @@
         <w:rPr>
           <w:lang w:val="uk-UA"/>
         </w:rPr>
-        <w:t>Алгоритм завжди приводитиме до допустимого розв’язку так як буде перевіряти розв’язки на допустимість.</w:t>
+        <w:t xml:space="preserve">Алгоритм завжди приводитиме до допустимого </w:t>
+      </w:r>
+      <w:r>
+        <w:rPr>
+          <w:lang w:val="uk-UA"/>
+        </w:rPr>
+        <w:t xml:space="preserve">так як використовуються графи та </w:t>
+      </w:r>
+      <w:proofErr w:type="spellStart"/>
+      <w:r>
+        <w:rPr>
+          <w:lang w:val="uk-UA"/>
+        </w:rPr>
+        <w:t>мурахи</w:t>
+      </w:r>
+      <w:proofErr w:type="spellEnd"/>
+      <w:r>
+        <w:rPr>
+          <w:lang w:val="uk-UA"/>
+        </w:rPr>
+        <w:t xml:space="preserve"> можуть переходити лише до суміжних вершин.</w:t>
       </w:r>
     </w:p>
     <w:p>
@@ -1977,7 +2010,6 @@
         <w:rPr>
           <w:rFonts w:eastAsiaTheme="minorEastAsia"/>
           <w:highlight w:val="green"/>
-          <w:lang w:val="en-US"/>
         </w:rPr>
       </w:pPr>
       <w:r>
@@ -2093,7 +2125,6 @@
         <w:rPr>
           <w:rFonts w:eastAsiaTheme="minorEastAsia"/>
           <w:highlight w:val="green"/>
-          <w:lang w:val="en-US"/>
         </w:rPr>
       </w:pPr>
     </w:p>
@@ -2638,6 +2669,7 @@
           <w:highlight w:val="green"/>
           <w:lang w:val="uk-UA"/>
         </w:rPr>
+        <w:lastRenderedPageBreak/>
         <w:t>Перерахуємо феромон</w:t>
       </w:r>
       <w:r>
@@ -2783,14 +2815,7 @@
               <w:rFonts w:ascii="Cambria Math" w:eastAsiaTheme="minorEastAsia" w:hAnsi="Cambria Math"/>
               <w:lang w:val="uk-UA"/>
             </w:rPr>
-            <m:t>*</m:t>
-          </m:r>
-          <m:r>
-            <w:rPr>
-              <w:rFonts w:ascii="Cambria Math" w:eastAsiaTheme="minorEastAsia" w:hAnsi="Cambria Math"/>
-              <w:lang w:val="uk-UA"/>
-            </w:rPr>
-            <m:t xml:space="preserve"> </m:t>
+            <m:t xml:space="preserve">* </m:t>
           </m:r>
           <m:f>
             <m:fPr>
@@ -4615,20 +4640,38 @@
         <w:rPr>
           <w:lang w:val="uk-UA"/>
         </w:rPr>
-        <w:t>Для вибору батьків назначимо турнір між 3 та 8 і 5 та 7.</w:t>
-      </w:r>
-    </w:p>
-    <w:p>
-      <w:pPr>
-        <w:rPr>
-          <w:lang w:val="uk-UA"/>
-        </w:rPr>
-      </w:pPr>
-      <w:r>
-        <w:rPr>
-          <w:lang w:val="uk-UA"/>
-        </w:rPr>
-        <w:t>7 та 8 є кандидатами в батьки.</w:t>
+        <w:t>Для вибору батьків назн</w:t>
+      </w:r>
+      <w:r>
+        <w:rPr>
+          <w:lang w:val="uk-UA"/>
+        </w:rPr>
+        <w:t>ачимо турнір між 3 та 8 і 5 та 6</w:t>
+      </w:r>
+      <w:r>
+        <w:rPr>
+          <w:lang w:val="uk-UA"/>
+        </w:rPr>
+        <w:t>.</w:t>
+      </w:r>
+    </w:p>
+    <w:p>
+      <w:pPr>
+        <w:rPr>
+          <w:lang w:val="uk-UA"/>
+        </w:rPr>
+      </w:pPr>
+      <w:r>
+        <w:rPr>
+          <w:lang w:val="uk-UA"/>
+        </w:rPr>
+        <w:t>6</w:t>
+      </w:r>
+      <w:r>
+        <w:rPr>
+          <w:lang w:val="uk-UA"/>
+        </w:rPr>
+        <w:t xml:space="preserve"> та 8 є кандидатами в батьки.</w:t>
       </w:r>
     </w:p>
     <w:p>
@@ -4659,7 +4702,20 @@
         <w:rPr>
           <w:lang w:val="uk-UA"/>
         </w:rPr>
-        <w:t xml:space="preserve">(110000) </w:t>
+        <w:lastRenderedPageBreak/>
+        <w:t>(</w:t>
+      </w:r>
+      <w:r>
+        <w:rPr>
+          <w:lang w:val="uk-UA"/>
+        </w:rPr>
+        <w:t>001000</w:t>
+      </w:r>
+      <w:r>
+        <w:rPr>
+          <w:lang w:val="uk-UA"/>
+        </w:rPr>
+        <w:t xml:space="preserve">) </w:t>
       </w:r>
       <m:oMath>
         <m:sSub>
@@ -4688,6 +4744,358 @@
                 <w:lang w:val="uk-UA"/>
               </w:rPr>
               <m:t>1</m:t>
+            </m:r>
+          </m:sub>
+        </m:sSub>
+        <m:r>
+          <w:rPr>
+            <w:rFonts w:ascii="Cambria Math" w:hAnsi="Cambria Math"/>
+            <w:lang w:val="uk-UA"/>
+          </w:rPr>
+          <m:t>=1</m:t>
+        </m:r>
+      </m:oMath>
+    </w:p>
+    <w:p>
+      <w:pPr>
+        <w:pStyle w:val="a3"/>
+        <w:numPr>
+          <w:ilvl w:val="0"/>
+          <w:numId w:val="7"/>
+        </w:numPr>
+        <w:rPr>
+          <w:lang w:val="uk-UA"/>
+        </w:rPr>
+      </w:pPr>
+      <w:r>
+        <w:rPr>
+          <w:rFonts w:eastAsiaTheme="minorEastAsia"/>
+          <w:lang w:val="uk-UA"/>
+        </w:rPr>
+        <w:t>(11101</w:t>
+      </w:r>
+      <w:r>
+        <w:rPr>
+          <w:rFonts w:eastAsiaTheme="minorEastAsia"/>
+          <w:lang w:val="uk-UA"/>
+        </w:rPr>
+        <w:t xml:space="preserve">1) </w:t>
+      </w:r>
+      <m:oMath>
+        <m:sSub>
+          <m:sSubPr>
+            <m:ctrlPr>
+              <w:rPr>
+                <w:rFonts w:ascii="Cambria Math" w:hAnsi="Cambria Math"/>
+                <w:i/>
+                <w:lang w:val="uk-UA"/>
+              </w:rPr>
+            </m:ctrlPr>
+          </m:sSubPr>
+          <m:e>
+            <m:r>
+              <w:rPr>
+                <w:rFonts w:ascii="Cambria Math" w:hAnsi="Cambria Math"/>
+                <w:lang w:val="uk-UA"/>
+              </w:rPr>
+              <m:t>с</m:t>
+            </m:r>
+          </m:e>
+          <m:sub>
+            <m:r>
+              <w:rPr>
+                <w:rFonts w:ascii="Cambria Math" w:hAnsi="Cambria Math"/>
+                <w:lang w:val="uk-UA"/>
+              </w:rPr>
+              <m:t>2</m:t>
+            </m:r>
+          </m:sub>
+        </m:sSub>
+        <m:r>
+          <w:rPr>
+            <w:rFonts w:ascii="Cambria Math" w:hAnsi="Cambria Math"/>
+            <w:lang w:val="uk-UA"/>
+          </w:rPr>
+          <m:t>=5</m:t>
+        </m:r>
+      </m:oMath>
+    </w:p>
+    <w:p>
+      <w:pPr>
+        <w:rPr>
+          <w:lang w:val="uk-UA"/>
+        </w:rPr>
+      </w:pPr>
+      <w:r>
+        <w:rPr>
+          <w:highlight w:val="green"/>
+          <w:lang w:val="uk-UA"/>
+        </w:rPr>
+        <w:t>З ймовірністю</w:t>
+      </w:r>
+      <w:r>
+        <w:rPr>
+          <w:highlight w:val="green"/>
+          <w:lang w:val="uk-UA"/>
+        </w:rPr>
+        <w:t xml:space="preserve"> </w:t>
+      </w:r>
+      <w:r>
+        <w:rPr>
+          <w:rFonts w:cstheme="minorHAnsi"/>
+          <w:highlight w:val="green"/>
+          <w:lang w:val="uk-UA"/>
+        </w:rPr>
+        <w:t>α</w:t>
+      </w:r>
+      <w:r>
+        <w:rPr>
+          <w:highlight w:val="green"/>
+          <w:lang w:val="uk-UA"/>
+        </w:rPr>
+        <w:t xml:space="preserve"> кожен нащадок мутує, </w:t>
+      </w:r>
+      <w:r>
+        <w:rPr>
+          <w:highlight w:val="green"/>
+          <w:lang w:val="uk-UA"/>
+        </w:rPr>
+        <w:t>його випадковий ген інвертується.</w:t>
+      </w:r>
+      <w:r>
+        <w:rPr>
+          <w:highlight w:val="green"/>
+          <w:lang w:val="uk-UA"/>
+        </w:rPr>
+        <w:t xml:space="preserve"> </w:t>
+      </w:r>
+      <w:r>
+        <w:rPr>
+          <w:lang w:val="uk-UA"/>
+        </w:rPr>
+        <w:t>Обидва нащадки не піддаються мутації.</w:t>
+      </w:r>
+    </w:p>
+    <w:p>
+      <w:pPr>
+        <w:rPr>
+          <w:lang w:val="uk-UA"/>
+        </w:rPr>
+      </w:pPr>
+      <w:r>
+        <w:rPr>
+          <w:lang w:val="uk-UA"/>
+        </w:rPr>
+        <w:t>Перший нащадок задовольняє умові. Другий – ні. Проведемо для нього</w:t>
+      </w:r>
+      <w:bookmarkStart w:id="0" w:name="_GoBack"/>
+      <w:bookmarkEnd w:id="0"/>
+      <w:r>
+        <w:rPr>
+          <w:lang w:val="uk-UA"/>
+        </w:rPr>
+        <w:t xml:space="preserve"> реанімацію. Для цього доки розв’язок не стане допустимим, прибиратимемо найконфліктнішу тварину. Для другого нащадка мажмо, що 1 та 2 тварина мають по одному конфлікту(з 6) 3 та 5 – не має жодного, а 6 – конфліктує з 2. Прибираємо її як найконфліктнішу.</w:t>
+      </w:r>
+    </w:p>
+    <w:p>
+      <w:pPr>
+        <w:rPr>
+          <w:lang w:val="uk-UA"/>
+        </w:rPr>
+      </w:pPr>
+      <w:r>
+        <w:rPr>
+          <w:lang w:val="uk-UA"/>
+        </w:rPr>
+        <w:t>Змінений нащадок має вигляд:</w:t>
+      </w:r>
+    </w:p>
+    <w:p>
+      <w:pPr>
+        <w:rPr>
+          <w:rFonts w:eastAsiaTheme="minorEastAsia"/>
+          <w:lang w:val="uk-UA"/>
+        </w:rPr>
+      </w:pPr>
+      <w:r>
+        <w:rPr>
+          <w:rFonts w:eastAsiaTheme="minorEastAsia"/>
+          <w:lang w:val="uk-UA"/>
+        </w:rPr>
+        <w:t xml:space="preserve"> </w:t>
+      </w:r>
+      <w:r>
+        <w:rPr>
+          <w:rFonts w:eastAsiaTheme="minorEastAsia"/>
+          <w:lang w:val="uk-UA"/>
+        </w:rPr>
+        <w:t xml:space="preserve">(111010) </w:t>
+      </w:r>
+      <m:oMath>
+        <m:sSub>
+          <m:sSubPr>
+            <m:ctrlPr>
+              <w:rPr>
+                <w:rFonts w:ascii="Cambria Math" w:hAnsi="Cambria Math"/>
+                <w:i/>
+                <w:lang w:val="uk-UA"/>
+              </w:rPr>
+            </m:ctrlPr>
+          </m:sSubPr>
+          <m:e>
+            <m:r>
+              <w:rPr>
+                <w:rFonts w:ascii="Cambria Math" w:hAnsi="Cambria Math"/>
+                <w:lang w:val="uk-UA"/>
+              </w:rPr>
+              <m:t>с</m:t>
+            </m:r>
+          </m:e>
+          <m:sub>
+            <m:r>
+              <w:rPr>
+                <w:rFonts w:ascii="Cambria Math" w:hAnsi="Cambria Math"/>
+                <w:lang w:val="uk-UA"/>
+              </w:rPr>
+              <m:t>2</m:t>
+            </m:r>
+          </m:sub>
+        </m:sSub>
+        <m:r>
+          <w:rPr>
+            <w:rFonts w:ascii="Cambria Math" w:hAnsi="Cambria Math"/>
+            <w:lang w:val="uk-UA"/>
+          </w:rPr>
+          <m:t>=4, що є допустимим роз</m:t>
+        </m:r>
+        <m:sSup>
+          <m:sSupPr>
+            <m:ctrlPr>
+              <w:rPr>
+                <w:rFonts w:ascii="Cambria Math" w:hAnsi="Cambria Math"/>
+                <w:i/>
+                <w:lang w:val="uk-UA"/>
+              </w:rPr>
+            </m:ctrlPr>
+          </m:sSupPr>
+          <m:e>
+            <m:r>
+              <w:rPr>
+                <w:rFonts w:ascii="Cambria Math" w:hAnsi="Cambria Math"/>
+                <w:lang w:val="uk-UA"/>
+              </w:rPr>
+              <m:t>в</m:t>
+            </m:r>
+          </m:e>
+          <m:sup>
+            <m:r>
+              <w:rPr>
+                <w:rFonts w:ascii="Cambria Math" w:hAnsi="Cambria Math"/>
+                <w:lang w:val="uk-UA"/>
+              </w:rPr>
+              <m:t>'</m:t>
+            </m:r>
+          </m:sup>
+        </m:sSup>
+        <m:r>
+          <w:rPr>
+            <w:rFonts w:ascii="Cambria Math" w:hAnsi="Cambria Math"/>
+            <w:lang w:val="uk-UA"/>
+          </w:rPr>
+          <m:t>язком.</m:t>
+        </m:r>
+      </m:oMath>
+    </w:p>
+    <w:p>
+      <w:pPr>
+        <w:rPr>
+          <w:rFonts w:eastAsiaTheme="minorEastAsia"/>
+          <w:lang w:val="uk-UA"/>
+        </w:rPr>
+      </w:pPr>
+      <w:r>
+        <w:rPr>
+          <w:rFonts w:eastAsiaTheme="minorEastAsia"/>
+          <w:lang w:val="uk-UA"/>
+        </w:rPr>
+        <w:t xml:space="preserve">Так як цей розв’язок є кращим, за поточний найкращий, запишемо його, як поточний найкращий. Тобто ми отримали покращення розв’язку. </w:t>
+      </w:r>
+    </w:p>
+    <w:p>
+      <w:pPr>
+        <w:rPr>
+          <w:rFonts w:eastAsiaTheme="minorEastAsia"/>
+          <w:lang w:val="uk-UA"/>
+        </w:rPr>
+      </w:pPr>
+      <w:r>
+        <w:rPr>
+          <w:rFonts w:eastAsiaTheme="minorEastAsia"/>
+          <w:lang w:val="uk-UA"/>
+        </w:rPr>
+        <w:t xml:space="preserve">Додамо наших нащадків до популяції та приберемо з популяції 2 найгірші розв’язки. </w:t>
+      </w:r>
+    </w:p>
+    <w:p>
+      <w:pPr>
+        <w:rPr>
+          <w:rFonts w:eastAsiaTheme="minorEastAsia"/>
+          <w:lang w:val="uk-UA"/>
+        </w:rPr>
+      </w:pPr>
+      <w:r>
+        <w:rPr>
+          <w:rFonts w:eastAsiaTheme="minorEastAsia"/>
+          <w:lang w:val="uk-UA"/>
+        </w:rPr>
+        <w:t>Нова популяція матиме вигляд:</w:t>
+      </w:r>
+    </w:p>
+    <w:p>
+      <w:pPr>
+        <w:pStyle w:val="a3"/>
+        <w:numPr>
+          <w:ilvl w:val="0"/>
+          <w:numId w:val="9"/>
+        </w:numPr>
+        <w:rPr>
+          <w:lang w:val="uk-UA"/>
+        </w:rPr>
+      </w:pPr>
+      <w:r>
+        <w:rPr>
+          <w:rFonts w:eastAsiaTheme="minorEastAsia"/>
+          <w:lang w:val="uk-UA"/>
+        </w:rPr>
+        <w:t xml:space="preserve">(010010) </w:t>
+      </w:r>
+      <m:oMath>
+        <m:sSub>
+          <m:sSubPr>
+            <m:ctrlPr>
+              <w:rPr>
+                <w:rFonts w:ascii="Cambria Math" w:hAnsi="Cambria Math"/>
+                <w:i/>
+                <w:lang w:val="uk-UA"/>
+              </w:rPr>
+            </m:ctrlPr>
+          </m:sSubPr>
+          <m:e>
+            <m:r>
+              <w:rPr>
+                <w:rFonts w:ascii="Cambria Math" w:hAnsi="Cambria Math"/>
+                <w:lang w:val="uk-UA"/>
+              </w:rPr>
+              <m:t>с</m:t>
+            </m:r>
+          </m:e>
+          <m:sub>
+            <m:r>
+              <w:rPr>
+                <w:rFonts w:ascii="Cambria Math" w:hAnsi="Cambria Math"/>
+                <w:lang w:val="uk-UA"/>
+              </w:rPr>
+              <m:t>5</m:t>
             </m:r>
           </m:sub>
         </m:sSub>
@@ -4705,7 +5113,7 @@
         <w:pStyle w:val="a3"/>
         <w:numPr>
           <w:ilvl w:val="0"/>
-          <w:numId w:val="7"/>
+          <w:numId w:val="9"/>
         </w:numPr>
         <w:rPr>
           <w:lang w:val="uk-UA"/>
@@ -4716,7 +5124,129 @@
           <w:rFonts w:eastAsiaTheme="minorEastAsia"/>
           <w:lang w:val="uk-UA"/>
         </w:rPr>
-        <w:t xml:space="preserve">(111001) </w:t>
+        <w:t xml:space="preserve">(001011) </w:t>
+      </w:r>
+      <m:oMath>
+        <m:sSub>
+          <m:sSubPr>
+            <m:ctrlPr>
+              <w:rPr>
+                <w:rFonts w:ascii="Cambria Math" w:hAnsi="Cambria Math"/>
+                <w:i/>
+                <w:lang w:val="uk-UA"/>
+              </w:rPr>
+            </m:ctrlPr>
+          </m:sSubPr>
+          <m:e>
+            <m:r>
+              <w:rPr>
+                <w:rFonts w:ascii="Cambria Math" w:hAnsi="Cambria Math"/>
+                <w:lang w:val="uk-UA"/>
+              </w:rPr>
+              <m:t>с</m:t>
+            </m:r>
+          </m:e>
+          <m:sub>
+            <m:r>
+              <w:rPr>
+                <w:rFonts w:ascii="Cambria Math" w:hAnsi="Cambria Math"/>
+                <w:lang w:val="uk-UA"/>
+              </w:rPr>
+              <m:t>6</m:t>
+            </m:r>
+          </m:sub>
+        </m:sSub>
+        <m:r>
+          <w:rPr>
+            <w:rFonts w:ascii="Cambria Math" w:hAnsi="Cambria Math"/>
+            <w:lang w:val="uk-UA"/>
+          </w:rPr>
+          <m:t>=3</m:t>
+        </m:r>
+      </m:oMath>
+    </w:p>
+    <w:p>
+      <w:pPr>
+        <w:pStyle w:val="a3"/>
+        <w:numPr>
+          <w:ilvl w:val="0"/>
+          <w:numId w:val="9"/>
+        </w:numPr>
+        <w:rPr>
+          <w:lang w:val="uk-UA"/>
+        </w:rPr>
+      </w:pPr>
+      <w:r>
+        <w:rPr>
+          <w:rFonts w:eastAsiaTheme="minorEastAsia"/>
+          <w:lang w:val="uk-UA"/>
+        </w:rPr>
+        <w:t>(111000)</w:t>
+      </w:r>
+      <m:oMath>
+        <m:r>
+          <w:rPr>
+            <w:rFonts w:ascii="Cambria Math" w:hAnsi="Cambria Math"/>
+            <w:lang w:val="uk-UA"/>
+          </w:rPr>
+          <m:t xml:space="preserve"> </m:t>
+        </m:r>
+        <m:sSub>
+          <m:sSubPr>
+            <m:ctrlPr>
+              <w:rPr>
+                <w:rFonts w:ascii="Cambria Math" w:hAnsi="Cambria Math"/>
+                <w:i/>
+                <w:lang w:val="uk-UA"/>
+              </w:rPr>
+            </m:ctrlPr>
+          </m:sSubPr>
+          <m:e>
+            <m:r>
+              <w:rPr>
+                <w:rFonts w:ascii="Cambria Math" w:hAnsi="Cambria Math"/>
+                <w:lang w:val="uk-UA"/>
+              </w:rPr>
+              <m:t>с</m:t>
+            </m:r>
+          </m:e>
+          <m:sub>
+            <m:r>
+              <w:rPr>
+                <w:rFonts w:ascii="Cambria Math" w:hAnsi="Cambria Math"/>
+                <w:lang w:val="uk-UA"/>
+              </w:rPr>
+              <m:t>8</m:t>
+            </m:r>
+          </m:sub>
+        </m:sSub>
+        <m:r>
+          <w:rPr>
+            <w:rFonts w:ascii="Cambria Math" w:hAnsi="Cambria Math"/>
+            <w:lang w:val="uk-UA"/>
+          </w:rPr>
+          <m:t>=3</m:t>
+        </m:r>
+      </m:oMath>
+    </w:p>
+    <w:p>
+      <w:pPr>
+        <w:pStyle w:val="a3"/>
+        <w:numPr>
+          <w:ilvl w:val="0"/>
+          <w:numId w:val="9"/>
+        </w:numPr>
+        <w:rPr>
+          <w:rFonts w:eastAsiaTheme="minorEastAsia"/>
+          <w:lang w:val="uk-UA"/>
+        </w:rPr>
+      </w:pPr>
+      <w:r>
+        <w:rPr>
+          <w:rFonts w:eastAsiaTheme="minorEastAsia"/>
+          <w:lang w:val="uk-UA"/>
+        </w:rPr>
+        <w:t xml:space="preserve">(111010) </w:t>
       </w:r>
       <m:oMath>
         <m:sSub>
@@ -4760,199 +5290,16 @@
     <w:p>
       <w:pPr>
         <w:rPr>
-          <w:lang w:val="uk-UA"/>
-        </w:rPr>
-      </w:pPr>
-      <w:r>
-        <w:rPr>
-          <w:highlight w:val="green"/>
-          <w:lang w:val="uk-UA"/>
-        </w:rPr>
-        <w:lastRenderedPageBreak/>
-        <w:t xml:space="preserve">З певною ймовірністю кожен нащадок мутує, </w:t>
-      </w:r>
-      <w:r>
-        <w:rPr>
-          <w:highlight w:val="green"/>
-          <w:lang w:val="uk-UA"/>
-        </w:rPr>
-        <w:t>його випадковий ген інвертується. Перший нащадок мутації не піддається, у другого нащадка інвертується випадковий ген. Мутації піддається 5 ген.</w:t>
-      </w:r>
-      <w:bookmarkStart w:id="0" w:name="_GoBack"/>
-      <w:bookmarkEnd w:id="0"/>
-    </w:p>
-    <w:p>
-      <w:pPr>
-        <w:rPr>
-          <w:lang w:val="uk-UA"/>
-        </w:rPr>
-      </w:pPr>
-      <w:r>
-        <w:rPr>
-          <w:lang w:val="uk-UA"/>
-        </w:rPr>
-        <w:t>Маємо</w:t>
-      </w:r>
-    </w:p>
-    <w:p>
-      <w:pPr>
-        <w:rPr>
           <w:rFonts w:eastAsiaTheme="minorEastAsia"/>
           <w:lang w:val="uk-UA"/>
         </w:rPr>
       </w:pPr>
       <w:r>
         <w:rPr>
-          <w:lang w:val="uk-UA"/>
-        </w:rPr>
-        <w:t xml:space="preserve">(111011) </w:t>
-      </w:r>
-      <m:oMath>
-        <m:sSub>
-          <m:sSubPr>
-            <m:ctrlPr>
-              <w:rPr>
-                <w:rFonts w:ascii="Cambria Math" w:hAnsi="Cambria Math"/>
-                <w:i/>
-                <w:lang w:val="uk-UA"/>
-              </w:rPr>
-            </m:ctrlPr>
-          </m:sSubPr>
-          <m:e>
-            <m:r>
-              <w:rPr>
-                <w:rFonts w:ascii="Cambria Math" w:hAnsi="Cambria Math"/>
-                <w:lang w:val="uk-UA"/>
-              </w:rPr>
-              <m:t>с</m:t>
-            </m:r>
-          </m:e>
-          <m:sub>
-            <m:r>
-              <w:rPr>
-                <w:rFonts w:ascii="Cambria Math" w:hAnsi="Cambria Math"/>
-                <w:lang w:val="uk-UA"/>
-              </w:rPr>
-              <m:t>2</m:t>
-            </m:r>
-          </m:sub>
-        </m:sSub>
-        <m:r>
-          <w:rPr>
-            <w:rFonts w:ascii="Cambria Math" w:hAnsi="Cambria Math"/>
-            <w:lang w:val="uk-UA"/>
-          </w:rPr>
-          <m:t>=5</m:t>
-        </m:r>
-      </m:oMath>
-      <w:r>
-        <w:rPr>
           <w:rFonts w:eastAsiaTheme="minorEastAsia"/>
           <w:lang w:val="uk-UA"/>
         </w:rPr>
-        <w:t>, що не задовільняє умові. Проведемо локальне покращення, замінимо 1 в 6 операторі на 0.</w:t>
-      </w:r>
-    </w:p>
-    <w:p>
-      <w:pPr>
-        <w:rPr>
-          <w:rFonts w:eastAsiaTheme="minorEastAsia"/>
-          <w:lang w:val="uk-UA"/>
-        </w:rPr>
-      </w:pPr>
-      <w:r>
-        <w:rPr>
-          <w:rFonts w:eastAsiaTheme="minorEastAsia"/>
-          <w:lang w:val="uk-UA"/>
-        </w:rPr>
-        <w:t xml:space="preserve">(111010) </w:t>
-      </w:r>
-      <m:oMath>
-        <m:sSub>
-          <m:sSubPr>
-            <m:ctrlPr>
-              <w:rPr>
-                <w:rFonts w:ascii="Cambria Math" w:hAnsi="Cambria Math"/>
-                <w:i/>
-                <w:lang w:val="uk-UA"/>
-              </w:rPr>
-            </m:ctrlPr>
-          </m:sSubPr>
-          <m:e>
-            <m:r>
-              <w:rPr>
-                <w:rFonts w:ascii="Cambria Math" w:hAnsi="Cambria Math"/>
-                <w:lang w:val="uk-UA"/>
-              </w:rPr>
-              <m:t>с</m:t>
-            </m:r>
-          </m:e>
-          <m:sub>
-            <m:r>
-              <w:rPr>
-                <w:rFonts w:ascii="Cambria Math" w:hAnsi="Cambria Math"/>
-                <w:lang w:val="uk-UA"/>
-              </w:rPr>
-              <m:t>2</m:t>
-            </m:r>
-          </m:sub>
-        </m:sSub>
-        <m:r>
-          <w:rPr>
-            <w:rFonts w:ascii="Cambria Math" w:hAnsi="Cambria Math"/>
-            <w:lang w:val="uk-UA"/>
-          </w:rPr>
-          <m:t>=4, що задовільняє та є найкращим роз</m:t>
-        </m:r>
-        <m:sSup>
-          <m:sSupPr>
-            <m:ctrlPr>
-              <w:rPr>
-                <w:rFonts w:ascii="Cambria Math" w:hAnsi="Cambria Math"/>
-                <w:i/>
-                <w:lang w:val="uk-UA"/>
-              </w:rPr>
-            </m:ctrlPr>
-          </m:sSupPr>
-          <m:e>
-            <m:r>
-              <w:rPr>
-                <w:rFonts w:ascii="Cambria Math" w:hAnsi="Cambria Math"/>
-                <w:lang w:val="uk-UA"/>
-              </w:rPr>
-              <m:t>в</m:t>
-            </m:r>
-          </m:e>
-          <m:sup>
-            <m:r>
-              <w:rPr>
-                <w:rFonts w:ascii="Cambria Math" w:hAnsi="Cambria Math"/>
-                <w:lang w:val="uk-UA"/>
-              </w:rPr>
-              <m:t>'</m:t>
-            </m:r>
-          </m:sup>
-        </m:sSup>
-        <m:r>
-          <w:rPr>
-            <w:rFonts w:ascii="Cambria Math" w:hAnsi="Cambria Math"/>
-            <w:lang w:val="uk-UA"/>
-          </w:rPr>
-          <m:t>язкомна данний момент.</m:t>
-        </m:r>
-      </m:oMath>
-    </w:p>
-    <w:p>
-      <w:pPr>
-        <w:rPr>
-          <w:lang w:val="uk-UA"/>
-        </w:rPr>
-      </w:pPr>
-      <w:r>
-        <w:rPr>
-          <w:lang w:val="uk-UA"/>
-        </w:rPr>
-        <w:t>Далі алгоритм проводить 10 ітерацій та завершує свою роботу, так як не відбуватиметься покращення та рішення буде прийнято, як найкраще.</w:t>
+        <w:t>Повторюватимемо алгоритм, доки впродовж 20 ітерацій не буде покращення розв’язку. У цьому випадку, алгоритм повертає поточне найкраще значення як (наближено) оптимальний розв’язок.</w:t>
       </w:r>
     </w:p>
     <w:p>
@@ -5551,6 +5898,7 @@
           <w:highlight w:val="green"/>
           <w:lang w:eastAsia="ru-RU"/>
         </w:rPr>
+        <w:lastRenderedPageBreak/>
         <w:drawing>
           <wp:inline distT="0" distB="0" distL="0" distR="0" wp14:anchorId="5F9AA421" wp14:editId="691A9423">
             <wp:extent cx="3870960" cy="3146677"/>
@@ -5681,7 +6029,6 @@
           <w:highlight w:val="green"/>
           <w:lang w:eastAsia="ru-RU"/>
         </w:rPr>
-        <w:lastRenderedPageBreak/>
         <w:drawing>
           <wp:inline distT="0" distB="0" distL="0" distR="0" wp14:anchorId="12CA792F" wp14:editId="1462ED8F">
             <wp:extent cx="3200400" cy="2523094"/>
@@ -5812,6 +6159,7 @@
           <w:highlight w:val="green"/>
           <w:lang w:eastAsia="ru-RU"/>
         </w:rPr>
+        <w:lastRenderedPageBreak/>
         <w:drawing>
           <wp:inline distT="0" distB="0" distL="0" distR="0" wp14:anchorId="621FF727" wp14:editId="79DDF389">
             <wp:extent cx="3154680" cy="2652414"/>
@@ -6032,7 +6380,6 @@
           <w:highlight w:val="green"/>
           <w:lang w:eastAsia="ru-RU"/>
         </w:rPr>
-        <w:lastRenderedPageBreak/>
         <w:drawing>
           <wp:inline distT="0" distB="0" distL="0" distR="0" wp14:anchorId="1D105F06" wp14:editId="3D3A45A9">
             <wp:extent cx="2933700" cy="2685630"/>
@@ -6955,6 +7302,7 @@
                 <w:highlight w:val="green"/>
                 <w:lang w:eastAsia="ru-RU"/>
               </w:rPr>
+              <w:lastRenderedPageBreak/>
               <w:t>1,36</w:t>
             </w:r>
           </w:p>
@@ -7243,35 +7591,7 @@
           <w:highlight w:val="green"/>
           <w:lang w:val="uk-UA"/>
         </w:rPr>
-        <w:t>Випадає число 0,</w:t>
-      </w:r>
-      <w:r>
-        <w:rPr>
-          <w:highlight w:val="green"/>
-          <w:lang w:val="uk-UA"/>
-        </w:rPr>
-        <w:t>84</w:t>
-      </w:r>
-      <w:r>
-        <w:rPr>
-          <w:highlight w:val="green"/>
-          <w:lang w:val="uk-UA"/>
-        </w:rPr>
-        <w:t>, початкова вершина –</w:t>
-      </w:r>
-      <w:r>
-        <w:rPr>
-          <w:highlight w:val="green"/>
-          <w:lang w:val="uk-UA"/>
-        </w:rPr>
-        <w:t xml:space="preserve"> 4</w:t>
-      </w:r>
-      <w:r>
-        <w:rPr>
-          <w:highlight w:val="green"/>
-          <w:lang w:val="uk-UA"/>
-        </w:rPr>
-        <w:t>.</w:t>
+        <w:t>Випадає число 0,84, початкова вершина – 4.</w:t>
       </w:r>
     </w:p>
     <w:p>
@@ -7295,7 +7615,6 @@
           <w:highlight w:val="green"/>
           <w:lang w:eastAsia="ru-RU"/>
         </w:rPr>
-        <w:lastRenderedPageBreak/>
         <w:drawing>
           <wp:inline distT="0" distB="0" distL="0" distR="0" wp14:anchorId="57F690C5" wp14:editId="1DD1935C">
             <wp:extent cx="2636520" cy="2189576"/>
@@ -7952,6 +8271,7 @@
           <w:highlight w:val="green"/>
           <w:lang w:eastAsia="ru-RU"/>
         </w:rPr>
+        <w:lastRenderedPageBreak/>
         <w:drawing>
           <wp:inline distT="0" distB="0" distL="0" distR="0" wp14:anchorId="090FEFCB" wp14:editId="11D4461F">
             <wp:extent cx="3108960" cy="2798064"/>
@@ -8017,7 +8337,6 @@
           <w:highlight w:val="green"/>
           <w:lang w:eastAsia="ru-RU"/>
         </w:rPr>
-        <w:lastRenderedPageBreak/>
         <w:drawing>
           <wp:inline distT="0" distB="0" distL="0" distR="0" wp14:anchorId="3A6A7AD2" wp14:editId="6C858D9F">
             <wp:extent cx="3086100" cy="2576417"/>
@@ -9563,9 +9882,9 @@
     </w:lvl>
   </w:abstractNum>
   <w:abstractNum w:abstractNumId="5" w15:restartNumberingAfterBreak="0">
-    <w:nsid w:val="5A164FAA"/>
+    <w:nsid w:val="4B140A1E"/>
     <w:multiLevelType w:val="hybridMultilevel"/>
-    <w:tmpl w:val="29C283FE"/>
+    <w:tmpl w:val="D676189E"/>
     <w:lvl w:ilvl="0" w:tplc="0419000F">
       <w:start w:val="1"/>
       <w:numFmt w:val="decimal"/>
@@ -9652,6 +9971,95 @@
     </w:lvl>
   </w:abstractNum>
   <w:abstractNum w:abstractNumId="6" w15:restartNumberingAfterBreak="0">
+    <w:nsid w:val="5A164FAA"/>
+    <w:multiLevelType w:val="hybridMultilevel"/>
+    <w:tmpl w:val="29C283FE"/>
+    <w:lvl w:ilvl="0" w:tplc="0419000F">
+      <w:start w:val="1"/>
+      <w:numFmt w:val="decimal"/>
+      <w:lvlText w:val="%1."/>
+      <w:lvlJc w:val="left"/>
+      <w:pPr>
+        <w:ind w:left="720" w:hanging="360"/>
+      </w:pPr>
+      <w:rPr>
+        <w:rFonts w:hint="default"/>
+      </w:rPr>
+    </w:lvl>
+    <w:lvl w:ilvl="1" w:tplc="04190019" w:tentative="1">
+      <w:start w:val="1"/>
+      <w:numFmt w:val="lowerLetter"/>
+      <w:lvlText w:val="%2."/>
+      <w:lvlJc w:val="left"/>
+      <w:pPr>
+        <w:ind w:left="1440" w:hanging="360"/>
+      </w:pPr>
+    </w:lvl>
+    <w:lvl w:ilvl="2" w:tplc="0419001B" w:tentative="1">
+      <w:start w:val="1"/>
+      <w:numFmt w:val="lowerRoman"/>
+      <w:lvlText w:val="%3."/>
+      <w:lvlJc w:val="right"/>
+      <w:pPr>
+        <w:ind w:left="2160" w:hanging="180"/>
+      </w:pPr>
+    </w:lvl>
+    <w:lvl w:ilvl="3" w:tplc="0419000F" w:tentative="1">
+      <w:start w:val="1"/>
+      <w:numFmt w:val="decimal"/>
+      <w:lvlText w:val="%4."/>
+      <w:lvlJc w:val="left"/>
+      <w:pPr>
+        <w:ind w:left="2880" w:hanging="360"/>
+      </w:pPr>
+    </w:lvl>
+    <w:lvl w:ilvl="4" w:tplc="04190019" w:tentative="1">
+      <w:start w:val="1"/>
+      <w:numFmt w:val="lowerLetter"/>
+      <w:lvlText w:val="%5."/>
+      <w:lvlJc w:val="left"/>
+      <w:pPr>
+        <w:ind w:left="3600" w:hanging="360"/>
+      </w:pPr>
+    </w:lvl>
+    <w:lvl w:ilvl="5" w:tplc="0419001B" w:tentative="1">
+      <w:start w:val="1"/>
+      <w:numFmt w:val="lowerRoman"/>
+      <w:lvlText w:val="%6."/>
+      <w:lvlJc w:val="right"/>
+      <w:pPr>
+        <w:ind w:left="4320" w:hanging="180"/>
+      </w:pPr>
+    </w:lvl>
+    <w:lvl w:ilvl="6" w:tplc="0419000F" w:tentative="1">
+      <w:start w:val="1"/>
+      <w:numFmt w:val="decimal"/>
+      <w:lvlText w:val="%7."/>
+      <w:lvlJc w:val="left"/>
+      <w:pPr>
+        <w:ind w:left="5040" w:hanging="360"/>
+      </w:pPr>
+    </w:lvl>
+    <w:lvl w:ilvl="7" w:tplc="04190019" w:tentative="1">
+      <w:start w:val="1"/>
+      <w:numFmt w:val="lowerLetter"/>
+      <w:lvlText w:val="%8."/>
+      <w:lvlJc w:val="left"/>
+      <w:pPr>
+        <w:ind w:left="5760" w:hanging="360"/>
+      </w:pPr>
+    </w:lvl>
+    <w:lvl w:ilvl="8" w:tplc="0419001B" w:tentative="1">
+      <w:start w:val="1"/>
+      <w:numFmt w:val="lowerRoman"/>
+      <w:lvlText w:val="%9."/>
+      <w:lvlJc w:val="right"/>
+      <w:pPr>
+        <w:ind w:left="6480" w:hanging="180"/>
+      </w:pPr>
+    </w:lvl>
+  </w:abstractNum>
+  <w:abstractNum w:abstractNumId="7" w15:restartNumberingAfterBreak="0">
     <w:nsid w:val="5ABE67DC"/>
     <w:multiLevelType w:val="hybridMultilevel"/>
     <w:tmpl w:val="DA601BDA"/>
@@ -9764,7 +10172,7 @@
       </w:rPr>
     </w:lvl>
   </w:abstractNum>
-  <w:abstractNum w:abstractNumId="7" w15:restartNumberingAfterBreak="0">
+  <w:abstractNum w:abstractNumId="8" w15:restartNumberingAfterBreak="0">
     <w:nsid w:val="7CA340E9"/>
     <w:multiLevelType w:val="hybridMultilevel"/>
     <w:tmpl w:val="7E46B5AC"/>
@@ -9866,16 +10274,19 @@
     <w:abstractNumId w:val="0"/>
   </w:num>
   <w:num w:numId="5">
-    <w:abstractNumId w:val="7"/>
+    <w:abstractNumId w:val="8"/>
   </w:num>
   <w:num w:numId="6">
     <w:abstractNumId w:val="2"/>
   </w:num>
   <w:num w:numId="7">
-    <w:abstractNumId w:val="5"/>
+    <w:abstractNumId w:val="6"/>
   </w:num>
   <w:num w:numId="8">
-    <w:abstractNumId w:val="6"/>
+    <w:abstractNumId w:val="7"/>
+  </w:num>
+  <w:num w:numId="9">
+    <w:abstractNumId w:val="5"/>
   </w:num>
 </w:numbering>
 </file>

</xml_diff>

<commit_message>
random crossinghover point added
</commit_message>
<xml_diff>
--- a/Березінський_Ільєнко_Опис_методів.docx
+++ b/Березінський_Ільєнко_Опис_методів.docx
@@ -984,17 +984,329 @@
         <w:spacing w:line="240" w:lineRule="auto"/>
         <w:rPr>
           <w:rFonts w:ascii="Times New Roman" w:hAnsi="Times New Roman" w:cs="Times New Roman"/>
-          <w:highlight w:val="green"/>
-          <w:lang w:val="uk-UA"/>
-        </w:rPr>
-      </w:pPr>
-      <w:r>
+          <w:lang w:val="uk-UA"/>
+        </w:rPr>
+      </w:pPr>
+      <w:r>
+        <w:rPr>
+          <w:rFonts w:ascii="Times New Roman" w:hAnsi="Times New Roman" w:cs="Times New Roman"/>
+          <w:lang w:val="uk-UA"/>
+        </w:rPr>
+        <w:t>Вхід:</w:t>
+      </w:r>
+      <w:r>
+        <w:rPr>
+          <w:rFonts w:ascii="Times New Roman" w:hAnsi="Times New Roman" w:cs="Times New Roman"/>
+          <w:lang w:val="uk-UA"/>
+        </w:rPr>
+        <w:tab/>
+        <w:t>А – матриця сумісності тварин</w:t>
+      </w:r>
+    </w:p>
+    <w:p>
+      <w:pPr>
+        <w:spacing w:line="240" w:lineRule="auto"/>
+        <w:rPr>
+          <w:rFonts w:ascii="Times New Roman" w:hAnsi="Times New Roman" w:cs="Times New Roman"/>
+          <w:lang w:val="uk-UA"/>
+        </w:rPr>
+      </w:pPr>
+      <w:r>
+        <w:rPr>
+          <w:rFonts w:ascii="Times New Roman" w:hAnsi="Times New Roman" w:cs="Times New Roman"/>
+          <w:lang w:val="uk-UA"/>
+        </w:rPr>
+        <w:tab/>
+      </w:r>
+      <w:r>
+        <w:rPr>
+          <w:rFonts w:ascii="Times New Roman" w:hAnsi="Times New Roman" w:cs="Times New Roman"/>
+          <w:lang w:val="en-US"/>
+        </w:rPr>
+        <w:t>m</w:t>
+      </w:r>
+      <w:r>
+        <w:rPr>
+          <w:rFonts w:ascii="Times New Roman" w:hAnsi="Times New Roman" w:cs="Times New Roman"/>
+          <w:lang w:val="uk-UA"/>
+        </w:rPr>
+        <w:t xml:space="preserve"> – </w:t>
+      </w:r>
+      <w:proofErr w:type="gramStart"/>
+      <w:r>
+        <w:rPr>
+          <w:rFonts w:ascii="Times New Roman" w:hAnsi="Times New Roman" w:cs="Times New Roman"/>
+          <w:lang w:val="uk-UA"/>
+        </w:rPr>
+        <w:t>розмір</w:t>
+      </w:r>
+      <w:proofErr w:type="gramEnd"/>
+      <w:r>
+        <w:rPr>
+          <w:rFonts w:ascii="Times New Roman" w:hAnsi="Times New Roman" w:cs="Times New Roman"/>
+          <w:lang w:val="uk-UA"/>
+        </w:rPr>
+        <w:t xml:space="preserve"> початкової популяції</w:t>
+      </w:r>
+    </w:p>
+    <w:p>
+      <w:pPr>
+        <w:spacing w:line="240" w:lineRule="auto"/>
+        <w:rPr>
+          <w:rFonts w:ascii="Times New Roman" w:hAnsi="Times New Roman" w:cs="Times New Roman"/>
+          <w:lang w:val="uk-UA"/>
+        </w:rPr>
+      </w:pPr>
+      <w:r>
+        <w:rPr>
+          <w:rFonts w:ascii="Times New Roman" w:hAnsi="Times New Roman" w:cs="Times New Roman"/>
+          <w:lang w:val="uk-UA"/>
+        </w:rPr>
+        <w:tab/>
+        <w:t>α – ймовірність мутації</w:t>
+      </w:r>
+    </w:p>
+    <w:p>
+      <w:pPr>
+        <w:spacing w:line="240" w:lineRule="auto"/>
+        <w:ind w:firstLine="708"/>
+        <w:rPr>
+          <w:rFonts w:ascii="Times New Roman" w:hAnsi="Times New Roman" w:cs="Times New Roman"/>
+          <w:lang w:val="uk-UA"/>
+        </w:rPr>
+      </w:pPr>
+      <w:r>
+        <w:rPr>
+          <w:rFonts w:ascii="Times New Roman" w:hAnsi="Times New Roman" w:cs="Times New Roman"/>
+          <w:lang w:val="en-US"/>
+        </w:rPr>
+        <w:t>F</w:t>
+      </w:r>
+      <w:r>
+        <w:rPr>
+          <w:rFonts w:ascii="Times New Roman" w:hAnsi="Times New Roman" w:cs="Times New Roman"/>
+        </w:rPr>
+        <w:t xml:space="preserve"> – </w:t>
+      </w:r>
+      <w:proofErr w:type="gramStart"/>
+      <w:r>
+        <w:rPr>
+          <w:rFonts w:ascii="Times New Roman" w:hAnsi="Times New Roman" w:cs="Times New Roman"/>
+          <w:lang w:val="uk-UA"/>
+        </w:rPr>
+        <w:t>умова</w:t>
+      </w:r>
+      <w:proofErr w:type="gramEnd"/>
+      <w:r>
+        <w:rPr>
+          <w:rFonts w:ascii="Times New Roman" w:hAnsi="Times New Roman" w:cs="Times New Roman"/>
+          <w:lang w:val="uk-UA"/>
+        </w:rPr>
+        <w:t xml:space="preserve"> завершення</w:t>
+      </w:r>
+      <w:r>
+        <w:rPr>
+          <w:rFonts w:ascii="Times New Roman" w:hAnsi="Times New Roman" w:cs="Times New Roman"/>
+        </w:rPr>
+        <w:t xml:space="preserve">, </w:t>
+      </w:r>
+      <w:r>
+        <w:rPr>
+          <w:rFonts w:ascii="Times New Roman" w:hAnsi="Times New Roman" w:cs="Times New Roman"/>
+          <w:lang w:val="uk-UA"/>
+        </w:rPr>
+        <w:t>впродовж 20 ітерацій алгоритм не призводив до     покращення розв’язку</w:t>
+      </w:r>
+    </w:p>
+    <w:p>
+      <w:pPr>
+        <w:spacing w:line="240" w:lineRule="auto"/>
+        <w:rPr>
+          <w:rFonts w:ascii="Times New Roman" w:hAnsi="Times New Roman" w:cs="Times New Roman"/>
+          <w:lang w:val="uk-UA"/>
+        </w:rPr>
+      </w:pPr>
+      <w:r>
+        <w:rPr>
+          <w:rFonts w:ascii="Times New Roman" w:hAnsi="Times New Roman" w:cs="Times New Roman"/>
+          <w:lang w:val="uk-UA"/>
+        </w:rPr>
+        <w:t>Крок 1. Генерація початкової популяції</w:t>
+      </w:r>
+    </w:p>
+    <w:p>
+      <w:pPr>
+        <w:spacing w:line="240" w:lineRule="auto"/>
+        <w:rPr>
+          <w:rFonts w:ascii="Times New Roman" w:hAnsi="Times New Roman" w:cs="Times New Roman"/>
+          <w:lang w:val="uk-UA"/>
+        </w:rPr>
+      </w:pPr>
+      <w:r>
+        <w:rPr>
+          <w:rFonts w:ascii="Times New Roman" w:hAnsi="Times New Roman" w:cs="Times New Roman"/>
+          <w:lang w:val="uk-UA"/>
+        </w:rPr>
+        <w:t xml:space="preserve">На першому кроці генерується популяція з </w:t>
+      </w:r>
+      <w:r>
+        <w:rPr>
+          <w:rFonts w:ascii="Times New Roman" w:hAnsi="Times New Roman" w:cs="Times New Roman"/>
+          <w:lang w:val="en-US"/>
+        </w:rPr>
+        <w:t>m</w:t>
+      </w:r>
+      <w:r>
+        <w:rPr>
+          <w:rFonts w:ascii="Times New Roman" w:hAnsi="Times New Roman" w:cs="Times New Roman"/>
+        </w:rPr>
+        <w:t xml:space="preserve"> член</w:t>
+      </w:r>
+      <w:r>
+        <w:rPr>
+          <w:rFonts w:ascii="Times New Roman" w:hAnsi="Times New Roman" w:cs="Times New Roman"/>
+          <w:lang w:val="uk-UA"/>
+        </w:rPr>
+        <w:t>ів, в якій тварини, що входять до неї обираються ввипадковим чином. Алгорим перевіряє популяцію та визначає членів, які не задовільняють умові.</w:t>
+      </w:r>
+    </w:p>
+    <w:p>
+      <w:pPr>
+        <w:spacing w:line="240" w:lineRule="auto"/>
+        <w:rPr>
+          <w:rFonts w:ascii="Times New Roman" w:hAnsi="Times New Roman" w:cs="Times New Roman"/>
+          <w:lang w:val="uk-UA"/>
+        </w:rPr>
+      </w:pPr>
+      <w:proofErr w:type="gramStart"/>
+      <w:r>
+        <w:rPr>
+          <w:rFonts w:ascii="Times New Roman" w:hAnsi="Times New Roman" w:cs="Times New Roman"/>
+          <w:lang w:val="en-US"/>
+        </w:rPr>
+        <w:lastRenderedPageBreak/>
+        <w:t>while</w:t>
+      </w:r>
+      <w:proofErr w:type="gramEnd"/>
+      <w:r>
+        <w:rPr>
+          <w:rFonts w:ascii="Times New Roman" w:hAnsi="Times New Roman" w:cs="Times New Roman"/>
+        </w:rPr>
+        <w:t xml:space="preserve"> </w:t>
+      </w:r>
+      <w:r>
+        <w:rPr>
+          <w:rFonts w:ascii="Times New Roman" w:hAnsi="Times New Roman" w:cs="Times New Roman"/>
+          <w:lang w:val="uk-UA"/>
+        </w:rPr>
+        <w:t xml:space="preserve">не виконується </w:t>
+      </w:r>
+      <w:r>
+        <w:rPr>
+          <w:rFonts w:ascii="Times New Roman" w:hAnsi="Times New Roman" w:cs="Times New Roman"/>
+          <w:lang w:val="en-US"/>
+        </w:rPr>
+        <w:t>F</w:t>
+      </w:r>
+      <w:r>
+        <w:rPr>
+          <w:rFonts w:ascii="Times New Roman" w:hAnsi="Times New Roman" w:cs="Times New Roman"/>
+        </w:rPr>
+        <w:t xml:space="preserve"> </w:t>
+      </w:r>
+      <w:r>
+        <w:rPr>
+          <w:rFonts w:ascii="Times New Roman" w:hAnsi="Times New Roman" w:cs="Times New Roman"/>
+          <w:lang w:val="en-US"/>
+        </w:rPr>
+        <w:t>do</w:t>
+      </w:r>
+    </w:p>
+    <w:p>
+      <w:pPr>
+        <w:spacing w:line="240" w:lineRule="auto"/>
+        <w:rPr>
+          <w:rFonts w:ascii="Times New Roman" w:hAnsi="Times New Roman" w:cs="Times New Roman"/>
+          <w:lang w:val="uk-UA"/>
+        </w:rPr>
+      </w:pPr>
+      <w:r>
+        <w:rPr>
+          <w:rFonts w:ascii="Times New Roman" w:hAnsi="Times New Roman" w:cs="Times New Roman"/>
+        </w:rPr>
+        <w:tab/>
+      </w:r>
+      <w:r>
+        <w:rPr>
+          <w:rFonts w:ascii="Times New Roman" w:hAnsi="Times New Roman" w:cs="Times New Roman"/>
+          <w:lang w:val="uk-UA"/>
+        </w:rPr>
+        <w:t>Крок 2. Обрати бат</w:t>
+      </w:r>
+      <w:r>
+        <w:rPr>
+          <w:rFonts w:ascii="Times New Roman" w:hAnsi="Times New Roman" w:cs="Times New Roman"/>
+          <w:lang w:val="uk-UA"/>
+        </w:rPr>
+        <w:t>ь</w:t>
+      </w:r>
+      <w:r>
+        <w:rPr>
+          <w:rFonts w:ascii="Times New Roman" w:hAnsi="Times New Roman" w:cs="Times New Roman"/>
+          <w:lang w:val="uk-UA"/>
+        </w:rPr>
+        <w:t>ків.</w:t>
+      </w:r>
+    </w:p>
+    <w:p>
+      <w:pPr>
+        <w:spacing w:line="240" w:lineRule="auto"/>
+        <w:rPr>
+          <w:rFonts w:ascii="Times New Roman" w:hAnsi="Times New Roman" w:cs="Times New Roman"/>
+          <w:lang w:val="uk-UA"/>
+        </w:rPr>
+      </w:pPr>
+      <w:r>
+        <w:rPr>
+          <w:rFonts w:ascii="Times New Roman" w:hAnsi="Times New Roman" w:cs="Times New Roman"/>
+          <w:lang w:val="uk-UA"/>
+        </w:rPr>
+        <w:tab/>
+        <w:t>Для вибору батьків скористаємося турнірним методом, в якому кожному популяція буде поділена на дві частини випадковим чином. Кожному члену буде присвоєно номер команди (1 або 2). З кожної команди буде обрано одного найкращого представника. Так, у результаті ми матимемо двох батьків та можемо переходити до створення нащадків.</w:t>
+      </w:r>
+    </w:p>
+    <w:p>
+      <w:pPr>
+        <w:spacing w:line="240" w:lineRule="auto"/>
+        <w:rPr>
+          <w:rFonts w:ascii="Times New Roman" w:hAnsi="Times New Roman" w:cs="Times New Roman"/>
+          <w:lang w:val="uk-UA"/>
+        </w:rPr>
+      </w:pPr>
+      <w:r>
+        <w:rPr>
+          <w:rFonts w:ascii="Times New Roman" w:hAnsi="Times New Roman" w:cs="Times New Roman"/>
+          <w:lang w:val="uk-UA"/>
+        </w:rPr>
+        <w:tab/>
+        <w:t>Крок 3. Схрещення.</w:t>
+      </w:r>
+    </w:p>
+    <w:p>
+      <w:pPr>
+        <w:spacing w:line="240" w:lineRule="auto"/>
         <w:rPr>
           <w:rFonts w:ascii="Times New Roman" w:hAnsi="Times New Roman" w:cs="Times New Roman"/>
           <w:highlight w:val="green"/>
           <w:lang w:val="uk-UA"/>
         </w:rPr>
-        <w:t>Вхід:</w:t>
+      </w:pPr>
+      <w:r>
+        <w:rPr>
+          <w:rFonts w:ascii="Times New Roman" w:hAnsi="Times New Roman" w:cs="Times New Roman"/>
+          <w:lang w:val="uk-UA"/>
+        </w:rPr>
+        <w:t xml:space="preserve">На етапі схрещення отриманих у попередньому кроці батьків ми застосуємо одноточковий кросинговер. Для цього визначимо опорну точку кросинговеру, поділивши порівну гени на дві </w:t>
       </w:r>
       <w:r>
         <w:rPr>
@@ -1002,407 +1314,49 @@
           <w:highlight w:val="green"/>
           <w:lang w:val="uk-UA"/>
         </w:rPr>
-        <w:tab/>
-        <w:t>А – матриця сумісності тварин</w:t>
-      </w:r>
-    </w:p>
-    <w:p>
-      <w:pPr>
-        <w:spacing w:line="240" w:lineRule="auto"/>
+        <w:t>частини</w:t>
+      </w:r>
+      <w:r>
+        <w:rPr>
+          <w:rFonts w:ascii="Times New Roman" w:hAnsi="Times New Roman" w:cs="Times New Roman"/>
+          <w:lang w:val="uk-UA"/>
+        </w:rPr>
+        <w:t xml:space="preserve">. Далі формуємо двох нащадків. </w:t>
+      </w:r>
+      <w:r>
         <w:rPr>
           <w:rFonts w:ascii="Times New Roman" w:hAnsi="Times New Roman" w:cs="Times New Roman"/>
           <w:highlight w:val="green"/>
           <w:lang w:val="uk-UA"/>
         </w:rPr>
-      </w:pPr>
+        <w:t xml:space="preserve">Випадковим чином обирається точка кросинговеру. </w:t>
+      </w:r>
       <w:r>
         <w:rPr>
           <w:rFonts w:ascii="Times New Roman" w:hAnsi="Times New Roman" w:cs="Times New Roman"/>
           <w:highlight w:val="green"/>
-          <w:lang w:val="uk-UA"/>
-        </w:rPr>
-        <w:tab/>
+        </w:rPr>
+        <w:t>Перший нащадок отрима</w:t>
       </w:r>
       <w:r>
         <w:rPr>
           <w:rFonts w:ascii="Times New Roman" w:hAnsi="Times New Roman" w:cs="Times New Roman"/>
           <w:highlight w:val="green"/>
-          <w:lang w:val="en-US"/>
-        </w:rPr>
-        <w:t>m</w:t>
-      </w:r>
-      <w:r>
+          <w:lang w:val="uk-UA"/>
+        </w:rPr>
+        <w:t>є гени першого батька по ліву частину точки та другого по праву, другий- праву частину першого та ліву другого.</w:t>
+      </w:r>
+    </w:p>
+    <w:p>
+      <w:pPr>
+        <w:spacing w:line="240" w:lineRule="auto"/>
         <w:rPr>
           <w:rFonts w:ascii="Times New Roman" w:hAnsi="Times New Roman" w:cs="Times New Roman"/>
-          <w:highlight w:val="green"/>
-        </w:rPr>
-        <w:t xml:space="preserve"> – </w:t>
-      </w:r>
-      <w:proofErr w:type="gramStart"/>
+        </w:rPr>
+      </w:pPr>
       <w:r>
         <w:rPr>
           <w:rFonts w:ascii="Times New Roman" w:hAnsi="Times New Roman" w:cs="Times New Roman"/>
-          <w:highlight w:val="green"/>
-          <w:lang w:val="uk-UA"/>
-        </w:rPr>
-        <w:t>розмір</w:t>
-      </w:r>
-      <w:proofErr w:type="gramEnd"/>
-      <w:r>
-        <w:rPr>
-          <w:rFonts w:ascii="Times New Roman" w:hAnsi="Times New Roman" w:cs="Times New Roman"/>
-          <w:highlight w:val="green"/>
-          <w:lang w:val="uk-UA"/>
-        </w:rPr>
-        <w:t xml:space="preserve"> початкової популяції</w:t>
-      </w:r>
-    </w:p>
-    <w:p>
-      <w:pPr>
-        <w:spacing w:line="240" w:lineRule="auto"/>
-        <w:rPr>
-          <w:rFonts w:ascii="Times New Roman" w:hAnsi="Times New Roman" w:cs="Times New Roman"/>
-          <w:highlight w:val="green"/>
-          <w:lang w:val="uk-UA"/>
-        </w:rPr>
-      </w:pPr>
-      <w:r>
-        <w:rPr>
-          <w:rFonts w:ascii="Times New Roman" w:hAnsi="Times New Roman" w:cs="Times New Roman"/>
-          <w:highlight w:val="green"/>
-          <w:lang w:val="uk-UA"/>
-        </w:rPr>
-        <w:tab/>
-        <w:t>α – ймовірність мутації</w:t>
-      </w:r>
-    </w:p>
-    <w:p>
-      <w:pPr>
-        <w:spacing w:line="240" w:lineRule="auto"/>
-        <w:ind w:firstLine="708"/>
-        <w:rPr>
-          <w:rFonts w:ascii="Times New Roman" w:hAnsi="Times New Roman" w:cs="Times New Roman"/>
-          <w:highlight w:val="green"/>
-          <w:lang w:val="uk-UA"/>
-        </w:rPr>
-      </w:pPr>
-      <w:r>
-        <w:rPr>
-          <w:rFonts w:ascii="Times New Roman" w:hAnsi="Times New Roman" w:cs="Times New Roman"/>
-          <w:highlight w:val="green"/>
-          <w:lang w:val="en-US"/>
-        </w:rPr>
-        <w:t>F</w:t>
-      </w:r>
-      <w:r>
-        <w:rPr>
-          <w:rFonts w:ascii="Times New Roman" w:hAnsi="Times New Roman" w:cs="Times New Roman"/>
-          <w:highlight w:val="green"/>
-        </w:rPr>
-        <w:t xml:space="preserve"> – </w:t>
-      </w:r>
-      <w:proofErr w:type="gramStart"/>
-      <w:r>
-        <w:rPr>
-          <w:rFonts w:ascii="Times New Roman" w:hAnsi="Times New Roman" w:cs="Times New Roman"/>
-          <w:highlight w:val="green"/>
-          <w:lang w:val="uk-UA"/>
-        </w:rPr>
-        <w:t>умова</w:t>
-      </w:r>
-      <w:proofErr w:type="gramEnd"/>
-      <w:r>
-        <w:rPr>
-          <w:rFonts w:ascii="Times New Roman" w:hAnsi="Times New Roman" w:cs="Times New Roman"/>
-          <w:highlight w:val="green"/>
-          <w:lang w:val="uk-UA"/>
-        </w:rPr>
-        <w:t xml:space="preserve"> завершення</w:t>
-      </w:r>
-      <w:r>
-        <w:rPr>
-          <w:rFonts w:ascii="Times New Roman" w:hAnsi="Times New Roman" w:cs="Times New Roman"/>
-          <w:highlight w:val="green"/>
-        </w:rPr>
-        <w:t xml:space="preserve">, </w:t>
-      </w:r>
-      <w:r>
-        <w:rPr>
-          <w:rFonts w:ascii="Times New Roman" w:hAnsi="Times New Roman" w:cs="Times New Roman"/>
-          <w:highlight w:val="green"/>
-          <w:lang w:val="uk-UA"/>
-        </w:rPr>
-        <w:t>впродовж 20 ітерацій алгоритм не призводив до     покращення розв’язку</w:t>
-      </w:r>
-    </w:p>
-    <w:p>
-      <w:pPr>
-        <w:spacing w:line="240" w:lineRule="auto"/>
-        <w:rPr>
-          <w:rFonts w:ascii="Times New Roman" w:hAnsi="Times New Roman" w:cs="Times New Roman"/>
-          <w:highlight w:val="green"/>
-          <w:lang w:val="uk-UA"/>
-        </w:rPr>
-      </w:pPr>
-      <w:r>
-        <w:rPr>
-          <w:rFonts w:ascii="Times New Roman" w:hAnsi="Times New Roman" w:cs="Times New Roman"/>
-          <w:highlight w:val="green"/>
-          <w:lang w:val="uk-UA"/>
-        </w:rPr>
-        <w:t>Крок 1. Генерація початкової популяції</w:t>
-      </w:r>
-    </w:p>
-    <w:p>
-      <w:pPr>
-        <w:spacing w:line="240" w:lineRule="auto"/>
-        <w:rPr>
-          <w:rFonts w:ascii="Times New Roman" w:hAnsi="Times New Roman" w:cs="Times New Roman"/>
-          <w:highlight w:val="green"/>
-          <w:lang w:val="uk-UA"/>
-        </w:rPr>
-      </w:pPr>
-      <w:r>
-        <w:rPr>
-          <w:rFonts w:ascii="Times New Roman" w:hAnsi="Times New Roman" w:cs="Times New Roman"/>
-          <w:highlight w:val="green"/>
-          <w:lang w:val="uk-UA"/>
-        </w:rPr>
-        <w:t xml:space="preserve">На першому кроці генерується популяція з </w:t>
-      </w:r>
-      <w:r>
-        <w:rPr>
-          <w:rFonts w:ascii="Times New Roman" w:hAnsi="Times New Roman" w:cs="Times New Roman"/>
-          <w:highlight w:val="green"/>
-          <w:lang w:val="en-US"/>
-        </w:rPr>
-        <w:t>m</w:t>
-      </w:r>
-      <w:r>
-        <w:rPr>
-          <w:rFonts w:ascii="Times New Roman" w:hAnsi="Times New Roman" w:cs="Times New Roman"/>
-          <w:highlight w:val="green"/>
-        </w:rPr>
-        <w:t xml:space="preserve"> член</w:t>
-      </w:r>
-      <w:r>
-        <w:rPr>
-          <w:rFonts w:ascii="Times New Roman" w:hAnsi="Times New Roman" w:cs="Times New Roman"/>
-          <w:highlight w:val="green"/>
-          <w:lang w:val="uk-UA"/>
-        </w:rPr>
-        <w:t>ів, в якій тварини, що входять до неї обираються ввипадковим чином. Алгорим перевіряє популяцію та визначає членів, які не задовільняють умові.</w:t>
-      </w:r>
-    </w:p>
-    <w:p>
-      <w:pPr>
-        <w:spacing w:line="240" w:lineRule="auto"/>
-        <w:rPr>
-          <w:rFonts w:ascii="Times New Roman" w:hAnsi="Times New Roman" w:cs="Times New Roman"/>
-          <w:highlight w:val="green"/>
-          <w:lang w:val="uk-UA"/>
-        </w:rPr>
-      </w:pPr>
-      <w:proofErr w:type="gramStart"/>
-      <w:r>
-        <w:rPr>
-          <w:rFonts w:ascii="Times New Roman" w:hAnsi="Times New Roman" w:cs="Times New Roman"/>
-          <w:highlight w:val="green"/>
-          <w:lang w:val="en-US"/>
-        </w:rPr>
-        <w:lastRenderedPageBreak/>
-        <w:t>while</w:t>
-      </w:r>
-      <w:proofErr w:type="gramEnd"/>
-      <w:r>
-        <w:rPr>
-          <w:rFonts w:ascii="Times New Roman" w:hAnsi="Times New Roman" w:cs="Times New Roman"/>
-          <w:highlight w:val="green"/>
-        </w:rPr>
-        <w:t xml:space="preserve"> </w:t>
-      </w:r>
-      <w:r>
-        <w:rPr>
-          <w:rFonts w:ascii="Times New Roman" w:hAnsi="Times New Roman" w:cs="Times New Roman"/>
-          <w:highlight w:val="green"/>
-          <w:lang w:val="uk-UA"/>
-        </w:rPr>
-        <w:t xml:space="preserve">не виконується </w:t>
-      </w:r>
-      <w:r>
-        <w:rPr>
-          <w:rFonts w:ascii="Times New Roman" w:hAnsi="Times New Roman" w:cs="Times New Roman"/>
-          <w:highlight w:val="green"/>
-          <w:lang w:val="en-US"/>
-        </w:rPr>
-        <w:t>F</w:t>
-      </w:r>
-      <w:r>
-        <w:rPr>
-          <w:rFonts w:ascii="Times New Roman" w:hAnsi="Times New Roman" w:cs="Times New Roman"/>
-          <w:highlight w:val="green"/>
-        </w:rPr>
-        <w:t xml:space="preserve"> </w:t>
-      </w:r>
-      <w:r>
-        <w:rPr>
-          <w:rFonts w:ascii="Times New Roman" w:hAnsi="Times New Roman" w:cs="Times New Roman"/>
-          <w:highlight w:val="green"/>
-          <w:lang w:val="en-US"/>
-        </w:rPr>
-        <w:t>do</w:t>
-      </w:r>
-    </w:p>
-    <w:p>
-      <w:pPr>
-        <w:spacing w:line="240" w:lineRule="auto"/>
-        <w:rPr>
-          <w:rFonts w:ascii="Times New Roman" w:hAnsi="Times New Roman" w:cs="Times New Roman"/>
-          <w:highlight w:val="green"/>
-          <w:lang w:val="uk-UA"/>
-        </w:rPr>
-      </w:pPr>
-      <w:r>
-        <w:rPr>
-          <w:rFonts w:ascii="Times New Roman" w:hAnsi="Times New Roman" w:cs="Times New Roman"/>
-          <w:highlight w:val="green"/>
-        </w:rPr>
-        <w:tab/>
-      </w:r>
-      <w:r>
-        <w:rPr>
-          <w:rFonts w:ascii="Times New Roman" w:hAnsi="Times New Roman" w:cs="Times New Roman"/>
-          <w:highlight w:val="green"/>
-          <w:lang w:val="uk-UA"/>
-        </w:rPr>
-        <w:t>Крок 2. Обрати бат</w:t>
-      </w:r>
-      <w:r>
-        <w:rPr>
-          <w:rFonts w:ascii="Times New Roman" w:hAnsi="Times New Roman" w:cs="Times New Roman"/>
-          <w:highlight w:val="green"/>
-          <w:lang w:val="uk-UA"/>
-        </w:rPr>
-        <w:t>ь</w:t>
-      </w:r>
-      <w:r>
-        <w:rPr>
-          <w:rFonts w:ascii="Times New Roman" w:hAnsi="Times New Roman" w:cs="Times New Roman"/>
-          <w:highlight w:val="green"/>
-          <w:lang w:val="uk-UA"/>
-        </w:rPr>
-        <w:t>ків.</w:t>
-      </w:r>
-    </w:p>
-    <w:p>
-      <w:pPr>
-        <w:spacing w:line="240" w:lineRule="auto"/>
-        <w:rPr>
-          <w:rFonts w:ascii="Times New Roman" w:hAnsi="Times New Roman" w:cs="Times New Roman"/>
-          <w:highlight w:val="green"/>
-          <w:lang w:val="uk-UA"/>
-        </w:rPr>
-      </w:pPr>
-      <w:r>
-        <w:rPr>
-          <w:rFonts w:ascii="Times New Roman" w:hAnsi="Times New Roman" w:cs="Times New Roman"/>
-          <w:highlight w:val="green"/>
-          <w:lang w:val="uk-UA"/>
-        </w:rPr>
-        <w:tab/>
-        <w:t>Для вибору батьків скористаємося турнірним методом, в якому кожному популяція буде поділена на дві частини випадковим чином. Кожному члену буде присвоєно номер команди (1 або 2). З кожної команди буде обрано одного найкращого представника. Так, у результаті ми матимемо двох батьків та можемо переходити до створення нащадків.</w:t>
-      </w:r>
-    </w:p>
-    <w:p>
-      <w:pPr>
-        <w:spacing w:line="240" w:lineRule="auto"/>
-        <w:rPr>
-          <w:rFonts w:ascii="Times New Roman" w:hAnsi="Times New Roman" w:cs="Times New Roman"/>
-          <w:highlight w:val="green"/>
-          <w:lang w:val="uk-UA"/>
-        </w:rPr>
-      </w:pPr>
-      <w:r>
-        <w:rPr>
-          <w:rFonts w:ascii="Times New Roman" w:hAnsi="Times New Roman" w:cs="Times New Roman"/>
-          <w:highlight w:val="green"/>
-          <w:lang w:val="uk-UA"/>
-        </w:rPr>
-        <w:tab/>
-        <w:t>Крок 3. Схрещення.</w:t>
-      </w:r>
-    </w:p>
-    <w:p>
-      <w:pPr>
-        <w:spacing w:line="240" w:lineRule="auto"/>
-        <w:rPr>
-          <w:rFonts w:ascii="Times New Roman" w:hAnsi="Times New Roman" w:cs="Times New Roman"/>
-          <w:highlight w:val="green"/>
-          <w:lang w:val="uk-UA"/>
-        </w:rPr>
-      </w:pPr>
-      <w:r>
-        <w:rPr>
-          <w:rFonts w:ascii="Times New Roman" w:hAnsi="Times New Roman" w:cs="Times New Roman"/>
-          <w:highlight w:val="green"/>
-          <w:lang w:val="uk-UA"/>
-        </w:rPr>
-        <w:t>На етапі схрещення отриманих у попередньому кроці батьків ми застосуємо одноточковий кросинговер. Для цього визначимо опорну точку кросинговеру, поділивши порівну гени на дві половини по середині. Далі формуємо двох нащадків. Перший нащадок отримує першу половину генів першого предка та другу</w:t>
-      </w:r>
-      <w:r>
-        <w:rPr>
-          <w:rFonts w:ascii="Times New Roman" w:hAnsi="Times New Roman" w:cs="Times New Roman"/>
-          <w:highlight w:val="green"/>
-          <w:lang w:val="uk-UA"/>
-        </w:rPr>
-        <w:t xml:space="preserve"> - </w:t>
-      </w:r>
-      <w:r>
-        <w:rPr>
-          <w:rFonts w:ascii="Times New Roman" w:hAnsi="Times New Roman" w:cs="Times New Roman"/>
-          <w:highlight w:val="green"/>
-          <w:lang w:val="uk-UA"/>
-        </w:rPr>
-        <w:t>другого, другий нащадок – другу половину</w:t>
-      </w:r>
-      <w:r>
-        <w:rPr>
-          <w:rFonts w:ascii="Times New Roman" w:hAnsi="Times New Roman" w:cs="Times New Roman"/>
-          <w:highlight w:val="green"/>
-          <w:lang w:val="uk-UA"/>
-        </w:rPr>
-        <w:t xml:space="preserve"> гені</w:t>
-      </w:r>
-      <w:r>
-        <w:rPr>
-          <w:rFonts w:ascii="Times New Roman" w:hAnsi="Times New Roman" w:cs="Times New Roman"/>
-          <w:highlight w:val="green"/>
-          <w:lang w:val="uk-UA"/>
-        </w:rPr>
-        <w:t xml:space="preserve"> </w:t>
-      </w:r>
-      <w:r>
-        <w:rPr>
-          <w:rFonts w:ascii="Times New Roman" w:hAnsi="Times New Roman" w:cs="Times New Roman"/>
-          <w:highlight w:val="green"/>
-          <w:lang w:val="uk-UA"/>
-        </w:rPr>
-        <w:t>першого предка та першу – другого. В результаті ми маємо двох нащадків.</w:t>
-      </w:r>
-    </w:p>
-    <w:p>
-      <w:pPr>
-        <w:spacing w:line="240" w:lineRule="auto"/>
-        <w:rPr>
-          <w:rFonts w:ascii="Times New Roman" w:hAnsi="Times New Roman" w:cs="Times New Roman"/>
-          <w:highlight w:val="green"/>
-          <w:lang w:val="uk-UA"/>
-        </w:rPr>
-      </w:pPr>
-      <w:r>
-        <w:rPr>
-          <w:rFonts w:ascii="Times New Roman" w:hAnsi="Times New Roman" w:cs="Times New Roman"/>
-          <w:highlight w:val="green"/>
           <w:lang w:val="uk-UA"/>
         </w:rPr>
         <w:tab/>
@@ -1414,14 +1368,12 @@
         <w:spacing w:line="240" w:lineRule="auto"/>
         <w:rPr>
           <w:rFonts w:ascii="Times New Roman" w:hAnsi="Times New Roman" w:cs="Times New Roman"/>
-          <w:highlight w:val="green"/>
           <w:lang w:val="uk-UA"/>
         </w:rPr>
       </w:pPr>
       <w:r>
         <w:rPr>
           <w:rFonts w:ascii="Times New Roman" w:hAnsi="Times New Roman" w:cs="Times New Roman"/>
-          <w:highlight w:val="green"/>
           <w:lang w:val="uk-UA"/>
         </w:rPr>
         <w:t>На цьому етапі, з певною ймовірністю з кожним отриманим нащадком може відбутися мутація.</w:t>
@@ -1429,7 +1381,6 @@
       <w:r>
         <w:rPr>
           <w:rFonts w:ascii="Times New Roman" w:hAnsi="Times New Roman" w:cs="Times New Roman"/>
-          <w:highlight w:val="green"/>
           <w:lang w:val="uk-UA"/>
         </w:rPr>
         <w:t xml:space="preserve"> Використаємо одноточковий оператор мутації.</w:t>
@@ -1437,7 +1388,6 @@
       <w:r>
         <w:rPr>
           <w:rFonts w:ascii="Times New Roman" w:hAnsi="Times New Roman" w:cs="Times New Roman"/>
-          <w:highlight w:val="green"/>
           <w:lang w:val="uk-UA"/>
         </w:rPr>
         <w:t xml:space="preserve"> Приймемо ймовірність мутації за 0,1. При мутації, випадковий ген нащадка змінює своє значення.</w:t>
@@ -1445,7 +1395,6 @@
       <w:r>
         <w:rPr>
           <w:rFonts w:ascii="Times New Roman" w:hAnsi="Times New Roman" w:cs="Times New Roman"/>
-          <w:highlight w:val="green"/>
           <w:lang w:val="uk-UA"/>
         </w:rPr>
         <w:t xml:space="preserve"> </w:t>
@@ -1456,14 +1405,12 @@
         <w:spacing w:line="240" w:lineRule="auto"/>
         <w:rPr>
           <w:rFonts w:ascii="Times New Roman" w:hAnsi="Times New Roman" w:cs="Times New Roman"/>
-          <w:highlight w:val="green"/>
           <w:lang w:val="uk-UA"/>
         </w:rPr>
       </w:pPr>
       <w:r>
         <w:rPr>
           <w:rFonts w:ascii="Times New Roman" w:hAnsi="Times New Roman" w:cs="Times New Roman"/>
-          <w:highlight w:val="green"/>
           <w:lang w:val="uk-UA"/>
         </w:rPr>
         <w:tab/>
@@ -1475,14 +1422,12 @@
         <w:spacing w:line="240" w:lineRule="auto"/>
         <w:rPr>
           <w:rFonts w:ascii="Times New Roman" w:hAnsi="Times New Roman" w:cs="Times New Roman"/>
-          <w:highlight w:val="green"/>
           <w:lang w:val="uk-UA"/>
         </w:rPr>
       </w:pPr>
       <w:r>
         <w:rPr>
           <w:rFonts w:ascii="Times New Roman" w:hAnsi="Times New Roman" w:cs="Times New Roman"/>
-          <w:highlight w:val="green"/>
           <w:lang w:val="uk-UA"/>
         </w:rPr>
         <w:t>Якщо один з нащадків виявився непридатним, спробуємо зробити реанімацію. Оцінимо, які тварина конфліктують одна з одною. Оцінимо, з якою кількістю конфліктує кожна тварина. Далі, поки не буде досягнуто допустимого розв’язку, на кожній ітерації приби</w:t>
@@ -1490,7 +1435,6 @@
       <w:r>
         <w:rPr>
           <w:rFonts w:ascii="Times New Roman" w:hAnsi="Times New Roman" w:cs="Times New Roman"/>
-          <w:highlight w:val="green"/>
           <w:lang w:val="uk-UA"/>
         </w:rPr>
         <w:t>раємо тварину, яка має найбільше конфліктів, після чого перераховуємо конфлікти, і, якщо їх немає, переходимо до включення в популяцію.</w:t>
@@ -1501,14 +1445,12 @@
         <w:spacing w:line="240" w:lineRule="auto"/>
         <w:rPr>
           <w:rFonts w:ascii="Times New Roman" w:hAnsi="Times New Roman" w:cs="Times New Roman"/>
-          <w:highlight w:val="green"/>
           <w:lang w:val="uk-UA"/>
         </w:rPr>
       </w:pPr>
       <w:r>
         <w:rPr>
           <w:rFonts w:ascii="Times New Roman" w:hAnsi="Times New Roman" w:cs="Times New Roman"/>
-          <w:highlight w:val="green"/>
           <w:lang w:val="uk-UA"/>
         </w:rPr>
         <w:tab/>
@@ -1526,7 +1468,6 @@
       <w:r>
         <w:rPr>
           <w:rFonts w:ascii="Times New Roman" w:hAnsi="Times New Roman" w:cs="Times New Roman"/>
-          <w:highlight w:val="green"/>
           <w:lang w:val="uk-UA"/>
         </w:rPr>
         <w:t>При оновленні популяції слід робити відсів 2</w:t>
@@ -1534,7 +1475,6 @@
       <w:r>
         <w:rPr>
           <w:rFonts w:ascii="Times New Roman" w:hAnsi="Times New Roman" w:cs="Times New Roman"/>
-          <w:highlight w:val="green"/>
           <w:lang w:val="uk-UA"/>
         </w:rPr>
         <w:t>-х</w:t>
@@ -1542,7 +1482,6 @@
       <w:r>
         <w:rPr>
           <w:rFonts w:ascii="Times New Roman" w:hAnsi="Times New Roman" w:cs="Times New Roman"/>
-          <w:highlight w:val="green"/>
           <w:lang w:val="uk-UA"/>
         </w:rPr>
         <w:t xml:space="preserve"> найгірших розв’язків, щоб не працювати з поганими результатами. </w:t>
@@ -1550,7 +1489,6 @@
       <w:r>
         <w:rPr>
           <w:rFonts w:ascii="Times New Roman" w:hAnsi="Times New Roman" w:cs="Times New Roman"/>
-          <w:highlight w:val="green"/>
           <w:lang w:val="uk-UA"/>
         </w:rPr>
         <w:t>Для цього додамо отриманих нащадків в популяцію та оцінимо цільову функцію (кількість тварин в кожному наборі) для кожного члена популяції. Два найгірших результати видаляються з популяції. Якщо один з отриманих результатів є кращим за попередній рекорд, визначаємо новий рекорд. Якщо покращення не було впродовж 20 ітерацій, завершуємо роботу алгоритму.</w:t>
@@ -1682,21 +1620,7 @@
         <w:rPr>
           <w:lang w:val="uk-UA"/>
         </w:rPr>
-        <w:t xml:space="preserve">так як використовуються графи та </w:t>
-      </w:r>
-      <w:proofErr w:type="spellStart"/>
-      <w:r>
-        <w:rPr>
-          <w:lang w:val="uk-UA"/>
-        </w:rPr>
-        <w:t>мурахи</w:t>
-      </w:r>
-      <w:proofErr w:type="spellEnd"/>
-      <w:r>
-        <w:rPr>
-          <w:lang w:val="uk-UA"/>
-        </w:rPr>
-        <w:t xml:space="preserve"> можуть переходити лише до суміжних вершин.</w:t>
+        <w:t>так як використовуються графи та мурахи можуть переходити лише до суміжних вершин.</w:t>
       </w:r>
     </w:p>
     <w:p>
@@ -1723,13 +1647,11 @@
       <w:pPr>
         <w:spacing w:line="240" w:lineRule="auto"/>
         <w:rPr>
-          <w:highlight w:val="green"/>
-          <w:lang w:val="uk-UA"/>
-        </w:rPr>
-      </w:pPr>
-      <w:r>
-        <w:rPr>
-          <w:highlight w:val="green"/>
+          <w:lang w:val="uk-UA"/>
+        </w:rPr>
+      </w:pPr>
+      <w:r>
+        <w:rPr>
           <w:lang w:val="uk-UA"/>
         </w:rPr>
         <w:t>Опис алгоритму</w:t>
@@ -1739,13 +1661,11 @@
       <w:pPr>
         <w:spacing w:line="240" w:lineRule="auto"/>
         <w:rPr>
-          <w:highlight w:val="green"/>
-          <w:lang w:val="uk-UA"/>
-        </w:rPr>
-      </w:pPr>
-      <w:r>
-        <w:rPr>
-          <w:highlight w:val="green"/>
+          <w:lang w:val="uk-UA"/>
+        </w:rPr>
+      </w:pPr>
+      <w:r>
+        <w:rPr>
           <w:lang w:val="uk-UA"/>
         </w:rPr>
         <w:t>Крок 0. Ініціалізація початкових параметрів.</w:t>
@@ -1755,13 +1675,11 @@
       <w:pPr>
         <w:spacing w:line="240" w:lineRule="auto"/>
         <w:rPr>
-          <w:highlight w:val="green"/>
-          <w:lang w:val="uk-UA"/>
-        </w:rPr>
-      </w:pPr>
-      <w:r>
-        <w:rPr>
-          <w:highlight w:val="green"/>
+          <w:lang w:val="uk-UA"/>
+        </w:rPr>
+      </w:pPr>
+      <w:r>
+        <w:rPr>
           <w:lang w:val="uk-UA"/>
         </w:rPr>
         <w:t>Початкове значення феромону – 1. Кількість мурах – 1.</w:t>
@@ -1771,21 +1689,18 @@
       <w:pPr>
         <w:spacing w:line="240" w:lineRule="auto"/>
         <w:rPr>
-          <w:highlight w:val="green"/>
           <w:lang w:val="uk-UA"/>
         </w:rPr>
       </w:pPr>
       <w:r>
         <w:rPr>
           <w:rFonts w:cstheme="minorHAnsi"/>
-          <w:highlight w:val="green"/>
           <w:lang w:val="uk-UA"/>
         </w:rPr>
         <w:t>α</w:t>
       </w:r>
       <w:r>
         <w:rPr>
-          <w:highlight w:val="green"/>
           <w:lang w:val="uk-UA"/>
         </w:rPr>
         <w:t xml:space="preserve"> = 1</w:t>
@@ -1795,21 +1710,18 @@
       <w:pPr>
         <w:spacing w:line="240" w:lineRule="auto"/>
         <w:rPr>
-          <w:highlight w:val="green"/>
           <w:lang w:val="uk-UA"/>
         </w:rPr>
       </w:pPr>
       <w:r>
         <w:rPr>
           <w:rFonts w:cstheme="minorHAnsi"/>
-          <w:highlight w:val="green"/>
           <w:lang w:val="uk-UA"/>
         </w:rPr>
         <w:t>β</w:t>
       </w:r>
       <w:r>
         <w:rPr>
-          <w:highlight w:val="green"/>
           <w:lang w:val="uk-UA"/>
         </w:rPr>
         <w:t xml:space="preserve"> = 1</w:t>
@@ -1819,21 +1731,18 @@
       <w:pPr>
         <w:spacing w:line="240" w:lineRule="auto"/>
         <w:rPr>
-          <w:highlight w:val="green"/>
           <w:lang w:val="uk-UA"/>
         </w:rPr>
       </w:pPr>
       <w:r>
         <w:rPr>
           <w:rFonts w:cstheme="minorHAnsi"/>
-          <w:highlight w:val="green"/>
           <w:lang w:val="uk-UA"/>
         </w:rPr>
         <w:t>ρ</w:t>
       </w:r>
       <w:r>
         <w:rPr>
-          <w:highlight w:val="green"/>
           <w:lang w:val="uk-UA"/>
         </w:rPr>
         <w:t xml:space="preserve"> = 0.4</w:t>
@@ -1843,13 +1752,11 @@
       <w:pPr>
         <w:spacing w:line="240" w:lineRule="auto"/>
         <w:rPr>
-          <w:highlight w:val="green"/>
-          <w:lang w:val="uk-UA"/>
-        </w:rPr>
-      </w:pPr>
-      <w:r>
-        <w:rPr>
-          <w:highlight w:val="green"/>
+          <w:lang w:val="uk-UA"/>
+        </w:rPr>
+      </w:pPr>
+      <w:r>
+        <w:rPr>
           <w:lang w:val="uk-UA"/>
         </w:rPr>
         <w:t>Доки не досягнуто умов виходу виконуються наступні кроки:</w:t>
@@ -1859,20 +1766,17 @@
       <w:pPr>
         <w:spacing w:line="240" w:lineRule="auto"/>
         <w:rPr>
-          <w:highlight w:val="green"/>
-          <w:lang w:val="uk-UA"/>
-        </w:rPr>
-      </w:pPr>
-      <w:r>
-        <w:rPr>
-          <w:highlight w:val="green"/>
+          <w:lang w:val="uk-UA"/>
+        </w:rPr>
+      </w:pPr>
+      <w:r>
+        <w:rPr>
           <w:lang w:val="uk-UA"/>
         </w:rPr>
         <w:t xml:space="preserve">Крок 1. </w:t>
       </w:r>
       <w:r>
         <w:rPr>
-          <w:highlight w:val="green"/>
           <w:lang w:val="uk-UA"/>
         </w:rPr>
         <w:t xml:space="preserve"> Створення мурах.</w:t>
@@ -1882,13 +1786,11 @@
       <w:pPr>
         <w:spacing w:line="240" w:lineRule="auto"/>
         <w:rPr>
-          <w:highlight w:val="green"/>
-          <w:lang w:val="uk-UA"/>
-        </w:rPr>
-      </w:pPr>
-      <w:r>
-        <w:rPr>
-          <w:highlight w:val="green"/>
+          <w:lang w:val="uk-UA"/>
+        </w:rPr>
+      </w:pPr>
+      <w:r>
+        <w:rPr>
           <w:lang w:val="uk-UA"/>
         </w:rPr>
         <w:t>На першому кроці кожної ітерації розміщаємо всю колонію у випадкову вершину. Ймовірність розміщення колонії у вершині вираховується за формулою</w:t>
@@ -1899,7 +1801,6 @@
         <w:spacing w:line="240" w:lineRule="auto"/>
         <w:rPr>
           <w:rFonts w:eastAsiaTheme="minorEastAsia"/>
-          <w:highlight w:val="green"/>
           <w:lang w:val="uk-UA"/>
         </w:rPr>
       </w:pPr>
@@ -1911,7 +1812,6 @@
                 <w:rPr>
                   <w:rFonts w:ascii="Cambria Math" w:hAnsi="Cambria Math"/>
                   <w:i/>
-                  <w:highlight w:val="green"/>
                   <w:lang w:val="uk-UA"/>
                 </w:rPr>
               </m:ctrlPr>
@@ -1920,7 +1820,6 @@
               <m:r>
                 <w:rPr>
                   <w:rFonts w:ascii="Cambria Math" w:hAnsi="Cambria Math"/>
-                  <w:highlight w:val="green"/>
                   <w:lang w:val="uk-UA"/>
                 </w:rPr>
                 <m:t>P</m:t>
@@ -1930,7 +1829,6 @@
               <m:r>
                 <w:rPr>
                   <w:rFonts w:ascii="Cambria Math" w:hAnsi="Cambria Math"/>
-                  <w:highlight w:val="green"/>
                   <w:lang w:val="uk-UA"/>
                 </w:rPr>
                 <m:t>i</m:t>
@@ -1940,7 +1838,6 @@
           <m:r>
             <w:rPr>
               <w:rFonts w:ascii="Cambria Math" w:hAnsi="Cambria Math"/>
-              <w:highlight w:val="green"/>
               <w:lang w:val="uk-UA"/>
             </w:rPr>
             <m:t xml:space="preserve">= </m:t>
@@ -1951,7 +1848,6 @@
                 <w:rPr>
                   <w:rFonts w:ascii="Cambria Math" w:hAnsi="Cambria Math"/>
                   <w:i/>
-                  <w:highlight w:val="green"/>
                   <w:lang w:val="uk-UA"/>
                 </w:rPr>
               </m:ctrlPr>
@@ -1963,7 +1859,6 @@
                     <w:rPr>
                       <w:rFonts w:ascii="Cambria Math" w:hAnsi="Cambria Math"/>
                       <w:i/>
-                      <w:highlight w:val="green"/>
                       <w:lang w:val="uk-UA"/>
                     </w:rPr>
                   </m:ctrlPr>
@@ -1972,7 +1867,6 @@
                   <m:r>
                     <w:rPr>
                       <w:rFonts w:ascii="Cambria Math" w:hAnsi="Cambria Math"/>
-                      <w:highlight w:val="green"/>
                       <w:lang w:val="uk-UA"/>
                     </w:rPr>
                     <m:t>n</m:t>
@@ -1982,7 +1876,6 @@
                   <m:r>
                     <w:rPr>
                       <w:rFonts w:ascii="Cambria Math" w:hAnsi="Cambria Math"/>
-                      <w:highlight w:val="green"/>
                       <w:lang w:val="uk-UA"/>
                     </w:rPr>
                     <m:t>i</m:t>
@@ -1994,7 +1887,6 @@
               <m:r>
                 <w:rPr>
                   <w:rFonts w:ascii="Cambria Math" w:hAnsi="Cambria Math"/>
-                  <w:highlight w:val="green"/>
                   <w:lang w:val="en-US"/>
                 </w:rPr>
                 <m:t>N</m:t>
@@ -2009,13 +1901,11 @@
         <w:spacing w:line="240" w:lineRule="auto"/>
         <w:rPr>
           <w:rFonts w:eastAsiaTheme="minorEastAsia"/>
-          <w:highlight w:val="green"/>
         </w:rPr>
       </w:pPr>
       <w:r>
         <w:rPr>
           <w:rFonts w:eastAsiaTheme="minorEastAsia"/>
-          <w:highlight w:val="green"/>
           <w:lang w:val="uk-UA"/>
         </w:rPr>
         <w:t xml:space="preserve">де </w:t>
@@ -2027,7 +1917,6 @@
               <w:rPr>
                 <w:rFonts w:ascii="Cambria Math" w:eastAsiaTheme="minorEastAsia" w:hAnsi="Cambria Math"/>
                 <w:i/>
-                <w:highlight w:val="green"/>
                 <w:lang w:val="uk-UA"/>
               </w:rPr>
             </m:ctrlPr>
@@ -2036,7 +1925,6 @@
             <m:r>
               <w:rPr>
                 <w:rFonts w:ascii="Cambria Math" w:eastAsiaTheme="minorEastAsia" w:hAnsi="Cambria Math"/>
-                <w:highlight w:val="green"/>
                 <w:lang w:val="en-US"/>
               </w:rPr>
               <m:t>n</m:t>
@@ -2046,7 +1934,6 @@
             <m:r>
               <w:rPr>
                 <w:rFonts w:ascii="Cambria Math" w:eastAsiaTheme="minorEastAsia" w:hAnsi="Cambria Math"/>
-                <w:highlight w:val="green"/>
                 <w:lang w:val="uk-UA"/>
               </w:rPr>
               <m:t>i</m:t>
@@ -2057,7 +1944,6 @@
       <w:r>
         <w:rPr>
           <w:rFonts w:eastAsiaTheme="minorEastAsia"/>
-          <w:highlight w:val="green"/>
           <w:lang w:val="uk-UA"/>
         </w:rPr>
         <w:t xml:space="preserve"> – кількість шляхів з вершини і, </w:t>
@@ -2065,7 +1951,6 @@
       <w:r>
         <w:rPr>
           <w:rFonts w:eastAsiaTheme="minorEastAsia"/>
-          <w:highlight w:val="green"/>
           <w:lang w:val="en-US"/>
         </w:rPr>
         <w:t>N</w:t>
@@ -2073,7 +1958,6 @@
       <w:r>
         <w:rPr>
           <w:rFonts w:eastAsiaTheme="minorEastAsia"/>
-          <w:highlight w:val="green"/>
           <w:lang w:val="uk-UA"/>
         </w:rPr>
         <w:t xml:space="preserve"> – </w:t>
@@ -2081,7 +1965,6 @@
       <w:r>
         <w:rPr>
           <w:rFonts w:eastAsiaTheme="minorEastAsia"/>
-          <w:highlight w:val="green"/>
           <w:lang w:val="uk-UA"/>
         </w:rPr>
         <w:t>кількість ребер</w:t>
@@ -2089,7 +1972,6 @@
       <w:r>
         <w:rPr>
           <w:rFonts w:eastAsiaTheme="minorEastAsia"/>
-          <w:highlight w:val="green"/>
           <w:lang w:val="uk-UA"/>
         </w:rPr>
         <w:t>. Тобто ймовірність розміщення колонії у вершині</w:t>
@@ -2097,7 +1979,6 @@
       <w:r>
         <w:rPr>
           <w:rFonts w:eastAsiaTheme="minorEastAsia"/>
-          <w:highlight w:val="green"/>
           <w:lang w:val="uk-UA"/>
         </w:rPr>
         <w:t xml:space="preserve"> прямо пропорційна кількості суміжних з нею вершин.</w:t>
@@ -2105,7 +1986,6 @@
       <w:r>
         <w:rPr>
           <w:rFonts w:eastAsiaTheme="minorEastAsia"/>
-          <w:highlight w:val="green"/>
           <w:lang w:val="uk-UA"/>
         </w:rPr>
         <w:t xml:space="preserve"> Поточну вершину включимо у шлях </w:t>
@@ -2113,7 +1993,6 @@
       <w:r>
         <w:rPr>
           <w:rFonts w:eastAsiaTheme="minorEastAsia"/>
-          <w:highlight w:val="green"/>
           <w:lang w:val="en-US"/>
         </w:rPr>
         <w:t>S</w:t>
@@ -2124,7 +2003,6 @@
         <w:spacing w:line="240" w:lineRule="auto"/>
         <w:rPr>
           <w:rFonts w:eastAsiaTheme="minorEastAsia"/>
-          <w:highlight w:val="green"/>
         </w:rPr>
       </w:pPr>
     </w:p>
@@ -2133,14 +2011,12 @@
         <w:spacing w:line="240" w:lineRule="auto"/>
         <w:rPr>
           <w:rFonts w:eastAsiaTheme="minorEastAsia"/>
-          <w:highlight w:val="green"/>
           <w:lang w:val="uk-UA"/>
         </w:rPr>
       </w:pPr>
       <w:r>
         <w:rPr>
           <w:rFonts w:eastAsiaTheme="minorEastAsia"/>
-          <w:highlight w:val="green"/>
           <w:lang w:val="uk-UA"/>
         </w:rPr>
         <w:t xml:space="preserve">Крок 2. </w:t>
@@ -2148,7 +2024,6 @@
       <w:r>
         <w:rPr>
           <w:rFonts w:eastAsiaTheme="minorEastAsia"/>
-          <w:highlight w:val="green"/>
           <w:lang w:val="uk-UA"/>
         </w:rPr>
         <w:t>Пошук рішень.</w:t>
@@ -2159,14 +2034,12 @@
         <w:spacing w:line="240" w:lineRule="auto"/>
         <w:rPr>
           <w:rFonts w:eastAsiaTheme="minorEastAsia"/>
-          <w:highlight w:val="green"/>
           <w:lang w:val="uk-UA"/>
         </w:rPr>
       </w:pPr>
       <w:r>
         <w:rPr>
           <w:rFonts w:eastAsiaTheme="minorEastAsia"/>
-          <w:highlight w:val="green"/>
           <w:lang w:val="uk-UA"/>
         </w:rPr>
         <w:t>Вирахуємо ймовірності переходу мурахи у суміжну вершину.</w:t>
@@ -2174,7 +2047,6 @@
       <w:r>
         <w:rPr>
           <w:rFonts w:eastAsiaTheme="minorEastAsia"/>
-          <w:highlight w:val="green"/>
           <w:lang w:val="uk-UA"/>
         </w:rPr>
         <w:t xml:space="preserve"> Ймовірність переходу у і-ту суміжну вершину:</w:t>
@@ -2186,7 +2058,6 @@
         <w:jc w:val="center"/>
         <w:rPr>
           <w:rFonts w:eastAsiaTheme="minorEastAsia"/>
-          <w:highlight w:val="green"/>
           <w:lang w:val="uk-UA"/>
         </w:rPr>
       </w:pPr>
@@ -2197,7 +2068,6 @@
               <w:rPr>
                 <w:rFonts w:ascii="Cambria Math" w:eastAsiaTheme="minorEastAsia" w:hAnsi="Cambria Math"/>
                 <w:i/>
-                <w:highlight w:val="green"/>
                 <w:lang w:val="uk-UA"/>
               </w:rPr>
             </m:ctrlPr>
@@ -2206,7 +2076,6 @@
             <m:r>
               <w:rPr>
                 <w:rFonts w:ascii="Cambria Math" w:eastAsiaTheme="minorEastAsia" w:hAnsi="Cambria Math"/>
-                <w:highlight w:val="green"/>
                 <w:lang w:val="uk-UA"/>
               </w:rPr>
               <m:t>P</m:t>
@@ -2216,7 +2085,6 @@
             <m:r>
               <w:rPr>
                 <w:rFonts w:ascii="Cambria Math" w:eastAsiaTheme="minorEastAsia" w:hAnsi="Cambria Math"/>
-                <w:highlight w:val="green"/>
                 <w:lang w:val="uk-UA"/>
               </w:rPr>
               <m:t>i</m:t>
@@ -2229,7 +2097,6 @@
               <w:rPr>
                 <w:rFonts w:ascii="Cambria Math" w:eastAsiaTheme="minorEastAsia" w:hAnsi="Cambria Math"/>
                 <w:i/>
-                <w:highlight w:val="green"/>
                 <w:lang w:val="uk-UA"/>
               </w:rPr>
             </m:ctrlPr>
@@ -2238,7 +2105,6 @@
             <m:r>
               <w:rPr>
                 <w:rFonts w:ascii="Cambria Math" w:eastAsiaTheme="minorEastAsia" w:hAnsi="Cambria Math"/>
-                <w:highlight w:val="green"/>
                 <w:lang w:val="uk-UA"/>
               </w:rPr>
               <m:t>S</m:t>
@@ -2248,7 +2114,6 @@
         <m:r>
           <w:rPr>
             <w:rFonts w:ascii="Cambria Math" w:eastAsiaTheme="minorEastAsia" w:hAnsi="Cambria Math"/>
-            <w:highlight w:val="green"/>
             <w:lang w:val="uk-UA"/>
           </w:rPr>
           <m:t xml:space="preserve">= </m:t>
@@ -2259,7 +2124,6 @@
               <w:rPr>
                 <w:rFonts w:ascii="Cambria Math" w:eastAsiaTheme="minorEastAsia" w:hAnsi="Cambria Math"/>
                 <w:i/>
-                <w:highlight w:val="green"/>
                 <w:lang w:val="uk-UA"/>
               </w:rPr>
             </m:ctrlPr>
@@ -2271,7 +2135,6 @@
                   <w:rPr>
                     <w:rFonts w:ascii="Cambria Math" w:eastAsiaTheme="minorEastAsia" w:hAnsi="Cambria Math"/>
                     <w:i/>
-                    <w:highlight w:val="green"/>
                     <w:lang w:val="uk-UA"/>
                   </w:rPr>
                 </m:ctrlPr>
@@ -2280,7 +2143,6 @@
                 <m:r>
                   <w:rPr>
                     <w:rFonts w:ascii="Cambria Math" w:eastAsiaTheme="minorEastAsia" w:hAnsi="Cambria Math"/>
-                    <w:highlight w:val="green"/>
                     <w:lang w:val="uk-UA"/>
                   </w:rPr>
                   <m:t>k</m:t>
@@ -2290,7 +2152,6 @@
                 <m:r>
                   <w:rPr>
                     <w:rFonts w:ascii="Cambria Math" w:eastAsiaTheme="minorEastAsia" w:hAnsi="Cambria Math"/>
-                    <w:highlight w:val="green"/>
                     <w:lang w:val="uk-UA"/>
                   </w:rPr>
                   <m:t>i</m:t>
@@ -2300,7 +2161,6 @@
             <m:r>
               <w:rPr>
                 <w:rFonts w:ascii="Cambria Math" w:eastAsiaTheme="minorEastAsia" w:hAnsi="Cambria Math"/>
-                <w:highlight w:val="green"/>
                 <w:lang w:val="uk-UA"/>
               </w:rPr>
               <m:t>*</m:t>
@@ -2311,7 +2171,6 @@
                   <w:rPr>
                     <w:rFonts w:ascii="Cambria Math" w:eastAsiaTheme="minorEastAsia" w:hAnsi="Cambria Math"/>
                     <w:i/>
-                    <w:highlight w:val="green"/>
                     <w:lang w:val="uk-UA"/>
                   </w:rPr>
                 </m:ctrlPr>
@@ -2320,7 +2179,6 @@
                 <m:r>
                   <w:rPr>
                     <w:rFonts w:ascii="Cambria Math" w:eastAsiaTheme="minorEastAsia" w:hAnsi="Cambria Math"/>
-                    <w:highlight w:val="green"/>
                     <w:lang w:val="en-US"/>
                   </w:rPr>
                   <m:t>f</m:t>
@@ -2330,7 +2188,6 @@
                 <m:r>
                   <w:rPr>
                     <w:rFonts w:ascii="Cambria Math" w:eastAsiaTheme="minorEastAsia" w:hAnsi="Cambria Math"/>
-                    <w:highlight w:val="green"/>
                     <w:lang w:val="uk-UA"/>
                   </w:rPr>
                   <m:t>is</m:t>
@@ -2349,7 +2206,6 @@
                   <w:rPr>
                     <w:rFonts w:ascii="Cambria Math" w:eastAsiaTheme="minorEastAsia" w:hAnsi="Cambria Math"/>
                     <w:i/>
-                    <w:highlight w:val="green"/>
                     <w:lang w:val="uk-UA"/>
                   </w:rPr>
                 </m:ctrlPr>
@@ -2363,7 +2219,6 @@
                       <w:rPr>
                         <w:rFonts w:ascii="Cambria Math" w:eastAsiaTheme="minorEastAsia" w:hAnsi="Cambria Math"/>
                         <w:i/>
-                        <w:highlight w:val="green"/>
                         <w:lang w:val="uk-UA"/>
                       </w:rPr>
                     </m:ctrlPr>
@@ -2372,7 +2227,6 @@
                     <m:r>
                       <w:rPr>
                         <w:rFonts w:ascii="Cambria Math" w:eastAsiaTheme="minorEastAsia" w:hAnsi="Cambria Math"/>
-                        <w:highlight w:val="green"/>
                         <w:lang w:val="uk-UA"/>
                       </w:rPr>
                       <m:t>k</m:t>
@@ -2382,7 +2236,6 @@
                     <m:r>
                       <w:rPr>
                         <w:rFonts w:ascii="Cambria Math" w:eastAsiaTheme="minorEastAsia" w:hAnsi="Cambria Math"/>
-                        <w:highlight w:val="green"/>
                         <w:lang w:val="uk-UA"/>
                       </w:rPr>
                       <m:t>i</m:t>
@@ -2392,7 +2245,6 @@
                 <m:r>
                   <w:rPr>
                     <w:rFonts w:ascii="Cambria Math" w:eastAsiaTheme="minorEastAsia" w:hAnsi="Cambria Math"/>
-                    <w:highlight w:val="green"/>
                     <w:lang w:val="uk-UA"/>
                   </w:rPr>
                   <m:t>*</m:t>
@@ -2403,7 +2255,6 @@
                       <w:rPr>
                         <w:rFonts w:ascii="Cambria Math" w:eastAsiaTheme="minorEastAsia" w:hAnsi="Cambria Math"/>
                         <w:i/>
-                        <w:highlight w:val="green"/>
                         <w:lang w:val="uk-UA"/>
                       </w:rPr>
                     </m:ctrlPr>
@@ -2412,7 +2263,6 @@
                     <m:r>
                       <w:rPr>
                         <w:rFonts w:ascii="Cambria Math" w:eastAsiaTheme="minorEastAsia" w:hAnsi="Cambria Math"/>
-                        <w:highlight w:val="green"/>
                         <w:lang w:val="en-US"/>
                       </w:rPr>
                       <m:t>f</m:t>
@@ -2422,7 +2272,6 @@
                     <m:r>
                       <w:rPr>
                         <w:rFonts w:ascii="Cambria Math" w:eastAsiaTheme="minorEastAsia" w:hAnsi="Cambria Math"/>
-                        <w:highlight w:val="green"/>
                         <w:lang w:val="uk-UA"/>
                       </w:rPr>
                       <m:t>is</m:t>
@@ -2437,7 +2286,6 @@
       <w:r>
         <w:rPr>
           <w:rFonts w:eastAsiaTheme="minorEastAsia"/>
-          <w:highlight w:val="green"/>
           <w:lang w:val="uk-UA"/>
         </w:rPr>
         <w:t xml:space="preserve">  (1)</w:t>
@@ -2448,14 +2296,12 @@
         <w:spacing w:line="240" w:lineRule="auto"/>
         <w:rPr>
           <w:rFonts w:eastAsiaTheme="minorEastAsia"/>
-          <w:highlight w:val="green"/>
           <w:lang w:val="uk-UA"/>
         </w:rPr>
       </w:pPr>
       <w:r>
         <w:rPr>
           <w:rFonts w:eastAsiaTheme="minorEastAsia"/>
-          <w:highlight w:val="green"/>
           <w:lang w:val="uk-UA"/>
         </w:rPr>
         <w:t xml:space="preserve">Де </w:t>
@@ -2467,7 +2313,6 @@
               <w:rPr>
                 <w:rFonts w:ascii="Cambria Math" w:eastAsiaTheme="minorEastAsia" w:hAnsi="Cambria Math"/>
                 <w:i/>
-                <w:highlight w:val="green"/>
                 <w:lang w:val="uk-UA"/>
               </w:rPr>
             </m:ctrlPr>
@@ -2476,7 +2321,6 @@
             <m:r>
               <w:rPr>
                 <w:rFonts w:ascii="Cambria Math" w:eastAsiaTheme="minorEastAsia" w:hAnsi="Cambria Math"/>
-                <w:highlight w:val="green"/>
                 <w:lang w:val="uk-UA"/>
               </w:rPr>
               <m:t>k</m:t>
@@ -2486,7 +2330,6 @@
             <m:r>
               <w:rPr>
                 <w:rFonts w:ascii="Cambria Math" w:eastAsiaTheme="minorEastAsia" w:hAnsi="Cambria Math"/>
-                <w:highlight w:val="green"/>
                 <w:lang w:val="uk-UA"/>
               </w:rPr>
               <m:t>i</m:t>
@@ -2496,7 +2339,6 @@
         <m:r>
           <w:rPr>
             <w:rFonts w:ascii="Cambria Math" w:eastAsiaTheme="minorEastAsia" w:hAnsi="Cambria Math"/>
-            <w:highlight w:val="green"/>
             <w:lang w:val="uk-UA"/>
           </w:rPr>
           <m:t xml:space="preserve"> </m:t>
@@ -2505,14 +2347,12 @@
       <w:r>
         <w:rPr>
           <w:rFonts w:eastAsiaTheme="minorEastAsia"/>
-          <w:highlight w:val="green"/>
         </w:rPr>
         <w:t xml:space="preserve">– </w:t>
       </w:r>
       <w:r>
         <w:rPr>
           <w:rFonts w:eastAsiaTheme="minorEastAsia"/>
-          <w:highlight w:val="green"/>
           <w:lang w:val="uk-UA"/>
         </w:rPr>
         <w:t xml:space="preserve">кількість спільних суміжних вершин з вершиною і та вершин зі шляху </w:t>
@@ -2520,7 +2360,6 @@
       <w:r>
         <w:rPr>
           <w:rFonts w:eastAsiaTheme="minorEastAsia"/>
-          <w:highlight w:val="green"/>
           <w:lang w:val="en-US"/>
         </w:rPr>
         <w:t>S</w:t>
@@ -2528,7 +2367,6 @@
       <w:r>
         <w:rPr>
           <w:rFonts w:eastAsiaTheme="minorEastAsia"/>
-          <w:highlight w:val="green"/>
           <w:lang w:val="uk-UA"/>
         </w:rPr>
         <w:t xml:space="preserve">, </w:t>
@@ -2540,7 +2378,6 @@
               <w:rPr>
                 <w:rFonts w:ascii="Cambria Math" w:eastAsiaTheme="minorEastAsia" w:hAnsi="Cambria Math"/>
                 <w:i/>
-                <w:highlight w:val="green"/>
                 <w:lang w:val="uk-UA"/>
               </w:rPr>
             </m:ctrlPr>
@@ -2549,7 +2386,6 @@
             <m:r>
               <w:rPr>
                 <w:rFonts w:ascii="Cambria Math" w:eastAsiaTheme="minorEastAsia" w:hAnsi="Cambria Math"/>
-                <w:highlight w:val="green"/>
                 <w:lang w:val="uk-UA"/>
               </w:rPr>
               <m:t>f</m:t>
@@ -2559,7 +2395,6 @@
             <m:r>
               <w:rPr>
                 <w:rFonts w:ascii="Cambria Math" w:eastAsiaTheme="minorEastAsia" w:hAnsi="Cambria Math"/>
-                <w:highlight w:val="green"/>
                 <w:lang w:val="uk-UA"/>
               </w:rPr>
               <m:t>is</m:t>
@@ -2570,7 +2405,6 @@
       <w:r>
         <w:rPr>
           <w:rFonts w:eastAsiaTheme="minorEastAsia"/>
-          <w:highlight w:val="green"/>
           <w:lang w:val="uk-UA"/>
         </w:rPr>
         <w:t>- значення феромону для даного шляху.</w:t>
@@ -2581,14 +2415,12 @@
         <w:spacing w:line="240" w:lineRule="auto"/>
         <w:rPr>
           <w:rFonts w:eastAsiaTheme="minorEastAsia"/>
-          <w:highlight w:val="green"/>
           <w:lang w:val="uk-UA"/>
         </w:rPr>
       </w:pPr>
       <w:r>
         <w:rPr>
           <w:rFonts w:eastAsiaTheme="minorEastAsia"/>
-          <w:highlight w:val="green"/>
           <w:lang w:val="uk-UA"/>
         </w:rPr>
         <w:t>Після переходу додамо вершину у шлях</w:t>
@@ -2596,7 +2428,6 @@
       <w:r>
         <w:rPr>
           <w:rFonts w:eastAsiaTheme="minorEastAsia"/>
-          <w:highlight w:val="green"/>
           <w:lang w:val="uk-UA"/>
         </w:rPr>
         <w:t xml:space="preserve"> та за формулою (1) вирахуємо наступний перехід. Цю операцію повторюватимемо доки не </w:t>
@@ -2604,7 +2435,6 @@
       <w:r>
         <w:rPr>
           <w:rFonts w:eastAsiaTheme="minorEastAsia"/>
-          <w:highlight w:val="green"/>
           <w:lang w:val="uk-UA"/>
         </w:rPr>
         <w:t>залишиться</w:t>
@@ -2612,7 +2442,6 @@
       <w:r>
         <w:rPr>
           <w:rFonts w:eastAsiaTheme="minorEastAsia"/>
-          <w:highlight w:val="green"/>
           <w:lang w:val="uk-UA"/>
         </w:rPr>
         <w:t xml:space="preserve"> вершин, що суміжні з усіма вершинами шляху. </w:t>
@@ -2623,14 +2452,12 @@
         <w:spacing w:line="240" w:lineRule="auto"/>
         <w:rPr>
           <w:rFonts w:eastAsiaTheme="minorEastAsia"/>
-          <w:highlight w:val="green"/>
           <w:lang w:val="uk-UA"/>
         </w:rPr>
       </w:pPr>
       <w:r>
         <w:rPr>
           <w:rFonts w:eastAsiaTheme="minorEastAsia"/>
-          <w:highlight w:val="green"/>
           <w:lang w:val="uk-UA"/>
         </w:rPr>
         <w:t>Коли знайдено всі вершини шляху, якщо поточний шлях кращий на поточний кращий, оновлюємо його.</w:t>
@@ -2641,14 +2468,12 @@
         <w:spacing w:line="240" w:lineRule="auto"/>
         <w:rPr>
           <w:rFonts w:eastAsiaTheme="minorEastAsia"/>
-          <w:highlight w:val="green"/>
           <w:lang w:val="uk-UA"/>
         </w:rPr>
       </w:pPr>
       <w:r>
         <w:rPr>
           <w:rFonts w:eastAsiaTheme="minorEastAsia"/>
-          <w:highlight w:val="green"/>
           <w:lang w:val="uk-UA"/>
         </w:rPr>
         <w:t>Крок 3. Оновлення феромонів.</w:t>
@@ -2659,14 +2484,12 @@
         <w:spacing w:line="240" w:lineRule="auto"/>
         <w:rPr>
           <w:rFonts w:eastAsiaTheme="minorEastAsia"/>
-          <w:highlight w:val="green"/>
           <w:lang w:val="uk-UA"/>
         </w:rPr>
       </w:pPr>
       <w:r>
         <w:rPr>
           <w:rFonts w:eastAsiaTheme="minorEastAsia"/>
-          <w:highlight w:val="green"/>
           <w:lang w:val="uk-UA"/>
         </w:rPr>
         <w:lastRenderedPageBreak/>
@@ -2675,14 +2498,12 @@
       <w:r>
         <w:rPr>
           <w:rFonts w:eastAsiaTheme="minorEastAsia"/>
-          <w:highlight w:val="green"/>
         </w:rPr>
         <w:t>и.</w:t>
       </w:r>
       <w:r>
         <w:rPr>
           <w:rFonts w:eastAsiaTheme="minorEastAsia"/>
-          <w:highlight w:val="green"/>
           <w:lang w:val="uk-UA"/>
         </w:rPr>
         <w:t xml:space="preserve"> Для кожного ребра, що входить в шлях нове значення феромону </w:t>
@@ -2705,7 +2526,6 @@
                 <w:rPr>
                   <w:rFonts w:ascii="Cambria Math" w:eastAsiaTheme="minorEastAsia" w:hAnsi="Cambria Math"/>
                   <w:i/>
-                  <w:highlight w:val="green"/>
                   <w:lang w:val="uk-UA"/>
                 </w:rPr>
               </m:ctrlPr>
@@ -2714,7 +2534,6 @@
               <m:r>
                 <w:rPr>
                   <w:rFonts w:ascii="Cambria Math" w:eastAsiaTheme="minorEastAsia" w:hAnsi="Cambria Math"/>
-                  <w:highlight w:val="green"/>
                   <w:lang w:val="uk-UA"/>
                 </w:rPr>
                 <m:t>f</m:t>
@@ -2724,7 +2543,6 @@
               <m:r>
                 <w:rPr>
                   <w:rFonts w:ascii="Cambria Math" w:eastAsiaTheme="minorEastAsia" w:hAnsi="Cambria Math"/>
-                  <w:highlight w:val="green"/>
                   <w:lang w:val="uk-UA"/>
                 </w:rPr>
                 <m:t>ij</m:t>
@@ -2734,7 +2552,6 @@
               <m:r>
                 <w:rPr>
                   <w:rFonts w:ascii="Cambria Math" w:eastAsiaTheme="minorEastAsia" w:hAnsi="Cambria Math"/>
-                  <w:highlight w:val="green"/>
                   <w:lang w:val="uk-UA"/>
                 </w:rPr>
                 <m:t>*</m:t>
@@ -2744,7 +2561,6 @@
           <m:r>
             <w:rPr>
               <w:rFonts w:ascii="Cambria Math" w:eastAsiaTheme="minorEastAsia" w:hAnsi="Cambria Math"/>
-              <w:highlight w:val="green"/>
               <w:lang w:val="uk-UA"/>
             </w:rPr>
             <m:t xml:space="preserve">= </m:t>
@@ -2755,7 +2571,6 @@
                 <w:rPr>
                   <w:rFonts w:ascii="Cambria Math" w:eastAsiaTheme="minorEastAsia" w:hAnsi="Cambria Math"/>
                   <w:i/>
-                  <w:highlight w:val="green"/>
                   <w:lang w:val="uk-UA"/>
                 </w:rPr>
               </m:ctrlPr>
@@ -2764,7 +2579,6 @@
               <m:r>
                 <w:rPr>
                   <w:rFonts w:ascii="Cambria Math" w:eastAsiaTheme="minorEastAsia" w:hAnsi="Cambria Math"/>
-                  <w:highlight w:val="green"/>
                   <w:lang w:val="uk-UA"/>
                 </w:rPr>
                 <m:t>f</m:t>
@@ -2774,7 +2588,6 @@
               <m:r>
                 <w:rPr>
                   <w:rFonts w:ascii="Cambria Math" w:eastAsiaTheme="minorEastAsia" w:hAnsi="Cambria Math"/>
-                  <w:highlight w:val="green"/>
                   <w:lang w:val="uk-UA"/>
                 </w:rPr>
                 <m:t>ij</m:t>
@@ -2784,7 +2597,6 @@
           <m:r>
             <w:rPr>
               <w:rFonts w:ascii="Cambria Math" w:eastAsiaTheme="minorEastAsia" w:hAnsi="Cambria Math"/>
-              <w:highlight w:val="green"/>
               <w:lang w:val="uk-UA"/>
             </w:rPr>
             <m:t>+</m:t>
@@ -2803,7 +2615,6 @@
               <m:r>
                 <w:rPr>
                   <w:rFonts w:ascii="Cambria Math" w:eastAsiaTheme="minorEastAsia" w:hAnsi="Cambria Math"/>
-                  <w:highlight w:val="green"/>
                   <w:lang w:val="uk-UA"/>
                 </w:rPr>
                 <m:t>1-ρ</m:t>
@@ -2854,14 +2665,12 @@
         <w:spacing w:line="240" w:lineRule="auto"/>
         <w:rPr>
           <w:rFonts w:eastAsiaTheme="minorEastAsia"/>
-          <w:highlight w:val="green"/>
           <w:lang w:val="uk-UA"/>
         </w:rPr>
       </w:pPr>
       <w:r>
         <w:rPr>
           <w:rFonts w:eastAsiaTheme="minorEastAsia"/>
-          <w:highlight w:val="green"/>
           <w:lang w:val="uk-UA"/>
         </w:rPr>
         <w:t xml:space="preserve">Де </w:t>
@@ -2869,7 +2678,6 @@
       <w:r>
         <w:rPr>
           <w:rFonts w:eastAsiaTheme="minorEastAsia"/>
-          <w:highlight w:val="green"/>
           <w:lang w:val="en-US"/>
         </w:rPr>
         <w:t>L</w:t>
@@ -2877,14 +2685,12 @@
       <w:r>
         <w:rPr>
           <w:rFonts w:eastAsiaTheme="minorEastAsia"/>
-          <w:highlight w:val="green"/>
         </w:rPr>
         <w:t xml:space="preserve"> – </w:t>
       </w:r>
       <w:r>
         <w:rPr>
           <w:rFonts w:eastAsiaTheme="minorEastAsia"/>
-          <w:highlight w:val="green"/>
           <w:lang w:val="uk-UA"/>
         </w:rPr>
         <w:t xml:space="preserve">кількість вершин у знайденому шляху, </w:t>
@@ -2892,7 +2698,6 @@
       <w:r>
         <w:rPr>
           <w:rFonts w:eastAsiaTheme="minorEastAsia"/>
-          <w:highlight w:val="green"/>
           <w:lang w:val="en-US"/>
         </w:rPr>
         <w:t>N</w:t>
@@ -2900,14 +2705,12 @@
       <w:r>
         <w:rPr>
           <w:rFonts w:eastAsiaTheme="minorEastAsia"/>
-          <w:highlight w:val="green"/>
         </w:rPr>
         <w:t xml:space="preserve"> – </w:t>
       </w:r>
       <w:r>
         <w:rPr>
           <w:rFonts w:eastAsiaTheme="minorEastAsia"/>
-          <w:highlight w:val="green"/>
           <w:lang w:val="uk-UA"/>
         </w:rPr>
         <w:t>вершин всього.</w:t>
@@ -2918,14 +2721,12 @@
         <w:spacing w:line="240" w:lineRule="auto"/>
         <w:rPr>
           <w:rFonts w:eastAsiaTheme="minorEastAsia"/>
-          <w:highlight w:val="green"/>
           <w:lang w:val="uk-UA"/>
         </w:rPr>
       </w:pPr>
       <w:r>
         <w:rPr>
           <w:rFonts w:eastAsiaTheme="minorEastAsia"/>
-          <w:highlight w:val="green"/>
           <w:lang w:val="uk-UA"/>
         </w:rPr>
         <w:t>В іншому випадку:</w:t>
@@ -2948,7 +2749,6 @@
                 <w:rPr>
                   <w:rFonts w:ascii="Cambria Math" w:eastAsiaTheme="minorEastAsia" w:hAnsi="Cambria Math"/>
                   <w:i/>
-                  <w:highlight w:val="green"/>
                   <w:lang w:val="uk-UA"/>
                 </w:rPr>
               </m:ctrlPr>
@@ -2957,7 +2757,6 @@
               <m:r>
                 <w:rPr>
                   <w:rFonts w:ascii="Cambria Math" w:eastAsiaTheme="minorEastAsia" w:hAnsi="Cambria Math"/>
-                  <w:highlight w:val="green"/>
                   <w:lang w:val="uk-UA"/>
                 </w:rPr>
                 <m:t>f</m:t>
@@ -2967,7 +2766,6 @@
               <m:r>
                 <w:rPr>
                   <w:rFonts w:ascii="Cambria Math" w:eastAsiaTheme="minorEastAsia" w:hAnsi="Cambria Math"/>
-                  <w:highlight w:val="green"/>
                   <w:lang w:val="uk-UA"/>
                 </w:rPr>
                 <m:t>ij</m:t>
@@ -2977,7 +2775,6 @@
               <m:r>
                 <w:rPr>
                   <w:rFonts w:ascii="Cambria Math" w:eastAsiaTheme="minorEastAsia" w:hAnsi="Cambria Math"/>
-                  <w:highlight w:val="green"/>
                   <w:lang w:val="uk-UA"/>
                 </w:rPr>
                 <m:t>*</m:t>
@@ -2987,7 +2784,6 @@
           <m:r>
             <w:rPr>
               <w:rFonts w:ascii="Cambria Math" w:eastAsiaTheme="minorEastAsia" w:hAnsi="Cambria Math"/>
-              <w:highlight w:val="green"/>
               <w:lang w:val="uk-UA"/>
             </w:rPr>
             <m:t xml:space="preserve">= </m:t>
@@ -2998,7 +2794,6 @@
                 <w:rPr>
                   <w:rFonts w:ascii="Cambria Math" w:eastAsiaTheme="minorEastAsia" w:hAnsi="Cambria Math"/>
                   <w:i/>
-                  <w:highlight w:val="green"/>
                   <w:lang w:val="uk-UA"/>
                 </w:rPr>
               </m:ctrlPr>
@@ -3007,7 +2802,6 @@
               <m:r>
                 <w:rPr>
                   <w:rFonts w:ascii="Cambria Math" w:eastAsiaTheme="minorEastAsia" w:hAnsi="Cambria Math"/>
-                  <w:highlight w:val="green"/>
                   <w:lang w:val="uk-UA"/>
                 </w:rPr>
                 <m:t>f</m:t>
@@ -3017,7 +2811,6 @@
               <m:r>
                 <w:rPr>
                   <w:rFonts w:ascii="Cambria Math" w:eastAsiaTheme="minorEastAsia" w:hAnsi="Cambria Math"/>
-                  <w:highlight w:val="green"/>
                   <w:lang w:val="uk-UA"/>
                 </w:rPr>
                 <m:t>ij</m:t>
@@ -3039,7 +2832,6 @@
         <w:spacing w:line="240" w:lineRule="auto"/>
         <w:rPr>
           <w:rFonts w:eastAsiaTheme="minorEastAsia"/>
-          <w:highlight w:val="green"/>
           <w:lang w:val="uk-UA"/>
         </w:rPr>
       </w:pPr>
@@ -3049,14 +2841,12 @@
         <w:spacing w:line="240" w:lineRule="auto"/>
         <w:rPr>
           <w:rFonts w:eastAsiaTheme="minorEastAsia"/>
-          <w:highlight w:val="green"/>
           <w:lang w:val="uk-UA"/>
         </w:rPr>
       </w:pPr>
       <w:r>
         <w:rPr>
           <w:rFonts w:eastAsiaTheme="minorEastAsia"/>
-          <w:highlight w:val="green"/>
           <w:lang w:val="uk-UA"/>
         </w:rPr>
         <w:t>Якщо існують вершини, що зв’язані лише з однією суміжною, помітимо її як не оптимальну перерахувавши феромон як</w:t>
@@ -3067,7 +2857,6 @@
         <w:spacing w:line="240" w:lineRule="auto"/>
         <w:rPr>
           <w:rFonts w:eastAsiaTheme="minorEastAsia"/>
-          <w:highlight w:val="green"/>
           <w:lang w:val="uk-UA"/>
         </w:rPr>
       </w:pPr>
@@ -3079,7 +2868,6 @@
                 <w:rPr>
                   <w:rFonts w:ascii="Cambria Math" w:eastAsiaTheme="minorEastAsia" w:hAnsi="Cambria Math"/>
                   <w:i/>
-                  <w:highlight w:val="green"/>
                   <w:lang w:val="uk-UA"/>
                 </w:rPr>
               </m:ctrlPr>
@@ -3088,7 +2876,6 @@
               <m:r>
                 <w:rPr>
                   <w:rFonts w:ascii="Cambria Math" w:eastAsiaTheme="minorEastAsia" w:hAnsi="Cambria Math"/>
-                  <w:highlight w:val="green"/>
                   <w:lang w:val="uk-UA"/>
                 </w:rPr>
                 <m:t>f</m:t>
@@ -3098,7 +2885,6 @@
               <m:r>
                 <w:rPr>
                   <w:rFonts w:ascii="Cambria Math" w:eastAsiaTheme="minorEastAsia" w:hAnsi="Cambria Math"/>
-                  <w:highlight w:val="green"/>
                   <w:lang w:val="uk-UA"/>
                 </w:rPr>
                 <m:t>ij</m:t>
@@ -3108,7 +2894,6 @@
               <m:r>
                 <w:rPr>
                   <w:rFonts w:ascii="Cambria Math" w:eastAsiaTheme="minorEastAsia" w:hAnsi="Cambria Math"/>
-                  <w:highlight w:val="green"/>
                   <w:lang w:val="uk-UA"/>
                 </w:rPr>
                 <m:t>*</m:t>
@@ -3118,7 +2903,6 @@
           <m:r>
             <w:rPr>
               <w:rFonts w:ascii="Cambria Math" w:eastAsiaTheme="minorEastAsia" w:hAnsi="Cambria Math"/>
-              <w:highlight w:val="green"/>
               <w:lang w:val="uk-UA"/>
             </w:rPr>
             <m:t xml:space="preserve">= </m:t>
@@ -3129,7 +2913,6 @@
                 <w:rPr>
                   <w:rFonts w:ascii="Cambria Math" w:eastAsiaTheme="minorEastAsia" w:hAnsi="Cambria Math"/>
                   <w:i/>
-                  <w:highlight w:val="green"/>
                   <w:lang w:val="uk-UA"/>
                 </w:rPr>
               </m:ctrlPr>
@@ -3138,7 +2921,6 @@
               <m:r>
                 <w:rPr>
                   <w:rFonts w:ascii="Cambria Math" w:eastAsiaTheme="minorEastAsia" w:hAnsi="Cambria Math"/>
-                  <w:highlight w:val="green"/>
                   <w:lang w:val="uk-UA"/>
                 </w:rPr>
                 <m:t>f</m:t>
@@ -3148,7 +2930,6 @@
               <m:r>
                 <w:rPr>
                   <w:rFonts w:ascii="Cambria Math" w:eastAsiaTheme="minorEastAsia" w:hAnsi="Cambria Math"/>
-                  <w:highlight w:val="green"/>
                   <w:lang w:val="uk-UA"/>
                 </w:rPr>
                 <m:t>ij</m:t>
@@ -3158,7 +2939,6 @@
           <m:r>
             <w:rPr>
               <w:rFonts w:ascii="Cambria Math" w:eastAsiaTheme="minorEastAsia" w:hAnsi="Cambria Math"/>
-              <w:highlight w:val="green"/>
               <w:lang w:val="uk-UA"/>
             </w:rPr>
             <m:t>*ρ</m:t>
@@ -3170,14 +2950,12 @@
       <w:pPr>
         <w:spacing w:line="240" w:lineRule="auto"/>
         <w:rPr>
-          <w:highlight w:val="green"/>
           <w:lang w:val="uk-UA"/>
         </w:rPr>
       </w:pPr>
       <w:r>
         <w:rPr>
           <w:rFonts w:eastAsiaTheme="minorEastAsia"/>
-          <w:highlight w:val="green"/>
           <w:lang w:val="uk-UA"/>
         </w:rPr>
         <w:t>Кроки 1-3 повторюються, доки вподовж 20 ітерацій не буде покращення результату.</w:t>
@@ -3188,7 +2966,6 @@
         <w:spacing w:line="240" w:lineRule="auto"/>
         <w:rPr>
           <w:rFonts w:ascii="Consolas" w:hAnsi="Consolas"/>
-          <w:highlight w:val="green"/>
         </w:rPr>
       </w:pPr>
     </w:p>
@@ -3203,7 +2980,6 @@
       <w:r>
         <w:rPr>
           <w:rFonts w:cstheme="minorHAnsi"/>
-          <w:highlight w:val="green"/>
           <w:lang w:val="uk-UA"/>
         </w:rPr>
         <w:t xml:space="preserve">Алгоритм є еврістичним, буде зроблено </w:t>
@@ -3211,7 +2987,6 @@
       <w:r>
         <w:rPr>
           <w:rFonts w:cstheme="minorHAnsi"/>
-          <w:highlight w:val="green"/>
           <w:lang w:val="en-US"/>
         </w:rPr>
         <w:t>m</w:t>
@@ -3219,14 +2994,12 @@
       <w:r>
         <w:rPr>
           <w:rFonts w:cstheme="minorHAnsi"/>
-          <w:highlight w:val="green"/>
         </w:rPr>
         <w:t xml:space="preserve"> (</w:t>
       </w:r>
       <w:r>
         <w:rPr>
           <w:rFonts w:cstheme="minorHAnsi"/>
-          <w:highlight w:val="green"/>
           <w:lang w:val="en-US"/>
         </w:rPr>
         <w:t>m</w:t>
@@ -3234,14 +3007,12 @@
       <w:r>
         <w:rPr>
           <w:rFonts w:cstheme="minorHAnsi"/>
-          <w:highlight w:val="green"/>
         </w:rPr>
         <w:t xml:space="preserve"> ≥ 20) </w:t>
       </w:r>
       <w:r>
         <w:rPr>
           <w:rFonts w:cstheme="minorHAnsi"/>
-          <w:highlight w:val="green"/>
           <w:lang w:val="uk-UA"/>
         </w:rPr>
         <w:t>ітерацій, кожна з яких є лінійною.</w:t>
@@ -4686,6 +4457,14 @@
         </w:rPr>
         <w:t>За допомогою одноточкового кросинговеру маємо двох нащадків</w:t>
       </w:r>
+      <w:r>
+        <w:rPr>
+          <w:lang w:val="uk-UA"/>
+        </w:rPr>
+        <w:t>. Випадковою точкою э точка 3.</w:t>
+      </w:r>
+      <w:bookmarkStart w:id="0" w:name="_GoBack"/>
+      <w:bookmarkEnd w:id="0"/>
     </w:p>
     <w:p>
       <w:pPr>
@@ -4828,14 +4607,12 @@
       </w:pPr>
       <w:r>
         <w:rPr>
-          <w:highlight w:val="green"/>
           <w:lang w:val="uk-UA"/>
         </w:rPr>
         <w:t>З ймовірністю</w:t>
       </w:r>
       <w:r>
         <w:rPr>
-          <w:highlight w:val="green"/>
           <w:lang w:val="uk-UA"/>
         </w:rPr>
         <w:t xml:space="preserve"> </w:t>
@@ -4843,58 +4620,40 @@
       <w:r>
         <w:rPr>
           <w:rFonts w:cstheme="minorHAnsi"/>
-          <w:highlight w:val="green"/>
           <w:lang w:val="uk-UA"/>
         </w:rPr>
         <w:t>α</w:t>
       </w:r>
       <w:r>
         <w:rPr>
-          <w:highlight w:val="green"/>
           <w:lang w:val="uk-UA"/>
         </w:rPr>
         <w:t xml:space="preserve"> кожен нащадок мутує, </w:t>
       </w:r>
       <w:r>
         <w:rPr>
-          <w:highlight w:val="green"/>
           <w:lang w:val="uk-UA"/>
         </w:rPr>
         <w:t>його випадковий ген інвертується.</w:t>
       </w:r>
       <w:r>
         <w:rPr>
-          <w:highlight w:val="green"/>
-          <w:lang w:val="uk-UA"/>
-        </w:rPr>
-        <w:t xml:space="preserve"> </w:t>
-      </w:r>
-      <w:r>
-        <w:rPr>
-          <w:lang w:val="uk-UA"/>
-        </w:rPr>
-        <w:t>Обидва нащадки не піддаються мутації.</w:t>
-      </w:r>
-    </w:p>
-    <w:p>
-      <w:pPr>
-        <w:rPr>
-          <w:lang w:val="uk-UA"/>
-        </w:rPr>
-      </w:pPr>
-      <w:r>
-        <w:rPr>
-          <w:lang w:val="uk-UA"/>
-        </w:rPr>
-        <w:t>Перший нащадок задовольняє умові. Другий – ні. Проведемо для нього</w:t>
-      </w:r>
-      <w:bookmarkStart w:id="0" w:name="_GoBack"/>
-      <w:bookmarkEnd w:id="0"/>
-      <w:r>
-        <w:rPr>
-          <w:lang w:val="uk-UA"/>
-        </w:rPr>
-        <w:t xml:space="preserve"> реанімацію. Для цього доки розв’язок не стане допустимим, прибиратимемо найконфліктнішу тварину. Для другого нащадка мажмо, що 1 та 2 тварина мають по одному конфлікту(з 6) 3 та 5 – не має жодного, а 6 – конфліктує з 2. Прибираємо її як найконфліктнішу.</w:t>
+          <w:lang w:val="uk-UA"/>
+        </w:rPr>
+        <w:t xml:space="preserve"> Обидва нащадки не піддаються мутації.</w:t>
+      </w:r>
+    </w:p>
+    <w:p>
+      <w:pPr>
+        <w:rPr>
+          <w:lang w:val="uk-UA"/>
+        </w:rPr>
+      </w:pPr>
+      <w:r>
+        <w:rPr>
+          <w:lang w:val="uk-UA"/>
+        </w:rPr>
+        <w:t>Перший нащадок задовольняє умові. Другий – ні. Проведемо для нього реанімацію. Для цього доки розв’язок не стане допустимим, прибиратимемо найконфліктнішу тварину. Для другого нащадка мажмо, що 1 та 2 тварина мають по одному конфлікту(з 6) 3 та 5 – не має жодного, а 6 – конфліктує з 2. Прибираємо її як найконфліктнішу.</w:t>
       </w:r>
     </w:p>
     <w:p>
@@ -5318,14 +5077,12 @@
         </w:numPr>
         <w:rPr>
           <w:i/>
-          <w:highlight w:val="green"/>
           <w:lang w:val="uk-UA"/>
         </w:rPr>
       </w:pPr>
       <w:r>
         <w:rPr>
           <w:i/>
-          <w:highlight w:val="green"/>
           <w:lang w:val="uk-UA"/>
         </w:rPr>
         <w:t>Приклад застосування мурашиного алгоритму.</w:t>
@@ -5334,13 +5091,11 @@
     <w:p>
       <w:pPr>
         <w:rPr>
-          <w:highlight w:val="green"/>
-          <w:lang w:val="uk-UA"/>
-        </w:rPr>
-      </w:pPr>
-      <w:r>
-        <w:rPr>
-          <w:highlight w:val="green"/>
+          <w:lang w:val="uk-UA"/>
+        </w:rPr>
+      </w:pPr>
+      <w:r>
+        <w:rPr>
           <w:lang w:val="uk-UA"/>
         </w:rPr>
         <w:t>Маємо наступну задачу</w:t>
@@ -5367,13 +5122,11 @@
           <w:p>
             <w:pPr>
               <w:rPr>
-                <w:highlight w:val="green"/>
-                <w:lang w:val="uk-UA"/>
-              </w:rPr>
-            </w:pPr>
-            <w:r>
-              <w:rPr>
-                <w:highlight w:val="green"/>
+                <w:lang w:val="uk-UA"/>
+              </w:rPr>
+            </w:pPr>
+            <w:r>
+              <w:rPr>
                 <w:lang w:val="uk-UA"/>
               </w:rPr>
               <w:t>1</w:t>
@@ -5387,13 +5140,11 @@
           <w:p>
             <w:pPr>
               <w:rPr>
-                <w:highlight w:val="green"/>
-                <w:lang w:val="uk-UA"/>
-              </w:rPr>
-            </w:pPr>
-            <w:r>
-              <w:rPr>
-                <w:highlight w:val="green"/>
+                <w:lang w:val="uk-UA"/>
+              </w:rPr>
+            </w:pPr>
+            <w:r>
+              <w:rPr>
                 <w:lang w:val="uk-UA"/>
               </w:rPr>
               <w:t>1</w:t>
@@ -5407,13 +5158,11 @@
           <w:p>
             <w:pPr>
               <w:rPr>
-                <w:highlight w:val="green"/>
-                <w:lang w:val="uk-UA"/>
-              </w:rPr>
-            </w:pPr>
-            <w:r>
-              <w:rPr>
-                <w:highlight w:val="green"/>
+                <w:lang w:val="uk-UA"/>
+              </w:rPr>
+            </w:pPr>
+            <w:r>
+              <w:rPr>
                 <w:lang w:val="uk-UA"/>
               </w:rPr>
               <w:t>1</w:t>
@@ -5427,13 +5176,11 @@
           <w:p>
             <w:pPr>
               <w:rPr>
-                <w:highlight w:val="green"/>
-                <w:lang w:val="uk-UA"/>
-              </w:rPr>
-            </w:pPr>
-            <w:r>
-              <w:rPr>
-                <w:highlight w:val="green"/>
+                <w:lang w:val="uk-UA"/>
+              </w:rPr>
+            </w:pPr>
+            <w:r>
+              <w:rPr>
                 <w:lang w:val="uk-UA"/>
               </w:rPr>
               <w:t>0</w:t>
@@ -5447,13 +5194,11 @@
           <w:p>
             <w:pPr>
               <w:rPr>
-                <w:highlight w:val="green"/>
-                <w:lang w:val="uk-UA"/>
-              </w:rPr>
-            </w:pPr>
-            <w:r>
-              <w:rPr>
-                <w:highlight w:val="green"/>
+                <w:lang w:val="uk-UA"/>
+              </w:rPr>
+            </w:pPr>
+            <w:r>
+              <w:rPr>
                 <w:lang w:val="uk-UA"/>
               </w:rPr>
               <w:t>1</w:t>
@@ -5469,13 +5214,11 @@
           <w:p>
             <w:pPr>
               <w:rPr>
-                <w:highlight w:val="green"/>
-                <w:lang w:val="uk-UA"/>
-              </w:rPr>
-            </w:pPr>
-            <w:r>
-              <w:rPr>
-                <w:highlight w:val="green"/>
+                <w:lang w:val="uk-UA"/>
+              </w:rPr>
+            </w:pPr>
+            <w:r>
+              <w:rPr>
                 <w:lang w:val="uk-UA"/>
               </w:rPr>
               <w:t>1</w:t>
@@ -5489,13 +5232,11 @@
           <w:p>
             <w:pPr>
               <w:rPr>
-                <w:highlight w:val="green"/>
-                <w:lang w:val="uk-UA"/>
-              </w:rPr>
-            </w:pPr>
-            <w:r>
-              <w:rPr>
-                <w:highlight w:val="green"/>
+                <w:lang w:val="uk-UA"/>
+              </w:rPr>
+            </w:pPr>
+            <w:r>
+              <w:rPr>
                 <w:lang w:val="uk-UA"/>
               </w:rPr>
               <w:t>1</w:t>
@@ -5509,13 +5250,11 @@
           <w:p>
             <w:pPr>
               <w:rPr>
-                <w:highlight w:val="green"/>
-                <w:lang w:val="uk-UA"/>
-              </w:rPr>
-            </w:pPr>
-            <w:r>
-              <w:rPr>
-                <w:highlight w:val="green"/>
+                <w:lang w:val="uk-UA"/>
+              </w:rPr>
+            </w:pPr>
+            <w:r>
+              <w:rPr>
                 <w:lang w:val="uk-UA"/>
               </w:rPr>
               <w:t>1</w:t>
@@ -5529,13 +5268,11 @@
           <w:p>
             <w:pPr>
               <w:rPr>
-                <w:highlight w:val="green"/>
-                <w:lang w:val="uk-UA"/>
-              </w:rPr>
-            </w:pPr>
-            <w:r>
-              <w:rPr>
-                <w:highlight w:val="green"/>
+                <w:lang w:val="uk-UA"/>
+              </w:rPr>
+            </w:pPr>
+            <w:r>
+              <w:rPr>
                 <w:lang w:val="uk-UA"/>
               </w:rPr>
               <w:t>0</w:t>
@@ -5549,13 +5286,11 @@
           <w:p>
             <w:pPr>
               <w:rPr>
-                <w:highlight w:val="green"/>
-                <w:lang w:val="uk-UA"/>
-              </w:rPr>
-            </w:pPr>
-            <w:r>
-              <w:rPr>
-                <w:highlight w:val="green"/>
+                <w:lang w:val="uk-UA"/>
+              </w:rPr>
+            </w:pPr>
+            <w:r>
+              <w:rPr>
                 <w:lang w:val="uk-UA"/>
               </w:rPr>
               <w:t>0</w:t>
@@ -5571,13 +5306,11 @@
           <w:p>
             <w:pPr>
               <w:rPr>
-                <w:highlight w:val="green"/>
-                <w:lang w:val="uk-UA"/>
-              </w:rPr>
-            </w:pPr>
-            <w:r>
-              <w:rPr>
-                <w:highlight w:val="green"/>
+                <w:lang w:val="uk-UA"/>
+              </w:rPr>
+            </w:pPr>
+            <w:r>
+              <w:rPr>
                 <w:lang w:val="uk-UA"/>
               </w:rPr>
               <w:t>1</w:t>
@@ -5591,13 +5324,11 @@
           <w:p>
             <w:pPr>
               <w:rPr>
-                <w:highlight w:val="green"/>
-                <w:lang w:val="uk-UA"/>
-              </w:rPr>
-            </w:pPr>
-            <w:r>
-              <w:rPr>
-                <w:highlight w:val="green"/>
+                <w:lang w:val="uk-UA"/>
+              </w:rPr>
+            </w:pPr>
+            <w:r>
+              <w:rPr>
                 <w:lang w:val="uk-UA"/>
               </w:rPr>
               <w:t>1</w:t>
@@ -5611,13 +5342,11 @@
           <w:p>
             <w:pPr>
               <w:rPr>
-                <w:highlight w:val="green"/>
-                <w:lang w:val="uk-UA"/>
-              </w:rPr>
-            </w:pPr>
-            <w:r>
-              <w:rPr>
-                <w:highlight w:val="green"/>
+                <w:lang w:val="uk-UA"/>
+              </w:rPr>
+            </w:pPr>
+            <w:r>
+              <w:rPr>
                 <w:lang w:val="uk-UA"/>
               </w:rPr>
               <w:t>1</w:t>
@@ -5631,13 +5360,11 @@
           <w:p>
             <w:pPr>
               <w:rPr>
-                <w:highlight w:val="green"/>
-                <w:lang w:val="uk-UA"/>
-              </w:rPr>
-            </w:pPr>
-            <w:r>
-              <w:rPr>
-                <w:highlight w:val="green"/>
+                <w:lang w:val="uk-UA"/>
+              </w:rPr>
+            </w:pPr>
+            <w:r>
+              <w:rPr>
                 <w:lang w:val="uk-UA"/>
               </w:rPr>
               <w:t>1</w:t>
@@ -5651,13 +5378,11 @@
           <w:p>
             <w:pPr>
               <w:rPr>
-                <w:highlight w:val="green"/>
-                <w:lang w:val="uk-UA"/>
-              </w:rPr>
-            </w:pPr>
-            <w:r>
-              <w:rPr>
-                <w:highlight w:val="green"/>
+                <w:lang w:val="uk-UA"/>
+              </w:rPr>
+            </w:pPr>
+            <w:r>
+              <w:rPr>
                 <w:lang w:val="uk-UA"/>
               </w:rPr>
               <w:t>1</w:t>
@@ -5673,13 +5398,11 @@
           <w:p>
             <w:pPr>
               <w:rPr>
-                <w:highlight w:val="green"/>
-                <w:lang w:val="uk-UA"/>
-              </w:rPr>
-            </w:pPr>
-            <w:r>
-              <w:rPr>
-                <w:highlight w:val="green"/>
+                <w:lang w:val="uk-UA"/>
+              </w:rPr>
+            </w:pPr>
+            <w:r>
+              <w:rPr>
                 <w:lang w:val="uk-UA"/>
               </w:rPr>
               <w:t>0</w:t>
@@ -5693,13 +5416,11 @@
           <w:p>
             <w:pPr>
               <w:rPr>
-                <w:highlight w:val="green"/>
-                <w:lang w:val="uk-UA"/>
-              </w:rPr>
-            </w:pPr>
-            <w:r>
-              <w:rPr>
-                <w:highlight w:val="green"/>
+                <w:lang w:val="uk-UA"/>
+              </w:rPr>
+            </w:pPr>
+            <w:r>
+              <w:rPr>
                 <w:lang w:val="uk-UA"/>
               </w:rPr>
               <w:t>0</w:t>
@@ -5713,13 +5434,11 @@
           <w:p>
             <w:pPr>
               <w:rPr>
-                <w:highlight w:val="green"/>
-                <w:lang w:val="uk-UA"/>
-              </w:rPr>
-            </w:pPr>
-            <w:r>
-              <w:rPr>
-                <w:highlight w:val="green"/>
+                <w:lang w:val="uk-UA"/>
+              </w:rPr>
+            </w:pPr>
+            <w:r>
+              <w:rPr>
                 <w:lang w:val="uk-UA"/>
               </w:rPr>
               <w:t>1</w:t>
@@ -5733,13 +5452,11 @@
           <w:p>
             <w:pPr>
               <w:rPr>
-                <w:highlight w:val="green"/>
-                <w:lang w:val="uk-UA"/>
-              </w:rPr>
-            </w:pPr>
-            <w:r>
-              <w:rPr>
-                <w:highlight w:val="green"/>
+                <w:lang w:val="uk-UA"/>
+              </w:rPr>
+            </w:pPr>
+            <w:r>
+              <w:rPr>
                 <w:lang w:val="uk-UA"/>
               </w:rPr>
               <w:t>1</w:t>
@@ -5753,13 +5470,11 @@
           <w:p>
             <w:pPr>
               <w:rPr>
-                <w:highlight w:val="green"/>
-                <w:lang w:val="uk-UA"/>
-              </w:rPr>
-            </w:pPr>
-            <w:r>
-              <w:rPr>
-                <w:highlight w:val="green"/>
+                <w:lang w:val="uk-UA"/>
+              </w:rPr>
+            </w:pPr>
+            <w:r>
+              <w:rPr>
                 <w:lang w:val="uk-UA"/>
               </w:rPr>
               <w:t>1</w:t>
@@ -5775,13 +5490,11 @@
           <w:p>
             <w:pPr>
               <w:rPr>
-                <w:highlight w:val="green"/>
-                <w:lang w:val="uk-UA"/>
-              </w:rPr>
-            </w:pPr>
-            <w:r>
-              <w:rPr>
-                <w:highlight w:val="green"/>
+                <w:lang w:val="uk-UA"/>
+              </w:rPr>
+            </w:pPr>
+            <w:r>
+              <w:rPr>
                 <w:lang w:val="uk-UA"/>
               </w:rPr>
               <w:t>1</w:t>
@@ -5795,13 +5508,11 @@
           <w:p>
             <w:pPr>
               <w:rPr>
-                <w:highlight w:val="green"/>
-                <w:lang w:val="uk-UA"/>
-              </w:rPr>
-            </w:pPr>
-            <w:r>
-              <w:rPr>
-                <w:highlight w:val="green"/>
+                <w:lang w:val="uk-UA"/>
+              </w:rPr>
+            </w:pPr>
+            <w:r>
+              <w:rPr>
                 <w:lang w:val="uk-UA"/>
               </w:rPr>
               <w:t>0</w:t>
@@ -5815,13 +5526,11 @@
           <w:p>
             <w:pPr>
               <w:rPr>
-                <w:highlight w:val="green"/>
-                <w:lang w:val="uk-UA"/>
-              </w:rPr>
-            </w:pPr>
-            <w:r>
-              <w:rPr>
-                <w:highlight w:val="green"/>
+                <w:lang w:val="uk-UA"/>
+              </w:rPr>
+            </w:pPr>
+            <w:r>
+              <w:rPr>
                 <w:lang w:val="uk-UA"/>
               </w:rPr>
               <w:t>1</w:t>
@@ -5835,13 +5544,11 @@
           <w:p>
             <w:pPr>
               <w:rPr>
-                <w:highlight w:val="green"/>
-                <w:lang w:val="uk-UA"/>
-              </w:rPr>
-            </w:pPr>
-            <w:r>
-              <w:rPr>
-                <w:highlight w:val="green"/>
+                <w:lang w:val="uk-UA"/>
+              </w:rPr>
+            </w:pPr>
+            <w:r>
+              <w:rPr>
                 <w:lang w:val="uk-UA"/>
               </w:rPr>
               <w:t>1</w:t>
@@ -5855,13 +5562,11 @@
           <w:p>
             <w:pPr>
               <w:rPr>
-                <w:highlight w:val="green"/>
-                <w:lang w:val="uk-UA"/>
-              </w:rPr>
-            </w:pPr>
-            <w:r>
-              <w:rPr>
-                <w:highlight w:val="green"/>
+                <w:lang w:val="uk-UA"/>
+              </w:rPr>
+            </w:pPr>
+            <w:r>
+              <w:rPr>
                 <w:lang w:val="uk-UA"/>
               </w:rPr>
               <w:t>1</w:t>
@@ -5873,13 +5578,11 @@
     <w:p>
       <w:pPr>
         <w:rPr>
-          <w:highlight w:val="green"/>
-          <w:lang w:val="uk-UA"/>
-        </w:rPr>
-      </w:pPr>
-      <w:r>
-        <w:rPr>
-          <w:highlight w:val="green"/>
+          <w:lang w:val="uk-UA"/>
+        </w:rPr>
+      </w:pPr>
+      <w:r>
+        <w:rPr>
           <w:lang w:val="uk-UA"/>
         </w:rPr>
         <w:t>Що може бути представлена наступним графом</w:t>
@@ -5888,14 +5591,12 @@
     <w:p>
       <w:pPr>
         <w:rPr>
-          <w:highlight w:val="green"/>
           <w:lang w:val="en-US"/>
         </w:rPr>
       </w:pPr>
       <w:r>
         <w:rPr>
           <w:noProof/>
-          <w:highlight w:val="green"/>
           <w:lang w:eastAsia="ru-RU"/>
         </w:rPr>
         <w:lastRenderedPageBreak/>
@@ -5939,13 +5640,11 @@
     <w:p>
       <w:pPr>
         <w:rPr>
-          <w:highlight w:val="green"/>
-          <w:lang w:val="uk-UA"/>
-        </w:rPr>
-      </w:pPr>
-      <w:r>
-        <w:rPr>
-          <w:highlight w:val="green"/>
+          <w:lang w:val="uk-UA"/>
+        </w:rPr>
+      </w:pPr>
+      <w:r>
+        <w:rPr>
           <w:lang w:val="uk-UA"/>
         </w:rPr>
         <w:t>Ймовірності переходів та відповідних діапазонів представлені</w:t>
@@ -5954,14 +5653,12 @@
     <w:p>
       <w:pPr>
         <w:rPr>
-          <w:highlight w:val="green"/>
           <w:lang w:val="uk-UA"/>
         </w:rPr>
       </w:pPr>
       <w:r>
         <w:rPr>
           <w:noProof/>
-          <w:highlight w:val="green"/>
           <w:lang w:eastAsia="ru-RU"/>
         </w:rPr>
         <w:drawing>
@@ -6004,13 +5701,11 @@
     <w:p>
       <w:pPr>
         <w:rPr>
-          <w:highlight w:val="green"/>
-          <w:lang w:val="uk-UA"/>
-        </w:rPr>
-      </w:pPr>
-      <w:r>
-        <w:rPr>
-          <w:highlight w:val="green"/>
+          <w:lang w:val="uk-UA"/>
+        </w:rPr>
+      </w:pPr>
+      <w:r>
+        <w:rPr>
           <w:lang w:val="uk-UA"/>
         </w:rPr>
         <w:t>Випадає число 0,57, початкова вершина – 3.</w:t>
@@ -6019,14 +5714,12 @@
     <w:p>
       <w:pPr>
         <w:rPr>
-          <w:highlight w:val="green"/>
           <w:lang w:val="uk-UA"/>
         </w:rPr>
       </w:pPr>
       <w:r>
         <w:rPr>
           <w:noProof/>
-          <w:highlight w:val="green"/>
           <w:lang w:eastAsia="ru-RU"/>
         </w:rPr>
         <w:drawing>
@@ -6069,13 +5762,11 @@
     <w:p>
       <w:pPr>
         <w:rPr>
-          <w:highlight w:val="green"/>
-          <w:lang w:val="uk-UA"/>
-        </w:rPr>
-      </w:pPr>
-      <w:r>
-        <w:rPr>
-          <w:highlight w:val="green"/>
+          <w:lang w:val="uk-UA"/>
+        </w:rPr>
+      </w:pPr>
+      <w:r>
+        <w:rPr>
           <w:lang w:val="uk-UA"/>
         </w:rPr>
         <w:t>Ймовірності переходів та відповідні діапазони представлені нижче:</w:t>
@@ -6084,14 +5775,12 @@
     <w:p>
       <w:pPr>
         <w:rPr>
-          <w:highlight w:val="green"/>
           <w:lang w:val="uk-UA"/>
         </w:rPr>
       </w:pPr>
       <w:r>
         <w:rPr>
           <w:noProof/>
-          <w:highlight w:val="green"/>
           <w:lang w:eastAsia="ru-RU"/>
         </w:rPr>
         <w:drawing>
@@ -6134,13 +5823,11 @@
     <w:p>
       <w:pPr>
         <w:rPr>
-          <w:highlight w:val="green"/>
-          <w:lang w:val="uk-UA"/>
-        </w:rPr>
-      </w:pPr>
-      <w:r>
-        <w:rPr>
-          <w:highlight w:val="green"/>
+          <w:lang w:val="uk-UA"/>
+        </w:rPr>
+      </w:pPr>
+      <w:r>
+        <w:rPr>
           <w:lang w:val="uk-UA"/>
         </w:rPr>
         <w:t>Випадає число 0,21. Переходимо у 1 вершину.</w:t>
@@ -6149,14 +5836,12 @@
     <w:p>
       <w:pPr>
         <w:rPr>
-          <w:highlight w:val="green"/>
           <w:lang w:val="uk-UA"/>
         </w:rPr>
       </w:pPr>
       <w:r>
         <w:rPr>
           <w:noProof/>
-          <w:highlight w:val="green"/>
           <w:lang w:eastAsia="ru-RU"/>
         </w:rPr>
         <w:lastRenderedPageBreak/>
@@ -6200,13 +5885,11 @@
     <w:p>
       <w:pPr>
         <w:rPr>
-          <w:highlight w:val="green"/>
-          <w:lang w:val="uk-UA"/>
-        </w:rPr>
-      </w:pPr>
-      <w:r>
-        <w:rPr>
-          <w:highlight w:val="green"/>
+          <w:lang w:val="uk-UA"/>
+        </w:rPr>
+      </w:pPr>
+      <w:r>
+        <w:rPr>
           <w:lang w:val="uk-UA"/>
         </w:rPr>
         <w:t>Перераховуємо ймовірності</w:t>
@@ -6215,14 +5898,12 @@
     <w:p>
       <w:pPr>
         <w:rPr>
-          <w:highlight w:val="green"/>
           <w:lang w:val="uk-UA"/>
         </w:rPr>
       </w:pPr>
       <w:r>
         <w:rPr>
           <w:noProof/>
-          <w:highlight w:val="green"/>
           <w:lang w:eastAsia="ru-RU"/>
         </w:rPr>
         <w:drawing>
@@ -6266,13 +5947,11 @@
       <w:pPr>
         <w:rPr>
           <w:rFonts w:eastAsiaTheme="minorEastAsia"/>
-          <w:highlight w:val="green"/>
-          <w:lang w:val="uk-UA"/>
-        </w:rPr>
-      </w:pPr>
-      <w:r>
-        <w:rPr>
-          <w:highlight w:val="green"/>
+          <w:lang w:val="uk-UA"/>
+        </w:rPr>
+      </w:pPr>
+      <w:r>
+        <w:rPr>
           <w:lang w:val="uk-UA"/>
         </w:rPr>
         <w:t xml:space="preserve">4 вершина 0 так як </w:t>
@@ -6284,7 +5963,6 @@
               <w:rPr>
                 <w:rFonts w:ascii="Cambria Math" w:hAnsi="Cambria Math"/>
                 <w:i/>
-                <w:highlight w:val="green"/>
                 <w:lang w:val="uk-UA"/>
               </w:rPr>
             </m:ctrlPr>
@@ -6293,7 +5971,6 @@
             <m:r>
               <w:rPr>
                 <w:rFonts w:ascii="Cambria Math" w:hAnsi="Cambria Math"/>
-                <w:highlight w:val="green"/>
                 <w:lang w:val="en-US"/>
               </w:rPr>
               <m:t>k</m:t>
@@ -6303,7 +5980,6 @@
             <m:r>
               <w:rPr>
                 <w:rFonts w:ascii="Cambria Math" w:hAnsi="Cambria Math"/>
-                <w:highlight w:val="green"/>
                 <w:lang w:val="uk-UA"/>
               </w:rPr>
               <m:t>4</m:t>
@@ -6316,7 +5992,6 @@
               <w:rPr>
                 <w:rFonts w:ascii="Cambria Math" w:hAnsi="Cambria Math"/>
                 <w:i/>
-                <w:highlight w:val="green"/>
                 <w:lang w:val="uk-UA"/>
               </w:rPr>
             </m:ctrlPr>
@@ -6325,7 +6000,6 @@
             <m:r>
               <w:rPr>
                 <w:rFonts w:ascii="Cambria Math" w:hAnsi="Cambria Math"/>
-                <w:highlight w:val="green"/>
                 <w:lang w:val="uk-UA"/>
               </w:rPr>
               <m:t>3, 1</m:t>
@@ -6335,7 +6009,6 @@
         <m:r>
           <w:rPr>
             <w:rFonts w:ascii="Cambria Math" w:hAnsi="Cambria Math"/>
-            <w:highlight w:val="green"/>
             <w:lang w:val="uk-UA"/>
           </w:rPr>
           <m:t>=0</m:t>
@@ -6344,7 +6017,6 @@
       <w:r>
         <w:rPr>
           <w:rFonts w:eastAsiaTheme="minorEastAsia"/>
-          <w:highlight w:val="green"/>
           <w:lang w:val="uk-UA"/>
         </w:rPr>
         <w:t>. Тобто 4 вершина не суміжна кожному елементу поточного шляху.</w:t>
@@ -6354,14 +6026,12 @@
       <w:pPr>
         <w:rPr>
           <w:rFonts w:eastAsiaTheme="minorEastAsia"/>
-          <w:highlight w:val="green"/>
           <w:lang w:val="uk-UA"/>
         </w:rPr>
       </w:pPr>
       <w:r>
         <w:rPr>
           <w:rFonts w:eastAsiaTheme="minorEastAsia"/>
-          <w:highlight w:val="green"/>
           <w:lang w:val="uk-UA"/>
         </w:rPr>
         <w:t>Випадає число 0,37. Переходимо у вершину 2.</w:t>
@@ -6370,14 +6040,12 @@
     <w:p>
       <w:pPr>
         <w:rPr>
-          <w:highlight w:val="green"/>
           <w:lang w:val="uk-UA"/>
         </w:rPr>
       </w:pPr>
       <w:r>
         <w:rPr>
           <w:noProof/>
-          <w:highlight w:val="green"/>
           <w:lang w:eastAsia="ru-RU"/>
         </w:rPr>
         <w:drawing>
@@ -6421,13 +6089,11 @@
       <w:pPr>
         <w:rPr>
           <w:rFonts w:eastAsiaTheme="minorEastAsia"/>
-          <w:highlight w:val="green"/>
-          <w:lang w:val="uk-UA"/>
-        </w:rPr>
-      </w:pPr>
-      <w:r>
-        <w:rPr>
-          <w:highlight w:val="green"/>
+          <w:lang w:val="uk-UA"/>
+        </w:rPr>
+      </w:pPr>
+      <w:r>
+        <w:rPr>
           <w:lang w:val="uk-UA"/>
         </w:rPr>
         <w:t xml:space="preserve">Перша ітерація завершена так як усі </w:t>
@@ -6439,7 +6105,6 @@
               <w:rPr>
                 <w:rFonts w:ascii="Cambria Math" w:hAnsi="Cambria Math"/>
                 <w:i/>
-                <w:highlight w:val="green"/>
                 <w:lang w:val="uk-UA"/>
               </w:rPr>
             </m:ctrlPr>
@@ -6448,7 +6113,6 @@
             <m:r>
               <w:rPr>
                 <w:rFonts w:ascii="Cambria Math" w:hAnsi="Cambria Math"/>
-                <w:highlight w:val="green"/>
                 <w:lang w:val="en-US"/>
               </w:rPr>
               <m:t>k</m:t>
@@ -6458,7 +6122,6 @@
             <m:r>
               <w:rPr>
                 <w:rFonts w:ascii="Cambria Math" w:hAnsi="Cambria Math"/>
-                <w:highlight w:val="green"/>
                 <w:lang w:val="uk-UA"/>
               </w:rPr>
               <m:t>i</m:t>
@@ -6471,7 +6134,6 @@
               <w:rPr>
                 <w:rFonts w:ascii="Cambria Math" w:hAnsi="Cambria Math"/>
                 <w:i/>
-                <w:highlight w:val="green"/>
                 <w:lang w:val="uk-UA"/>
               </w:rPr>
             </m:ctrlPr>
@@ -6480,7 +6142,6 @@
             <m:r>
               <w:rPr>
                 <w:rFonts w:ascii="Cambria Math" w:hAnsi="Cambria Math"/>
-                <w:highlight w:val="green"/>
                 <w:lang w:val="uk-UA"/>
               </w:rPr>
               <m:t>3, 1, 2</m:t>
@@ -6490,7 +6151,6 @@
         <m:r>
           <w:rPr>
             <w:rFonts w:ascii="Cambria Math" w:hAnsi="Cambria Math"/>
-            <w:highlight w:val="green"/>
             <w:lang w:val="uk-UA"/>
           </w:rPr>
           <m:t>=0</m:t>
@@ -6501,14 +6161,12 @@
       <w:pPr>
         <w:rPr>
           <w:rFonts w:eastAsiaTheme="minorEastAsia"/>
-          <w:highlight w:val="green"/>
           <w:lang w:val="uk-UA"/>
         </w:rPr>
       </w:pPr>
       <w:r>
         <w:rPr>
           <w:rFonts w:eastAsiaTheme="minorEastAsia"/>
-          <w:highlight w:val="green"/>
           <w:lang w:val="uk-UA"/>
         </w:rPr>
         <w:t>Перерахуємо феромони нова матриця феромонів матиме вигляд</w:t>
@@ -6551,15 +6209,13 @@
               <w:rPr>
                 <w:rFonts w:ascii="Calibri" w:eastAsia="Times New Roman" w:hAnsi="Calibri" w:cs="Times New Roman"/>
                 <w:color w:val="000000"/>
-                <w:highlight w:val="green"/>
-                <w:lang w:eastAsia="ru-RU"/>
-              </w:rPr>
-            </w:pPr>
-            <w:r>
-              <w:rPr>
-                <w:rFonts w:ascii="Calibri" w:eastAsia="Times New Roman" w:hAnsi="Calibri" w:cs="Times New Roman"/>
-                <w:color w:val="000000"/>
-                <w:highlight w:val="green"/>
+                <w:lang w:eastAsia="ru-RU"/>
+              </w:rPr>
+            </w:pPr>
+            <w:r>
+              <w:rPr>
+                <w:rFonts w:ascii="Calibri" w:eastAsia="Times New Roman" w:hAnsi="Calibri" w:cs="Times New Roman"/>
+                <w:color w:val="000000"/>
                 <w:lang w:eastAsia="ru-RU"/>
               </w:rPr>
               <w:t>0</w:t>
@@ -6587,15 +6243,13 @@
               <w:rPr>
                 <w:rFonts w:ascii="Calibri" w:eastAsia="Times New Roman" w:hAnsi="Calibri" w:cs="Times New Roman"/>
                 <w:color w:val="000000"/>
-                <w:highlight w:val="green"/>
-                <w:lang w:eastAsia="ru-RU"/>
-              </w:rPr>
-            </w:pPr>
-            <w:r>
-              <w:rPr>
-                <w:rFonts w:ascii="Calibri" w:eastAsia="Times New Roman" w:hAnsi="Calibri" w:cs="Times New Roman"/>
-                <w:color w:val="000000"/>
-                <w:highlight w:val="green"/>
+                <w:lang w:eastAsia="ru-RU"/>
+              </w:rPr>
+            </w:pPr>
+            <w:r>
+              <w:rPr>
+                <w:rFonts w:ascii="Calibri" w:eastAsia="Times New Roman" w:hAnsi="Calibri" w:cs="Times New Roman"/>
+                <w:color w:val="000000"/>
                 <w:lang w:eastAsia="ru-RU"/>
               </w:rPr>
               <w:t>1,36</w:t>
@@ -6623,15 +6277,13 @@
               <w:rPr>
                 <w:rFonts w:ascii="Calibri" w:eastAsia="Times New Roman" w:hAnsi="Calibri" w:cs="Times New Roman"/>
                 <w:color w:val="000000"/>
-                <w:highlight w:val="green"/>
-                <w:lang w:eastAsia="ru-RU"/>
-              </w:rPr>
-            </w:pPr>
-            <w:r>
-              <w:rPr>
-                <w:rFonts w:ascii="Calibri" w:eastAsia="Times New Roman" w:hAnsi="Calibri" w:cs="Times New Roman"/>
-                <w:color w:val="000000"/>
-                <w:highlight w:val="green"/>
+                <w:lang w:eastAsia="ru-RU"/>
+              </w:rPr>
+            </w:pPr>
+            <w:r>
+              <w:rPr>
+                <w:rFonts w:ascii="Calibri" w:eastAsia="Times New Roman" w:hAnsi="Calibri" w:cs="Times New Roman"/>
+                <w:color w:val="000000"/>
                 <w:lang w:eastAsia="ru-RU"/>
               </w:rPr>
               <w:t>1,36</w:t>
@@ -6659,15 +6311,13 @@
               <w:rPr>
                 <w:rFonts w:ascii="Calibri" w:eastAsia="Times New Roman" w:hAnsi="Calibri" w:cs="Times New Roman"/>
                 <w:color w:val="000000"/>
-                <w:highlight w:val="green"/>
-                <w:lang w:eastAsia="ru-RU"/>
-              </w:rPr>
-            </w:pPr>
-            <w:r>
-              <w:rPr>
-                <w:rFonts w:ascii="Calibri" w:eastAsia="Times New Roman" w:hAnsi="Calibri" w:cs="Times New Roman"/>
-                <w:color w:val="000000"/>
-                <w:highlight w:val="green"/>
+                <w:lang w:eastAsia="ru-RU"/>
+              </w:rPr>
+            </w:pPr>
+            <w:r>
+              <w:rPr>
+                <w:rFonts w:ascii="Calibri" w:eastAsia="Times New Roman" w:hAnsi="Calibri" w:cs="Times New Roman"/>
+                <w:color w:val="000000"/>
                 <w:lang w:eastAsia="ru-RU"/>
               </w:rPr>
               <w:t>0</w:t>
@@ -6695,15 +6345,13 @@
               <w:rPr>
                 <w:rFonts w:ascii="Calibri" w:eastAsia="Times New Roman" w:hAnsi="Calibri" w:cs="Times New Roman"/>
                 <w:color w:val="000000"/>
-                <w:highlight w:val="green"/>
-                <w:lang w:eastAsia="ru-RU"/>
-              </w:rPr>
-            </w:pPr>
-            <w:r>
-              <w:rPr>
-                <w:rFonts w:ascii="Calibri" w:eastAsia="Times New Roman" w:hAnsi="Calibri" w:cs="Times New Roman"/>
-                <w:color w:val="000000"/>
-                <w:highlight w:val="green"/>
+                <w:lang w:eastAsia="ru-RU"/>
+              </w:rPr>
+            </w:pPr>
+            <w:r>
+              <w:rPr>
+                <w:rFonts w:ascii="Calibri" w:eastAsia="Times New Roman" w:hAnsi="Calibri" w:cs="Times New Roman"/>
+                <w:color w:val="000000"/>
                 <w:lang w:eastAsia="ru-RU"/>
               </w:rPr>
               <w:t>0,4</w:t>
@@ -6736,15 +6384,13 @@
               <w:rPr>
                 <w:rFonts w:ascii="Calibri" w:eastAsia="Times New Roman" w:hAnsi="Calibri" w:cs="Times New Roman"/>
                 <w:color w:val="000000"/>
-                <w:highlight w:val="green"/>
-                <w:lang w:eastAsia="ru-RU"/>
-              </w:rPr>
-            </w:pPr>
-            <w:r>
-              <w:rPr>
-                <w:rFonts w:ascii="Calibri" w:eastAsia="Times New Roman" w:hAnsi="Calibri" w:cs="Times New Roman"/>
-                <w:color w:val="000000"/>
-                <w:highlight w:val="green"/>
+                <w:lang w:eastAsia="ru-RU"/>
+              </w:rPr>
+            </w:pPr>
+            <w:r>
+              <w:rPr>
+                <w:rFonts w:ascii="Calibri" w:eastAsia="Times New Roman" w:hAnsi="Calibri" w:cs="Times New Roman"/>
+                <w:color w:val="000000"/>
                 <w:lang w:eastAsia="ru-RU"/>
               </w:rPr>
               <w:t>1,36</w:t>
@@ -6772,15 +6418,13 @@
               <w:rPr>
                 <w:rFonts w:ascii="Calibri" w:eastAsia="Times New Roman" w:hAnsi="Calibri" w:cs="Times New Roman"/>
                 <w:color w:val="000000"/>
-                <w:highlight w:val="green"/>
-                <w:lang w:eastAsia="ru-RU"/>
-              </w:rPr>
-            </w:pPr>
-            <w:r>
-              <w:rPr>
-                <w:rFonts w:ascii="Calibri" w:eastAsia="Times New Roman" w:hAnsi="Calibri" w:cs="Times New Roman"/>
-                <w:color w:val="000000"/>
-                <w:highlight w:val="green"/>
+                <w:lang w:eastAsia="ru-RU"/>
+              </w:rPr>
+            </w:pPr>
+            <w:r>
+              <w:rPr>
+                <w:rFonts w:ascii="Calibri" w:eastAsia="Times New Roman" w:hAnsi="Calibri" w:cs="Times New Roman"/>
+                <w:color w:val="000000"/>
                 <w:lang w:eastAsia="ru-RU"/>
               </w:rPr>
               <w:t>0</w:t>
@@ -6808,15 +6452,13 @@
               <w:rPr>
                 <w:rFonts w:ascii="Calibri" w:eastAsia="Times New Roman" w:hAnsi="Calibri" w:cs="Times New Roman"/>
                 <w:color w:val="000000"/>
-                <w:highlight w:val="green"/>
-                <w:lang w:eastAsia="ru-RU"/>
-              </w:rPr>
-            </w:pPr>
-            <w:r>
-              <w:rPr>
-                <w:rFonts w:ascii="Calibri" w:eastAsia="Times New Roman" w:hAnsi="Calibri" w:cs="Times New Roman"/>
-                <w:color w:val="000000"/>
-                <w:highlight w:val="green"/>
+                <w:lang w:eastAsia="ru-RU"/>
+              </w:rPr>
+            </w:pPr>
+            <w:r>
+              <w:rPr>
+                <w:rFonts w:ascii="Calibri" w:eastAsia="Times New Roman" w:hAnsi="Calibri" w:cs="Times New Roman"/>
+                <w:color w:val="000000"/>
                 <w:lang w:eastAsia="ru-RU"/>
               </w:rPr>
               <w:t>1,36</w:t>
@@ -6844,15 +6486,13 @@
               <w:rPr>
                 <w:rFonts w:ascii="Calibri" w:eastAsia="Times New Roman" w:hAnsi="Calibri" w:cs="Times New Roman"/>
                 <w:color w:val="000000"/>
-                <w:highlight w:val="green"/>
-                <w:lang w:eastAsia="ru-RU"/>
-              </w:rPr>
-            </w:pPr>
-            <w:r>
-              <w:rPr>
-                <w:rFonts w:ascii="Calibri" w:eastAsia="Times New Roman" w:hAnsi="Calibri" w:cs="Times New Roman"/>
-                <w:color w:val="000000"/>
-                <w:highlight w:val="green"/>
+                <w:lang w:eastAsia="ru-RU"/>
+              </w:rPr>
+            </w:pPr>
+            <w:r>
+              <w:rPr>
+                <w:rFonts w:ascii="Calibri" w:eastAsia="Times New Roman" w:hAnsi="Calibri" w:cs="Times New Roman"/>
+                <w:color w:val="000000"/>
                 <w:lang w:eastAsia="ru-RU"/>
               </w:rPr>
               <w:t>0</w:t>
@@ -6880,15 +6520,13 @@
               <w:rPr>
                 <w:rFonts w:ascii="Calibri" w:eastAsia="Times New Roman" w:hAnsi="Calibri" w:cs="Times New Roman"/>
                 <w:color w:val="000000"/>
-                <w:highlight w:val="green"/>
-                <w:lang w:eastAsia="ru-RU"/>
-              </w:rPr>
-            </w:pPr>
-            <w:r>
-              <w:rPr>
-                <w:rFonts w:ascii="Calibri" w:eastAsia="Times New Roman" w:hAnsi="Calibri" w:cs="Times New Roman"/>
-                <w:color w:val="000000"/>
-                <w:highlight w:val="green"/>
+                <w:lang w:eastAsia="ru-RU"/>
+              </w:rPr>
+            </w:pPr>
+            <w:r>
+              <w:rPr>
+                <w:rFonts w:ascii="Calibri" w:eastAsia="Times New Roman" w:hAnsi="Calibri" w:cs="Times New Roman"/>
+                <w:color w:val="000000"/>
                 <w:lang w:eastAsia="ru-RU"/>
               </w:rPr>
               <w:t>0</w:t>
@@ -6921,15 +6559,13 @@
               <w:rPr>
                 <w:rFonts w:ascii="Calibri" w:eastAsia="Times New Roman" w:hAnsi="Calibri" w:cs="Times New Roman"/>
                 <w:color w:val="000000"/>
-                <w:highlight w:val="green"/>
-                <w:lang w:eastAsia="ru-RU"/>
-              </w:rPr>
-            </w:pPr>
-            <w:r>
-              <w:rPr>
-                <w:rFonts w:ascii="Calibri" w:eastAsia="Times New Roman" w:hAnsi="Calibri" w:cs="Times New Roman"/>
-                <w:color w:val="000000"/>
-                <w:highlight w:val="green"/>
+                <w:lang w:eastAsia="ru-RU"/>
+              </w:rPr>
+            </w:pPr>
+            <w:r>
+              <w:rPr>
+                <w:rFonts w:ascii="Calibri" w:eastAsia="Times New Roman" w:hAnsi="Calibri" w:cs="Times New Roman"/>
+                <w:color w:val="000000"/>
                 <w:lang w:eastAsia="ru-RU"/>
               </w:rPr>
               <w:t>1,36</w:t>
@@ -6957,15 +6593,13 @@
               <w:rPr>
                 <w:rFonts w:ascii="Calibri" w:eastAsia="Times New Roman" w:hAnsi="Calibri" w:cs="Times New Roman"/>
                 <w:color w:val="000000"/>
-                <w:highlight w:val="green"/>
-                <w:lang w:eastAsia="ru-RU"/>
-              </w:rPr>
-            </w:pPr>
-            <w:r>
-              <w:rPr>
-                <w:rFonts w:ascii="Calibri" w:eastAsia="Times New Roman" w:hAnsi="Calibri" w:cs="Times New Roman"/>
-                <w:color w:val="000000"/>
-                <w:highlight w:val="green"/>
+                <w:lang w:eastAsia="ru-RU"/>
+              </w:rPr>
+            </w:pPr>
+            <w:r>
+              <w:rPr>
+                <w:rFonts w:ascii="Calibri" w:eastAsia="Times New Roman" w:hAnsi="Calibri" w:cs="Times New Roman"/>
+                <w:color w:val="000000"/>
                 <w:lang w:eastAsia="ru-RU"/>
               </w:rPr>
               <w:t>1,36</w:t>
@@ -6993,15 +6627,13 @@
               <w:rPr>
                 <w:rFonts w:ascii="Calibri" w:eastAsia="Times New Roman" w:hAnsi="Calibri" w:cs="Times New Roman"/>
                 <w:color w:val="000000"/>
-                <w:highlight w:val="green"/>
-                <w:lang w:eastAsia="ru-RU"/>
-              </w:rPr>
-            </w:pPr>
-            <w:r>
-              <w:rPr>
-                <w:rFonts w:ascii="Calibri" w:eastAsia="Times New Roman" w:hAnsi="Calibri" w:cs="Times New Roman"/>
-                <w:color w:val="000000"/>
-                <w:highlight w:val="green"/>
+                <w:lang w:eastAsia="ru-RU"/>
+              </w:rPr>
+            </w:pPr>
+            <w:r>
+              <w:rPr>
+                <w:rFonts w:ascii="Calibri" w:eastAsia="Times New Roman" w:hAnsi="Calibri" w:cs="Times New Roman"/>
+                <w:color w:val="000000"/>
                 <w:lang w:eastAsia="ru-RU"/>
               </w:rPr>
               <w:t>0</w:t>
@@ -7029,15 +6661,13 @@
               <w:rPr>
                 <w:rFonts w:ascii="Calibri" w:eastAsia="Times New Roman" w:hAnsi="Calibri" w:cs="Times New Roman"/>
                 <w:color w:val="000000"/>
-                <w:highlight w:val="green"/>
-                <w:lang w:eastAsia="ru-RU"/>
-              </w:rPr>
-            </w:pPr>
-            <w:r>
-              <w:rPr>
-                <w:rFonts w:ascii="Calibri" w:eastAsia="Times New Roman" w:hAnsi="Calibri" w:cs="Times New Roman"/>
-                <w:color w:val="000000"/>
-                <w:highlight w:val="green"/>
+                <w:lang w:eastAsia="ru-RU"/>
+              </w:rPr>
+            </w:pPr>
+            <w:r>
+              <w:rPr>
+                <w:rFonts w:ascii="Calibri" w:eastAsia="Times New Roman" w:hAnsi="Calibri" w:cs="Times New Roman"/>
+                <w:color w:val="000000"/>
                 <w:lang w:eastAsia="ru-RU"/>
               </w:rPr>
               <w:t>0,4</w:t>
@@ -7065,15 +6695,13 @@
               <w:rPr>
                 <w:rFonts w:ascii="Calibri" w:eastAsia="Times New Roman" w:hAnsi="Calibri" w:cs="Times New Roman"/>
                 <w:color w:val="000000"/>
-                <w:highlight w:val="green"/>
-                <w:lang w:eastAsia="ru-RU"/>
-              </w:rPr>
-            </w:pPr>
-            <w:r>
-              <w:rPr>
-                <w:rFonts w:ascii="Calibri" w:eastAsia="Times New Roman" w:hAnsi="Calibri" w:cs="Times New Roman"/>
-                <w:color w:val="000000"/>
-                <w:highlight w:val="green"/>
+                <w:lang w:eastAsia="ru-RU"/>
+              </w:rPr>
+            </w:pPr>
+            <w:r>
+              <w:rPr>
+                <w:rFonts w:ascii="Calibri" w:eastAsia="Times New Roman" w:hAnsi="Calibri" w:cs="Times New Roman"/>
+                <w:color w:val="000000"/>
                 <w:lang w:eastAsia="ru-RU"/>
               </w:rPr>
               <w:t>0,4</w:t>
@@ -7106,15 +6734,13 @@
               <w:rPr>
                 <w:rFonts w:ascii="Calibri" w:eastAsia="Times New Roman" w:hAnsi="Calibri" w:cs="Times New Roman"/>
                 <w:color w:val="000000"/>
-                <w:highlight w:val="green"/>
-                <w:lang w:eastAsia="ru-RU"/>
-              </w:rPr>
-            </w:pPr>
-            <w:r>
-              <w:rPr>
-                <w:rFonts w:ascii="Calibri" w:eastAsia="Times New Roman" w:hAnsi="Calibri" w:cs="Times New Roman"/>
-                <w:color w:val="000000"/>
-                <w:highlight w:val="green"/>
+                <w:lang w:eastAsia="ru-RU"/>
+              </w:rPr>
+            </w:pPr>
+            <w:r>
+              <w:rPr>
+                <w:rFonts w:ascii="Calibri" w:eastAsia="Times New Roman" w:hAnsi="Calibri" w:cs="Times New Roman"/>
+                <w:color w:val="000000"/>
                 <w:lang w:eastAsia="ru-RU"/>
               </w:rPr>
               <w:t>0</w:t>
@@ -7142,15 +6768,13 @@
               <w:rPr>
                 <w:rFonts w:ascii="Calibri" w:eastAsia="Times New Roman" w:hAnsi="Calibri" w:cs="Times New Roman"/>
                 <w:color w:val="000000"/>
-                <w:highlight w:val="green"/>
-                <w:lang w:eastAsia="ru-RU"/>
-              </w:rPr>
-            </w:pPr>
-            <w:r>
-              <w:rPr>
-                <w:rFonts w:ascii="Calibri" w:eastAsia="Times New Roman" w:hAnsi="Calibri" w:cs="Times New Roman"/>
-                <w:color w:val="000000"/>
-                <w:highlight w:val="green"/>
+                <w:lang w:eastAsia="ru-RU"/>
+              </w:rPr>
+            </w:pPr>
+            <w:r>
+              <w:rPr>
+                <w:rFonts w:ascii="Calibri" w:eastAsia="Times New Roman" w:hAnsi="Calibri" w:cs="Times New Roman"/>
+                <w:color w:val="000000"/>
                 <w:lang w:eastAsia="ru-RU"/>
               </w:rPr>
               <w:t>0</w:t>
@@ -7178,15 +6802,13 @@
               <w:rPr>
                 <w:rFonts w:ascii="Calibri" w:eastAsia="Times New Roman" w:hAnsi="Calibri" w:cs="Times New Roman"/>
                 <w:color w:val="000000"/>
-                <w:highlight w:val="green"/>
-                <w:lang w:eastAsia="ru-RU"/>
-              </w:rPr>
-            </w:pPr>
-            <w:r>
-              <w:rPr>
-                <w:rFonts w:ascii="Calibri" w:eastAsia="Times New Roman" w:hAnsi="Calibri" w:cs="Times New Roman"/>
-                <w:color w:val="000000"/>
-                <w:highlight w:val="green"/>
+                <w:lang w:eastAsia="ru-RU"/>
+              </w:rPr>
+            </w:pPr>
+            <w:r>
+              <w:rPr>
+                <w:rFonts w:ascii="Calibri" w:eastAsia="Times New Roman" w:hAnsi="Calibri" w:cs="Times New Roman"/>
+                <w:color w:val="000000"/>
                 <w:lang w:eastAsia="ru-RU"/>
               </w:rPr>
               <w:t>0,4</w:t>
@@ -7214,15 +6836,13 @@
               <w:rPr>
                 <w:rFonts w:ascii="Calibri" w:eastAsia="Times New Roman" w:hAnsi="Calibri" w:cs="Times New Roman"/>
                 <w:color w:val="000000"/>
-                <w:highlight w:val="green"/>
-                <w:lang w:eastAsia="ru-RU"/>
-              </w:rPr>
-            </w:pPr>
-            <w:r>
-              <w:rPr>
-                <w:rFonts w:ascii="Calibri" w:eastAsia="Times New Roman" w:hAnsi="Calibri" w:cs="Times New Roman"/>
-                <w:color w:val="000000"/>
-                <w:highlight w:val="green"/>
+                <w:lang w:eastAsia="ru-RU"/>
+              </w:rPr>
+            </w:pPr>
+            <w:r>
+              <w:rPr>
+                <w:rFonts w:ascii="Calibri" w:eastAsia="Times New Roman" w:hAnsi="Calibri" w:cs="Times New Roman"/>
+                <w:color w:val="000000"/>
                 <w:lang w:eastAsia="ru-RU"/>
               </w:rPr>
               <w:t>0</w:t>
@@ -7250,15 +6870,13 @@
               <w:rPr>
                 <w:rFonts w:ascii="Calibri" w:eastAsia="Times New Roman" w:hAnsi="Calibri" w:cs="Times New Roman"/>
                 <w:color w:val="000000"/>
-                <w:highlight w:val="green"/>
-                <w:lang w:eastAsia="ru-RU"/>
-              </w:rPr>
-            </w:pPr>
-            <w:r>
-              <w:rPr>
-                <w:rFonts w:ascii="Calibri" w:eastAsia="Times New Roman" w:hAnsi="Calibri" w:cs="Times New Roman"/>
-                <w:color w:val="000000"/>
-                <w:highlight w:val="green"/>
+                <w:lang w:eastAsia="ru-RU"/>
+              </w:rPr>
+            </w:pPr>
+            <w:r>
+              <w:rPr>
+                <w:rFonts w:ascii="Calibri" w:eastAsia="Times New Roman" w:hAnsi="Calibri" w:cs="Times New Roman"/>
+                <w:color w:val="000000"/>
                 <w:lang w:eastAsia="ru-RU"/>
               </w:rPr>
               <w:t>0,4</w:t>
@@ -7291,15 +6909,13 @@
               <w:rPr>
                 <w:rFonts w:ascii="Calibri" w:eastAsia="Times New Roman" w:hAnsi="Calibri" w:cs="Times New Roman"/>
                 <w:color w:val="000000"/>
-                <w:highlight w:val="green"/>
-                <w:lang w:eastAsia="ru-RU"/>
-              </w:rPr>
-            </w:pPr>
-            <w:r>
-              <w:rPr>
-                <w:rFonts w:ascii="Calibri" w:eastAsia="Times New Roman" w:hAnsi="Calibri" w:cs="Times New Roman"/>
-                <w:color w:val="000000"/>
-                <w:highlight w:val="green"/>
+                <w:lang w:eastAsia="ru-RU"/>
+              </w:rPr>
+            </w:pPr>
+            <w:r>
+              <w:rPr>
+                <w:rFonts w:ascii="Calibri" w:eastAsia="Times New Roman" w:hAnsi="Calibri" w:cs="Times New Roman"/>
+                <w:color w:val="000000"/>
                 <w:lang w:eastAsia="ru-RU"/>
               </w:rPr>
               <w:lastRenderedPageBreak/>
@@ -7328,15 +6944,13 @@
               <w:rPr>
                 <w:rFonts w:ascii="Calibri" w:eastAsia="Times New Roman" w:hAnsi="Calibri" w:cs="Times New Roman"/>
                 <w:color w:val="000000"/>
-                <w:highlight w:val="green"/>
-                <w:lang w:eastAsia="ru-RU"/>
-              </w:rPr>
-            </w:pPr>
-            <w:r>
-              <w:rPr>
-                <w:rFonts w:ascii="Calibri" w:eastAsia="Times New Roman" w:hAnsi="Calibri" w:cs="Times New Roman"/>
-                <w:color w:val="000000"/>
-                <w:highlight w:val="green"/>
+                <w:lang w:eastAsia="ru-RU"/>
+              </w:rPr>
+            </w:pPr>
+            <w:r>
+              <w:rPr>
+                <w:rFonts w:ascii="Calibri" w:eastAsia="Times New Roman" w:hAnsi="Calibri" w:cs="Times New Roman"/>
+                <w:color w:val="000000"/>
                 <w:lang w:eastAsia="ru-RU"/>
               </w:rPr>
               <w:t>0</w:t>
@@ -7364,15 +6978,13 @@
               <w:rPr>
                 <w:rFonts w:ascii="Calibri" w:eastAsia="Times New Roman" w:hAnsi="Calibri" w:cs="Times New Roman"/>
                 <w:color w:val="000000"/>
-                <w:highlight w:val="green"/>
-                <w:lang w:eastAsia="ru-RU"/>
-              </w:rPr>
-            </w:pPr>
-            <w:r>
-              <w:rPr>
-                <w:rFonts w:ascii="Calibri" w:eastAsia="Times New Roman" w:hAnsi="Calibri" w:cs="Times New Roman"/>
-                <w:color w:val="000000"/>
-                <w:highlight w:val="green"/>
+                <w:lang w:eastAsia="ru-RU"/>
+              </w:rPr>
+            </w:pPr>
+            <w:r>
+              <w:rPr>
+                <w:rFonts w:ascii="Calibri" w:eastAsia="Times New Roman" w:hAnsi="Calibri" w:cs="Times New Roman"/>
+                <w:color w:val="000000"/>
                 <w:lang w:eastAsia="ru-RU"/>
               </w:rPr>
               <w:t>0,4</w:t>
@@ -7400,15 +7012,13 @@
               <w:rPr>
                 <w:rFonts w:ascii="Calibri" w:eastAsia="Times New Roman" w:hAnsi="Calibri" w:cs="Times New Roman"/>
                 <w:color w:val="000000"/>
-                <w:highlight w:val="green"/>
-                <w:lang w:eastAsia="ru-RU"/>
-              </w:rPr>
-            </w:pPr>
-            <w:r>
-              <w:rPr>
-                <w:rFonts w:ascii="Calibri" w:eastAsia="Times New Roman" w:hAnsi="Calibri" w:cs="Times New Roman"/>
-                <w:color w:val="000000"/>
-                <w:highlight w:val="green"/>
+                <w:lang w:eastAsia="ru-RU"/>
+              </w:rPr>
+            </w:pPr>
+            <w:r>
+              <w:rPr>
+                <w:rFonts w:ascii="Calibri" w:eastAsia="Times New Roman" w:hAnsi="Calibri" w:cs="Times New Roman"/>
+                <w:color w:val="000000"/>
                 <w:lang w:eastAsia="ru-RU"/>
               </w:rPr>
               <w:t>0,4</w:t>
@@ -7436,15 +7046,13 @@
               <w:rPr>
                 <w:rFonts w:ascii="Calibri" w:eastAsia="Times New Roman" w:hAnsi="Calibri" w:cs="Times New Roman"/>
                 <w:color w:val="000000"/>
-                <w:highlight w:val="green"/>
-                <w:lang w:eastAsia="ru-RU"/>
-              </w:rPr>
-            </w:pPr>
-            <w:r>
-              <w:rPr>
-                <w:rFonts w:ascii="Calibri" w:eastAsia="Times New Roman" w:hAnsi="Calibri" w:cs="Times New Roman"/>
-                <w:color w:val="000000"/>
-                <w:highlight w:val="green"/>
+                <w:lang w:eastAsia="ru-RU"/>
+              </w:rPr>
+            </w:pPr>
+            <w:r>
+              <w:rPr>
+                <w:rFonts w:ascii="Calibri" w:eastAsia="Times New Roman" w:hAnsi="Calibri" w:cs="Times New Roman"/>
+                <w:color w:val="000000"/>
                 <w:lang w:eastAsia="ru-RU"/>
               </w:rPr>
               <w:t>0</w:t>
@@ -7456,28 +7064,24 @@
     <w:p>
       <w:pPr>
         <w:rPr>
-          <w:highlight w:val="green"/>
-          <w:lang w:val="uk-UA"/>
-        </w:rPr>
-      </w:pPr>
-    </w:p>
-    <w:p>
-      <w:pPr>
-        <w:rPr>
-          <w:highlight w:val="green"/>
-          <w:lang w:val="uk-UA"/>
-        </w:rPr>
-      </w:pPr>
-      <w:r>
-        <w:rPr>
-          <w:highlight w:val="green"/>
+          <w:lang w:val="uk-UA"/>
+        </w:rPr>
+      </w:pPr>
+    </w:p>
+    <w:p>
+      <w:pPr>
+        <w:rPr>
+          <w:lang w:val="uk-UA"/>
+        </w:rPr>
+      </w:pPr>
+      <w:r>
+        <w:rPr>
           <w:lang w:val="en-US"/>
         </w:rPr>
         <w:t>L</w:t>
       </w:r>
       <w:r>
         <w:rPr>
-          <w:highlight w:val="green"/>
           <w:lang w:val="uk-UA"/>
         </w:rPr>
         <w:t xml:space="preserve"> = </w:t>
@@ -7485,7 +7089,6 @@
       <w:proofErr w:type="gramStart"/>
       <w:r>
         <w:rPr>
-          <w:highlight w:val="green"/>
           <w:lang w:val="uk-UA"/>
         </w:rPr>
         <w:t>3</w:t>
@@ -7493,7 +7096,6 @@
       <w:proofErr w:type="gramEnd"/>
       <w:r>
         <w:rPr>
-          <w:highlight w:val="green"/>
           <w:lang w:val="uk-UA"/>
         </w:rPr>
         <w:t>.</w:t>
@@ -7502,13 +7104,11 @@
     <w:p>
       <w:pPr>
         <w:rPr>
-          <w:highlight w:val="green"/>
-          <w:lang w:val="uk-UA"/>
-        </w:rPr>
-      </w:pPr>
-      <w:r>
-        <w:rPr>
-          <w:highlight w:val="green"/>
+          <w:lang w:val="uk-UA"/>
+        </w:rPr>
+      </w:pPr>
+      <w:r>
+        <w:rPr>
           <w:lang w:val="uk-UA"/>
         </w:rPr>
         <w:t>Ітерація 2.</w:t>
@@ -7517,13 +7117,11 @@
     <w:p>
       <w:pPr>
         <w:rPr>
-          <w:highlight w:val="green"/>
-          <w:lang w:val="uk-UA"/>
-        </w:rPr>
-      </w:pPr>
-      <w:r>
-        <w:rPr>
-          <w:highlight w:val="green"/>
+          <w:lang w:val="uk-UA"/>
+        </w:rPr>
+      </w:pPr>
+      <w:r>
+        <w:rPr>
           <w:lang w:val="uk-UA"/>
         </w:rPr>
         <w:t>Ймовірності переходів та відповідних діапазонів представлені</w:t>
@@ -7532,14 +7130,12 @@
     <w:p>
       <w:pPr>
         <w:rPr>
-          <w:highlight w:val="green"/>
           <w:lang w:val="uk-UA"/>
         </w:rPr>
       </w:pPr>
       <w:r>
         <w:rPr>
           <w:noProof/>
-          <w:highlight w:val="green"/>
           <w:lang w:eastAsia="ru-RU"/>
         </w:rPr>
         <w:drawing>
@@ -7582,13 +7178,11 @@
     <w:p>
       <w:pPr>
         <w:rPr>
-          <w:highlight w:val="green"/>
-          <w:lang w:val="uk-UA"/>
-        </w:rPr>
-      </w:pPr>
-      <w:r>
-        <w:rPr>
-          <w:highlight w:val="green"/>
+          <w:lang w:val="uk-UA"/>
+        </w:rPr>
+      </w:pPr>
+      <w:r>
+        <w:rPr>
           <w:lang w:val="uk-UA"/>
         </w:rPr>
         <w:t>Випадає число 0,84, початкова вершина – 4.</w:t>
@@ -7597,22 +7191,19 @@
     <w:p>
       <w:pPr>
         <w:rPr>
-          <w:highlight w:val="green"/>
-          <w:lang w:val="uk-UA"/>
-        </w:rPr>
-      </w:pPr>
-    </w:p>
-    <w:p>
-      <w:pPr>
-        <w:rPr>
-          <w:highlight w:val="green"/>
+          <w:lang w:val="uk-UA"/>
+        </w:rPr>
+      </w:pPr>
+    </w:p>
+    <w:p>
+      <w:pPr>
+        <w:rPr>
           <w:lang w:val="uk-UA"/>
         </w:rPr>
       </w:pPr>
       <w:r>
         <w:rPr>
           <w:noProof/>
-          <w:highlight w:val="green"/>
           <w:lang w:eastAsia="ru-RU"/>
         </w:rPr>
         <w:drawing>
@@ -7655,13 +7246,11 @@
     <w:p>
       <w:pPr>
         <w:rPr>
-          <w:highlight w:val="green"/>
-          <w:lang w:val="uk-UA"/>
-        </w:rPr>
-      </w:pPr>
-      <w:r>
-        <w:rPr>
-          <w:highlight w:val="green"/>
+          <w:lang w:val="uk-UA"/>
+        </w:rPr>
+      </w:pPr>
+      <w:r>
+        <w:rPr>
           <w:lang w:val="uk-UA"/>
         </w:rPr>
         <w:t>Розрахуємо ймовірності подальшого переходу.</w:t>
@@ -7704,15 +7293,13 @@
               <w:rPr>
                 <w:rFonts w:ascii="Calibri" w:eastAsia="Times New Roman" w:hAnsi="Calibri" w:cs="Times New Roman"/>
                 <w:color w:val="000000"/>
-                <w:highlight w:val="green"/>
-                <w:lang w:eastAsia="ru-RU"/>
-              </w:rPr>
-            </w:pPr>
-            <w:r>
-              <w:rPr>
-                <w:rFonts w:ascii="Calibri" w:eastAsia="Times New Roman" w:hAnsi="Calibri" w:cs="Times New Roman"/>
-                <w:color w:val="000000"/>
-                <w:highlight w:val="green"/>
+                <w:lang w:eastAsia="ru-RU"/>
+              </w:rPr>
+            </w:pPr>
+            <w:r>
+              <w:rPr>
+                <w:rFonts w:ascii="Calibri" w:eastAsia="Times New Roman" w:hAnsi="Calibri" w:cs="Times New Roman"/>
+                <w:color w:val="000000"/>
                 <w:lang w:eastAsia="ru-RU"/>
               </w:rPr>
               <w:t>1</w:t>
@@ -7740,15 +7327,13 @@
               <w:rPr>
                 <w:rFonts w:ascii="Calibri" w:eastAsia="Times New Roman" w:hAnsi="Calibri" w:cs="Times New Roman"/>
                 <w:color w:val="000000"/>
-                <w:highlight w:val="green"/>
-                <w:lang w:eastAsia="ru-RU"/>
-              </w:rPr>
-            </w:pPr>
-            <w:r>
-              <w:rPr>
-                <w:rFonts w:ascii="Calibri" w:eastAsia="Times New Roman" w:hAnsi="Calibri" w:cs="Times New Roman"/>
-                <w:color w:val="000000"/>
-                <w:highlight w:val="green"/>
+                <w:lang w:eastAsia="ru-RU"/>
+              </w:rPr>
+            </w:pPr>
+            <w:r>
+              <w:rPr>
+                <w:rFonts w:ascii="Calibri" w:eastAsia="Times New Roman" w:hAnsi="Calibri" w:cs="Times New Roman"/>
+                <w:color w:val="000000"/>
                 <w:lang w:eastAsia="ru-RU"/>
               </w:rPr>
               <w:t>2</w:t>
@@ -7776,15 +7361,13 @@
               <w:rPr>
                 <w:rFonts w:ascii="Calibri" w:eastAsia="Times New Roman" w:hAnsi="Calibri" w:cs="Times New Roman"/>
                 <w:color w:val="000000"/>
-                <w:highlight w:val="green"/>
-                <w:lang w:eastAsia="ru-RU"/>
-              </w:rPr>
-            </w:pPr>
-            <w:r>
-              <w:rPr>
-                <w:rFonts w:ascii="Calibri" w:eastAsia="Times New Roman" w:hAnsi="Calibri" w:cs="Times New Roman"/>
-                <w:color w:val="000000"/>
-                <w:highlight w:val="green"/>
+                <w:lang w:eastAsia="ru-RU"/>
+              </w:rPr>
+            </w:pPr>
+            <w:r>
+              <w:rPr>
+                <w:rFonts w:ascii="Calibri" w:eastAsia="Times New Roman" w:hAnsi="Calibri" w:cs="Times New Roman"/>
+                <w:color w:val="000000"/>
                 <w:lang w:eastAsia="ru-RU"/>
               </w:rPr>
               <w:t>3</w:t>
@@ -7812,15 +7395,13 @@
               <w:rPr>
                 <w:rFonts w:ascii="Calibri" w:eastAsia="Times New Roman" w:hAnsi="Calibri" w:cs="Times New Roman"/>
                 <w:color w:val="000000"/>
-                <w:highlight w:val="green"/>
-                <w:lang w:eastAsia="ru-RU"/>
-              </w:rPr>
-            </w:pPr>
-            <w:r>
-              <w:rPr>
-                <w:rFonts w:ascii="Calibri" w:eastAsia="Times New Roman" w:hAnsi="Calibri" w:cs="Times New Roman"/>
-                <w:color w:val="000000"/>
-                <w:highlight w:val="green"/>
+                <w:lang w:eastAsia="ru-RU"/>
+              </w:rPr>
+            </w:pPr>
+            <w:r>
+              <w:rPr>
+                <w:rFonts w:ascii="Calibri" w:eastAsia="Times New Roman" w:hAnsi="Calibri" w:cs="Times New Roman"/>
+                <w:color w:val="000000"/>
                 <w:lang w:eastAsia="ru-RU"/>
               </w:rPr>
               <w:t>4</w:t>
@@ -7848,15 +7429,13 @@
               <w:rPr>
                 <w:rFonts w:ascii="Calibri" w:eastAsia="Times New Roman" w:hAnsi="Calibri" w:cs="Times New Roman"/>
                 <w:color w:val="000000"/>
-                <w:highlight w:val="green"/>
-                <w:lang w:eastAsia="ru-RU"/>
-              </w:rPr>
-            </w:pPr>
-            <w:r>
-              <w:rPr>
-                <w:rFonts w:ascii="Calibri" w:eastAsia="Times New Roman" w:hAnsi="Calibri" w:cs="Times New Roman"/>
-                <w:color w:val="000000"/>
-                <w:highlight w:val="green"/>
+                <w:lang w:eastAsia="ru-RU"/>
+              </w:rPr>
+            </w:pPr>
+            <w:r>
+              <w:rPr>
+                <w:rFonts w:ascii="Calibri" w:eastAsia="Times New Roman" w:hAnsi="Calibri" w:cs="Times New Roman"/>
+                <w:color w:val="000000"/>
                 <w:lang w:eastAsia="ru-RU"/>
               </w:rPr>
               <w:t>5</w:t>
@@ -7889,15 +7468,13 @@
               <w:rPr>
                 <w:rFonts w:ascii="Calibri" w:eastAsia="Times New Roman" w:hAnsi="Calibri" w:cs="Times New Roman"/>
                 <w:color w:val="000000"/>
-                <w:highlight w:val="green"/>
-                <w:lang w:eastAsia="ru-RU"/>
-              </w:rPr>
-            </w:pPr>
-            <w:r>
-              <w:rPr>
-                <w:rFonts w:ascii="Calibri" w:eastAsia="Times New Roman" w:hAnsi="Calibri" w:cs="Times New Roman"/>
-                <w:color w:val="000000"/>
-                <w:highlight w:val="green"/>
+                <w:lang w:eastAsia="ru-RU"/>
+              </w:rPr>
+            </w:pPr>
+            <w:r>
+              <w:rPr>
+                <w:rFonts w:ascii="Calibri" w:eastAsia="Times New Roman" w:hAnsi="Calibri" w:cs="Times New Roman"/>
+                <w:color w:val="000000"/>
                 <w:lang w:eastAsia="ru-RU"/>
               </w:rPr>
               <w:t>0</w:t>
@@ -7925,15 +7502,13 @@
               <w:rPr>
                 <w:rFonts w:ascii="Calibri" w:eastAsia="Times New Roman" w:hAnsi="Calibri" w:cs="Times New Roman"/>
                 <w:color w:val="000000"/>
-                <w:highlight w:val="green"/>
-                <w:lang w:eastAsia="ru-RU"/>
-              </w:rPr>
-            </w:pPr>
-            <w:r>
-              <w:rPr>
-                <w:rFonts w:ascii="Calibri" w:eastAsia="Times New Roman" w:hAnsi="Calibri" w:cs="Times New Roman"/>
-                <w:color w:val="000000"/>
-                <w:highlight w:val="green"/>
+                <w:lang w:eastAsia="ru-RU"/>
+              </w:rPr>
+            </w:pPr>
+            <w:r>
+              <w:rPr>
+                <w:rFonts w:ascii="Calibri" w:eastAsia="Times New Roman" w:hAnsi="Calibri" w:cs="Times New Roman"/>
+                <w:color w:val="000000"/>
                 <w:lang w:eastAsia="ru-RU"/>
               </w:rPr>
               <w:t>0</w:t>
@@ -7961,15 +7536,13 @@
               <w:rPr>
                 <w:rFonts w:ascii="Calibri" w:eastAsia="Times New Roman" w:hAnsi="Calibri" w:cs="Times New Roman"/>
                 <w:color w:val="000000"/>
-                <w:highlight w:val="green"/>
-                <w:lang w:eastAsia="ru-RU"/>
-              </w:rPr>
-            </w:pPr>
-            <w:r>
-              <w:rPr>
-                <w:rFonts w:ascii="Calibri" w:eastAsia="Times New Roman" w:hAnsi="Calibri" w:cs="Times New Roman"/>
-                <w:color w:val="000000"/>
-                <w:highlight w:val="green"/>
+                <w:lang w:eastAsia="ru-RU"/>
+              </w:rPr>
+            </w:pPr>
+            <w:r>
+              <w:rPr>
+                <w:rFonts w:ascii="Calibri" w:eastAsia="Times New Roman" w:hAnsi="Calibri" w:cs="Times New Roman"/>
+                <w:color w:val="000000"/>
                 <w:lang w:eastAsia="ru-RU"/>
               </w:rPr>
               <w:t>0,5</w:t>
@@ -7997,15 +7570,13 @@
               <w:rPr>
                 <w:rFonts w:ascii="Calibri" w:eastAsia="Times New Roman" w:hAnsi="Calibri" w:cs="Times New Roman"/>
                 <w:color w:val="000000"/>
-                <w:highlight w:val="green"/>
-                <w:lang w:eastAsia="ru-RU"/>
-              </w:rPr>
-            </w:pPr>
-            <w:r>
-              <w:rPr>
-                <w:rFonts w:ascii="Calibri" w:eastAsia="Times New Roman" w:hAnsi="Calibri" w:cs="Times New Roman"/>
-                <w:color w:val="000000"/>
-                <w:highlight w:val="green"/>
+                <w:lang w:eastAsia="ru-RU"/>
+              </w:rPr>
+            </w:pPr>
+            <w:r>
+              <w:rPr>
+                <w:rFonts w:ascii="Calibri" w:eastAsia="Times New Roman" w:hAnsi="Calibri" w:cs="Times New Roman"/>
+                <w:color w:val="000000"/>
                 <w:lang w:eastAsia="ru-RU"/>
               </w:rPr>
               <w:t>0</w:t>
@@ -8033,15 +7604,13 @@
               <w:rPr>
                 <w:rFonts w:ascii="Calibri" w:eastAsia="Times New Roman" w:hAnsi="Calibri" w:cs="Times New Roman"/>
                 <w:color w:val="000000"/>
-                <w:highlight w:val="green"/>
-                <w:lang w:eastAsia="ru-RU"/>
-              </w:rPr>
-            </w:pPr>
-            <w:r>
-              <w:rPr>
-                <w:rFonts w:ascii="Calibri" w:eastAsia="Times New Roman" w:hAnsi="Calibri" w:cs="Times New Roman"/>
-                <w:color w:val="000000"/>
-                <w:highlight w:val="green"/>
+                <w:lang w:eastAsia="ru-RU"/>
+              </w:rPr>
+            </w:pPr>
+            <w:r>
+              <w:rPr>
+                <w:rFonts w:ascii="Calibri" w:eastAsia="Times New Roman" w:hAnsi="Calibri" w:cs="Times New Roman"/>
+                <w:color w:val="000000"/>
                 <w:lang w:eastAsia="ru-RU"/>
               </w:rPr>
               <w:t>0,5</w:t>
@@ -8074,15 +7643,13 @@
               <w:rPr>
                 <w:rFonts w:ascii="Calibri" w:eastAsia="Times New Roman" w:hAnsi="Calibri" w:cs="Times New Roman"/>
                 <w:color w:val="000000"/>
-                <w:highlight w:val="green"/>
-                <w:lang w:eastAsia="ru-RU"/>
-              </w:rPr>
-            </w:pPr>
-            <w:r>
-              <w:rPr>
-                <w:rFonts w:ascii="Calibri" w:eastAsia="Times New Roman" w:hAnsi="Calibri" w:cs="Times New Roman"/>
-                <w:color w:val="000000"/>
-                <w:highlight w:val="green"/>
+                <w:lang w:eastAsia="ru-RU"/>
+              </w:rPr>
+            </w:pPr>
+            <w:r>
+              <w:rPr>
+                <w:rFonts w:ascii="Calibri" w:eastAsia="Times New Roman" w:hAnsi="Calibri" w:cs="Times New Roman"/>
+                <w:color w:val="000000"/>
                 <w:lang w:eastAsia="ru-RU"/>
               </w:rPr>
               <w:t>0</w:t>
@@ -8110,15 +7677,13 @@
               <w:rPr>
                 <w:rFonts w:ascii="Calibri" w:eastAsia="Times New Roman" w:hAnsi="Calibri" w:cs="Times New Roman"/>
                 <w:color w:val="000000"/>
-                <w:highlight w:val="green"/>
-                <w:lang w:eastAsia="ru-RU"/>
-              </w:rPr>
-            </w:pPr>
-            <w:r>
-              <w:rPr>
-                <w:rFonts w:ascii="Calibri" w:eastAsia="Times New Roman" w:hAnsi="Calibri" w:cs="Times New Roman"/>
-                <w:color w:val="000000"/>
-                <w:highlight w:val="green"/>
+                <w:lang w:eastAsia="ru-RU"/>
+              </w:rPr>
+            </w:pPr>
+            <w:r>
+              <w:rPr>
+                <w:rFonts w:ascii="Calibri" w:eastAsia="Times New Roman" w:hAnsi="Calibri" w:cs="Times New Roman"/>
+                <w:color w:val="000000"/>
                 <w:lang w:eastAsia="ru-RU"/>
               </w:rPr>
               <w:t>0</w:t>
@@ -8146,15 +7711,13 @@
               <w:rPr>
                 <w:rFonts w:ascii="Calibri" w:eastAsia="Times New Roman" w:hAnsi="Calibri" w:cs="Times New Roman"/>
                 <w:color w:val="000000"/>
-                <w:highlight w:val="green"/>
-                <w:lang w:eastAsia="ru-RU"/>
-              </w:rPr>
-            </w:pPr>
-            <w:r>
-              <w:rPr>
-                <w:rFonts w:ascii="Calibri" w:eastAsia="Times New Roman" w:hAnsi="Calibri" w:cs="Times New Roman"/>
-                <w:color w:val="000000"/>
-                <w:highlight w:val="green"/>
+                <w:lang w:eastAsia="ru-RU"/>
+              </w:rPr>
+            </w:pPr>
+            <w:r>
+              <w:rPr>
+                <w:rFonts w:ascii="Calibri" w:eastAsia="Times New Roman" w:hAnsi="Calibri" w:cs="Times New Roman"/>
+                <w:color w:val="000000"/>
                 <w:lang w:eastAsia="ru-RU"/>
               </w:rPr>
               <w:t>0,5</w:t>
@@ -8182,15 +7745,13 @@
               <w:rPr>
                 <w:rFonts w:ascii="Calibri" w:eastAsia="Times New Roman" w:hAnsi="Calibri" w:cs="Times New Roman"/>
                 <w:color w:val="000000"/>
-                <w:highlight w:val="green"/>
-                <w:lang w:eastAsia="ru-RU"/>
-              </w:rPr>
-            </w:pPr>
-            <w:r>
-              <w:rPr>
-                <w:rFonts w:ascii="Calibri" w:eastAsia="Times New Roman" w:hAnsi="Calibri" w:cs="Times New Roman"/>
-                <w:color w:val="000000"/>
-                <w:highlight w:val="green"/>
+                <w:lang w:eastAsia="ru-RU"/>
+              </w:rPr>
+            </w:pPr>
+            <w:r>
+              <w:rPr>
+                <w:rFonts w:ascii="Calibri" w:eastAsia="Times New Roman" w:hAnsi="Calibri" w:cs="Times New Roman"/>
+                <w:color w:val="000000"/>
                 <w:lang w:eastAsia="ru-RU"/>
               </w:rPr>
               <w:t>0,5</w:t>
@@ -8218,15 +7779,13 @@
               <w:rPr>
                 <w:rFonts w:ascii="Calibri" w:eastAsia="Times New Roman" w:hAnsi="Calibri" w:cs="Times New Roman"/>
                 <w:color w:val="000000"/>
-                <w:highlight w:val="green"/>
-                <w:lang w:eastAsia="ru-RU"/>
-              </w:rPr>
-            </w:pPr>
-            <w:r>
-              <w:rPr>
-                <w:rFonts w:ascii="Calibri" w:eastAsia="Times New Roman" w:hAnsi="Calibri" w:cs="Times New Roman"/>
-                <w:color w:val="000000"/>
-                <w:highlight w:val="green"/>
+                <w:lang w:eastAsia="ru-RU"/>
+              </w:rPr>
+            </w:pPr>
+            <w:r>
+              <w:rPr>
+                <w:rFonts w:ascii="Calibri" w:eastAsia="Times New Roman" w:hAnsi="Calibri" w:cs="Times New Roman"/>
+                <w:color w:val="000000"/>
                 <w:lang w:eastAsia="ru-RU"/>
               </w:rPr>
               <w:t>1</w:t>
@@ -8238,21 +7797,18 @@
     <w:p>
       <w:pPr>
         <w:rPr>
-          <w:highlight w:val="green"/>
-          <w:lang w:val="uk-UA"/>
-        </w:rPr>
-      </w:pPr>
-    </w:p>
-    <w:p>
-      <w:pPr>
-        <w:rPr>
-          <w:highlight w:val="green"/>
-          <w:lang w:val="uk-UA"/>
-        </w:rPr>
-      </w:pPr>
-      <w:r>
-        <w:rPr>
-          <w:highlight w:val="green"/>
+          <w:lang w:val="uk-UA"/>
+        </w:rPr>
+      </w:pPr>
+    </w:p>
+    <w:p>
+      <w:pPr>
+        <w:rPr>
+          <w:lang w:val="uk-UA"/>
+        </w:rPr>
+      </w:pPr>
+      <w:r>
+        <w:rPr>
           <w:lang w:val="uk-UA"/>
         </w:rPr>
         <w:t>Випадає число 0,40. Переходимо у вершину 3.</w:t>
@@ -8261,14 +7817,12 @@
     <w:p>
       <w:pPr>
         <w:rPr>
-          <w:highlight w:val="green"/>
           <w:lang w:val="uk-UA"/>
         </w:rPr>
       </w:pPr>
       <w:r>
         <w:rPr>
           <w:noProof/>
-          <w:highlight w:val="green"/>
           <w:lang w:eastAsia="ru-RU"/>
         </w:rPr>
         <w:lastRenderedPageBreak/>
@@ -8312,13 +7866,11 @@
     <w:p>
       <w:pPr>
         <w:rPr>
-          <w:highlight w:val="green"/>
-          <w:lang w:val="uk-UA"/>
-        </w:rPr>
-      </w:pPr>
-      <w:r>
-        <w:rPr>
-          <w:highlight w:val="green"/>
+          <w:lang w:val="uk-UA"/>
+        </w:rPr>
+      </w:pPr>
+      <w:r>
+        <w:rPr>
           <w:lang w:val="uk-UA"/>
         </w:rPr>
         <w:t>Зі ймовірністю 1 переходимо у вершину 5, як єдину, що сумісна з кожним елементом шляху.</w:t>
@@ -8327,14 +7879,12 @@
     <w:p>
       <w:pPr>
         <w:rPr>
-          <w:highlight w:val="green"/>
           <w:lang w:val="uk-UA"/>
         </w:rPr>
       </w:pPr>
       <w:r>
         <w:rPr>
           <w:noProof/>
-          <w:highlight w:val="green"/>
           <w:lang w:eastAsia="ru-RU"/>
         </w:rPr>
         <w:drawing>
@@ -8377,40 +7927,28 @@
     <w:p>
       <w:pPr>
         <w:rPr>
-          <w:highlight w:val="green"/>
-          <w:lang w:val="uk-UA"/>
-        </w:rPr>
-      </w:pPr>
-      <w:r>
-        <w:rPr>
-          <w:highlight w:val="green"/>
+          <w:lang w:val="uk-UA"/>
+        </w:rPr>
+      </w:pPr>
+      <w:r>
+        <w:rPr>
           <w:lang w:val="en-US"/>
         </w:rPr>
         <w:t>L</w:t>
       </w:r>
       <w:r>
-        <w:rPr>
-          <w:highlight w:val="green"/>
-        </w:rPr>
         <w:t xml:space="preserve"> = </w:t>
       </w:r>
       <w:proofErr w:type="gramStart"/>
       <w:r>
-        <w:rPr>
-          <w:highlight w:val="green"/>
-        </w:rPr>
         <w:t>3</w:t>
       </w:r>
       <w:proofErr w:type="gramEnd"/>
       <w:r>
-        <w:rPr>
-          <w:highlight w:val="green"/>
-        </w:rPr>
         <w:t xml:space="preserve">. </w:t>
       </w:r>
       <w:r>
         <w:rPr>
-          <w:highlight w:val="green"/>
           <w:lang w:val="uk-UA"/>
         </w:rPr>
         <w:t>Розв’язок не покращився, перерахуємо феромони.</w:t>
@@ -8453,15 +7991,13 @@
               <w:rPr>
                 <w:rFonts w:ascii="Calibri" w:eastAsia="Times New Roman" w:hAnsi="Calibri" w:cs="Times New Roman"/>
                 <w:color w:val="000000"/>
-                <w:highlight w:val="green"/>
-                <w:lang w:eastAsia="ru-RU"/>
-              </w:rPr>
-            </w:pPr>
-            <w:r>
-              <w:rPr>
-                <w:rFonts w:ascii="Calibri" w:eastAsia="Times New Roman" w:hAnsi="Calibri" w:cs="Times New Roman"/>
-                <w:color w:val="000000"/>
-                <w:highlight w:val="green"/>
+                <w:lang w:eastAsia="ru-RU"/>
+              </w:rPr>
+            </w:pPr>
+            <w:r>
+              <w:rPr>
+                <w:rFonts w:ascii="Calibri" w:eastAsia="Times New Roman" w:hAnsi="Calibri" w:cs="Times New Roman"/>
+                <w:color w:val="000000"/>
                 <w:lang w:eastAsia="ru-RU"/>
               </w:rPr>
               <w:t>0</w:t>
@@ -8489,15 +8025,13 @@
               <w:rPr>
                 <w:rFonts w:ascii="Calibri" w:eastAsia="Times New Roman" w:hAnsi="Calibri" w:cs="Times New Roman"/>
                 <w:color w:val="000000"/>
-                <w:highlight w:val="green"/>
-                <w:lang w:eastAsia="ru-RU"/>
-              </w:rPr>
-            </w:pPr>
-            <w:r>
-              <w:rPr>
-                <w:rFonts w:ascii="Calibri" w:eastAsia="Times New Roman" w:hAnsi="Calibri" w:cs="Times New Roman"/>
-                <w:color w:val="000000"/>
-                <w:highlight w:val="green"/>
+                <w:lang w:eastAsia="ru-RU"/>
+              </w:rPr>
+            </w:pPr>
+            <w:r>
+              <w:rPr>
+                <w:rFonts w:ascii="Calibri" w:eastAsia="Times New Roman" w:hAnsi="Calibri" w:cs="Times New Roman"/>
+                <w:color w:val="000000"/>
                 <w:lang w:eastAsia="ru-RU"/>
               </w:rPr>
               <w:t>0,544</w:t>
@@ -8525,15 +8059,13 @@
               <w:rPr>
                 <w:rFonts w:ascii="Calibri" w:eastAsia="Times New Roman" w:hAnsi="Calibri" w:cs="Times New Roman"/>
                 <w:color w:val="000000"/>
-                <w:highlight w:val="green"/>
-                <w:lang w:eastAsia="ru-RU"/>
-              </w:rPr>
-            </w:pPr>
-            <w:r>
-              <w:rPr>
-                <w:rFonts w:ascii="Calibri" w:eastAsia="Times New Roman" w:hAnsi="Calibri" w:cs="Times New Roman"/>
-                <w:color w:val="000000"/>
-                <w:highlight w:val="green"/>
+                <w:lang w:eastAsia="ru-RU"/>
+              </w:rPr>
+            </w:pPr>
+            <w:r>
+              <w:rPr>
+                <w:rFonts w:ascii="Calibri" w:eastAsia="Times New Roman" w:hAnsi="Calibri" w:cs="Times New Roman"/>
+                <w:color w:val="000000"/>
                 <w:lang w:eastAsia="ru-RU"/>
               </w:rPr>
               <w:t>0,544</w:t>
@@ -8561,15 +8093,13 @@
               <w:rPr>
                 <w:rFonts w:ascii="Calibri" w:eastAsia="Times New Roman" w:hAnsi="Calibri" w:cs="Times New Roman"/>
                 <w:color w:val="000000"/>
-                <w:highlight w:val="green"/>
-                <w:lang w:eastAsia="ru-RU"/>
-              </w:rPr>
-            </w:pPr>
-            <w:r>
-              <w:rPr>
-                <w:rFonts w:ascii="Calibri" w:eastAsia="Times New Roman" w:hAnsi="Calibri" w:cs="Times New Roman"/>
-                <w:color w:val="000000"/>
-                <w:highlight w:val="green"/>
+                <w:lang w:eastAsia="ru-RU"/>
+              </w:rPr>
+            </w:pPr>
+            <w:r>
+              <w:rPr>
+                <w:rFonts w:ascii="Calibri" w:eastAsia="Times New Roman" w:hAnsi="Calibri" w:cs="Times New Roman"/>
+                <w:color w:val="000000"/>
                 <w:lang w:eastAsia="ru-RU"/>
               </w:rPr>
               <w:t>0</w:t>
@@ -8597,15 +8127,13 @@
               <w:rPr>
                 <w:rFonts w:ascii="Calibri" w:eastAsia="Times New Roman" w:hAnsi="Calibri" w:cs="Times New Roman"/>
                 <w:color w:val="000000"/>
-                <w:highlight w:val="green"/>
-                <w:lang w:eastAsia="ru-RU"/>
-              </w:rPr>
-            </w:pPr>
-            <w:r>
-              <w:rPr>
-                <w:rFonts w:ascii="Calibri" w:eastAsia="Times New Roman" w:hAnsi="Calibri" w:cs="Times New Roman"/>
-                <w:color w:val="000000"/>
-                <w:highlight w:val="green"/>
+                <w:lang w:eastAsia="ru-RU"/>
+              </w:rPr>
+            </w:pPr>
+            <w:r>
+              <w:rPr>
+                <w:rFonts w:ascii="Calibri" w:eastAsia="Times New Roman" w:hAnsi="Calibri" w:cs="Times New Roman"/>
+                <w:color w:val="000000"/>
                 <w:lang w:eastAsia="ru-RU"/>
               </w:rPr>
               <w:t>0,16</w:t>
@@ -8638,15 +8166,13 @@
               <w:rPr>
                 <w:rFonts w:ascii="Calibri" w:eastAsia="Times New Roman" w:hAnsi="Calibri" w:cs="Times New Roman"/>
                 <w:color w:val="000000"/>
-                <w:highlight w:val="green"/>
-                <w:lang w:eastAsia="ru-RU"/>
-              </w:rPr>
-            </w:pPr>
-            <w:r>
-              <w:rPr>
-                <w:rFonts w:ascii="Calibri" w:eastAsia="Times New Roman" w:hAnsi="Calibri" w:cs="Times New Roman"/>
-                <w:color w:val="000000"/>
-                <w:highlight w:val="green"/>
+                <w:lang w:eastAsia="ru-RU"/>
+              </w:rPr>
+            </w:pPr>
+            <w:r>
+              <w:rPr>
+                <w:rFonts w:ascii="Calibri" w:eastAsia="Times New Roman" w:hAnsi="Calibri" w:cs="Times New Roman"/>
+                <w:color w:val="000000"/>
                 <w:lang w:eastAsia="ru-RU"/>
               </w:rPr>
               <w:t>0,544</w:t>
@@ -8674,15 +8200,13 @@
               <w:rPr>
                 <w:rFonts w:ascii="Calibri" w:eastAsia="Times New Roman" w:hAnsi="Calibri" w:cs="Times New Roman"/>
                 <w:color w:val="000000"/>
-                <w:highlight w:val="green"/>
-                <w:lang w:eastAsia="ru-RU"/>
-              </w:rPr>
-            </w:pPr>
-            <w:r>
-              <w:rPr>
-                <w:rFonts w:ascii="Calibri" w:eastAsia="Times New Roman" w:hAnsi="Calibri" w:cs="Times New Roman"/>
-                <w:color w:val="000000"/>
-                <w:highlight w:val="green"/>
+                <w:lang w:eastAsia="ru-RU"/>
+              </w:rPr>
+            </w:pPr>
+            <w:r>
+              <w:rPr>
+                <w:rFonts w:ascii="Calibri" w:eastAsia="Times New Roman" w:hAnsi="Calibri" w:cs="Times New Roman"/>
+                <w:color w:val="000000"/>
                 <w:lang w:eastAsia="ru-RU"/>
               </w:rPr>
               <w:t>0</w:t>
@@ -8710,15 +8234,13 @@
               <w:rPr>
                 <w:rFonts w:ascii="Calibri" w:eastAsia="Times New Roman" w:hAnsi="Calibri" w:cs="Times New Roman"/>
                 <w:color w:val="000000"/>
-                <w:highlight w:val="green"/>
-                <w:lang w:eastAsia="ru-RU"/>
-              </w:rPr>
-            </w:pPr>
-            <w:r>
-              <w:rPr>
-                <w:rFonts w:ascii="Calibri" w:eastAsia="Times New Roman" w:hAnsi="Calibri" w:cs="Times New Roman"/>
-                <w:color w:val="000000"/>
-                <w:highlight w:val="green"/>
+                <w:lang w:eastAsia="ru-RU"/>
+              </w:rPr>
+            </w:pPr>
+            <w:r>
+              <w:rPr>
+                <w:rFonts w:ascii="Calibri" w:eastAsia="Times New Roman" w:hAnsi="Calibri" w:cs="Times New Roman"/>
+                <w:color w:val="000000"/>
                 <w:lang w:eastAsia="ru-RU"/>
               </w:rPr>
               <w:t>0,544</w:t>
@@ -8746,15 +8268,13 @@
               <w:rPr>
                 <w:rFonts w:ascii="Calibri" w:eastAsia="Times New Roman" w:hAnsi="Calibri" w:cs="Times New Roman"/>
                 <w:color w:val="000000"/>
-                <w:highlight w:val="green"/>
-                <w:lang w:eastAsia="ru-RU"/>
-              </w:rPr>
-            </w:pPr>
-            <w:r>
-              <w:rPr>
-                <w:rFonts w:ascii="Calibri" w:eastAsia="Times New Roman" w:hAnsi="Calibri" w:cs="Times New Roman"/>
-                <w:color w:val="000000"/>
-                <w:highlight w:val="green"/>
+                <w:lang w:eastAsia="ru-RU"/>
+              </w:rPr>
+            </w:pPr>
+            <w:r>
+              <w:rPr>
+                <w:rFonts w:ascii="Calibri" w:eastAsia="Times New Roman" w:hAnsi="Calibri" w:cs="Times New Roman"/>
+                <w:color w:val="000000"/>
                 <w:lang w:eastAsia="ru-RU"/>
               </w:rPr>
               <w:t>0</w:t>
@@ -8782,15 +8302,13 @@
               <w:rPr>
                 <w:rFonts w:ascii="Calibri" w:eastAsia="Times New Roman" w:hAnsi="Calibri" w:cs="Times New Roman"/>
                 <w:color w:val="000000"/>
-                <w:highlight w:val="green"/>
-                <w:lang w:eastAsia="ru-RU"/>
-              </w:rPr>
-            </w:pPr>
-            <w:r>
-              <w:rPr>
-                <w:rFonts w:ascii="Calibri" w:eastAsia="Times New Roman" w:hAnsi="Calibri" w:cs="Times New Roman"/>
-                <w:color w:val="000000"/>
-                <w:highlight w:val="green"/>
+                <w:lang w:eastAsia="ru-RU"/>
+              </w:rPr>
+            </w:pPr>
+            <w:r>
+              <w:rPr>
+                <w:rFonts w:ascii="Calibri" w:eastAsia="Times New Roman" w:hAnsi="Calibri" w:cs="Times New Roman"/>
+                <w:color w:val="000000"/>
                 <w:lang w:eastAsia="ru-RU"/>
               </w:rPr>
               <w:t>0</w:t>
@@ -8823,15 +8341,13 @@
               <w:rPr>
                 <w:rFonts w:ascii="Calibri" w:eastAsia="Times New Roman" w:hAnsi="Calibri" w:cs="Times New Roman"/>
                 <w:color w:val="000000"/>
-                <w:highlight w:val="green"/>
-                <w:lang w:eastAsia="ru-RU"/>
-              </w:rPr>
-            </w:pPr>
-            <w:r>
-              <w:rPr>
-                <w:rFonts w:ascii="Calibri" w:eastAsia="Times New Roman" w:hAnsi="Calibri" w:cs="Times New Roman"/>
-                <w:color w:val="000000"/>
-                <w:highlight w:val="green"/>
+                <w:lang w:eastAsia="ru-RU"/>
+              </w:rPr>
+            </w:pPr>
+            <w:r>
+              <w:rPr>
+                <w:rFonts w:ascii="Calibri" w:eastAsia="Times New Roman" w:hAnsi="Calibri" w:cs="Times New Roman"/>
+                <w:color w:val="000000"/>
                 <w:lang w:eastAsia="ru-RU"/>
               </w:rPr>
               <w:t>0,544</w:t>
@@ -8859,15 +8375,13 @@
               <w:rPr>
                 <w:rFonts w:ascii="Calibri" w:eastAsia="Times New Roman" w:hAnsi="Calibri" w:cs="Times New Roman"/>
                 <w:color w:val="000000"/>
-                <w:highlight w:val="green"/>
-                <w:lang w:eastAsia="ru-RU"/>
-              </w:rPr>
-            </w:pPr>
-            <w:r>
-              <w:rPr>
-                <w:rFonts w:ascii="Calibri" w:eastAsia="Times New Roman" w:hAnsi="Calibri" w:cs="Times New Roman"/>
-                <w:color w:val="000000"/>
-                <w:highlight w:val="green"/>
+                <w:lang w:eastAsia="ru-RU"/>
+              </w:rPr>
+            </w:pPr>
+            <w:r>
+              <w:rPr>
+                <w:rFonts w:ascii="Calibri" w:eastAsia="Times New Roman" w:hAnsi="Calibri" w:cs="Times New Roman"/>
+                <w:color w:val="000000"/>
                 <w:lang w:eastAsia="ru-RU"/>
               </w:rPr>
               <w:t>0,544</w:t>
@@ -8895,15 +8409,13 @@
               <w:rPr>
                 <w:rFonts w:ascii="Calibri" w:eastAsia="Times New Roman" w:hAnsi="Calibri" w:cs="Times New Roman"/>
                 <w:color w:val="000000"/>
-                <w:highlight w:val="green"/>
-                <w:lang w:eastAsia="ru-RU"/>
-              </w:rPr>
-            </w:pPr>
-            <w:r>
-              <w:rPr>
-                <w:rFonts w:ascii="Calibri" w:eastAsia="Times New Roman" w:hAnsi="Calibri" w:cs="Times New Roman"/>
-                <w:color w:val="000000"/>
-                <w:highlight w:val="green"/>
+                <w:lang w:eastAsia="ru-RU"/>
+              </w:rPr>
+            </w:pPr>
+            <w:r>
+              <w:rPr>
+                <w:rFonts w:ascii="Calibri" w:eastAsia="Times New Roman" w:hAnsi="Calibri" w:cs="Times New Roman"/>
+                <w:color w:val="000000"/>
                 <w:lang w:eastAsia="ru-RU"/>
               </w:rPr>
               <w:t>0</w:t>
@@ -8931,15 +8443,13 @@
               <w:rPr>
                 <w:rFonts w:ascii="Calibri" w:eastAsia="Times New Roman" w:hAnsi="Calibri" w:cs="Times New Roman"/>
                 <w:color w:val="000000"/>
-                <w:highlight w:val="green"/>
-                <w:lang w:eastAsia="ru-RU"/>
-              </w:rPr>
-            </w:pPr>
-            <w:r>
-              <w:rPr>
-                <w:rFonts w:ascii="Calibri" w:eastAsia="Times New Roman" w:hAnsi="Calibri" w:cs="Times New Roman"/>
-                <w:color w:val="000000"/>
-                <w:highlight w:val="green"/>
+                <w:lang w:eastAsia="ru-RU"/>
+              </w:rPr>
+            </w:pPr>
+            <w:r>
+              <w:rPr>
+                <w:rFonts w:ascii="Calibri" w:eastAsia="Times New Roman" w:hAnsi="Calibri" w:cs="Times New Roman"/>
+                <w:color w:val="000000"/>
                 <w:lang w:eastAsia="ru-RU"/>
               </w:rPr>
               <w:t>0,76</w:t>
@@ -8967,15 +8477,13 @@
               <w:rPr>
                 <w:rFonts w:ascii="Calibri" w:eastAsia="Times New Roman" w:hAnsi="Calibri" w:cs="Times New Roman"/>
                 <w:color w:val="000000"/>
-                <w:highlight w:val="green"/>
-                <w:lang w:eastAsia="ru-RU"/>
-              </w:rPr>
-            </w:pPr>
-            <w:r>
-              <w:rPr>
-                <w:rFonts w:ascii="Calibri" w:eastAsia="Times New Roman" w:hAnsi="Calibri" w:cs="Times New Roman"/>
-                <w:color w:val="000000"/>
-                <w:highlight w:val="green"/>
+                <w:lang w:eastAsia="ru-RU"/>
+              </w:rPr>
+            </w:pPr>
+            <w:r>
+              <w:rPr>
+                <w:rFonts w:ascii="Calibri" w:eastAsia="Times New Roman" w:hAnsi="Calibri" w:cs="Times New Roman"/>
+                <w:color w:val="000000"/>
                 <w:lang w:eastAsia="ru-RU"/>
               </w:rPr>
               <w:t>0,76</w:t>
@@ -9008,15 +8516,13 @@
               <w:rPr>
                 <w:rFonts w:ascii="Calibri" w:eastAsia="Times New Roman" w:hAnsi="Calibri" w:cs="Times New Roman"/>
                 <w:color w:val="000000"/>
-                <w:highlight w:val="green"/>
-                <w:lang w:eastAsia="ru-RU"/>
-              </w:rPr>
-            </w:pPr>
-            <w:r>
-              <w:rPr>
-                <w:rFonts w:ascii="Calibri" w:eastAsia="Times New Roman" w:hAnsi="Calibri" w:cs="Times New Roman"/>
-                <w:color w:val="000000"/>
-                <w:highlight w:val="green"/>
+                <w:lang w:eastAsia="ru-RU"/>
+              </w:rPr>
+            </w:pPr>
+            <w:r>
+              <w:rPr>
+                <w:rFonts w:ascii="Calibri" w:eastAsia="Times New Roman" w:hAnsi="Calibri" w:cs="Times New Roman"/>
+                <w:color w:val="000000"/>
                 <w:lang w:eastAsia="ru-RU"/>
               </w:rPr>
               <w:t>0</w:t>
@@ -9044,15 +8550,13 @@
               <w:rPr>
                 <w:rFonts w:ascii="Calibri" w:eastAsia="Times New Roman" w:hAnsi="Calibri" w:cs="Times New Roman"/>
                 <w:color w:val="000000"/>
-                <w:highlight w:val="green"/>
-                <w:lang w:eastAsia="ru-RU"/>
-              </w:rPr>
-            </w:pPr>
-            <w:r>
-              <w:rPr>
-                <w:rFonts w:ascii="Calibri" w:eastAsia="Times New Roman" w:hAnsi="Calibri" w:cs="Times New Roman"/>
-                <w:color w:val="000000"/>
-                <w:highlight w:val="green"/>
+                <w:lang w:eastAsia="ru-RU"/>
+              </w:rPr>
+            </w:pPr>
+            <w:r>
+              <w:rPr>
+                <w:rFonts w:ascii="Calibri" w:eastAsia="Times New Roman" w:hAnsi="Calibri" w:cs="Times New Roman"/>
+                <w:color w:val="000000"/>
                 <w:lang w:eastAsia="ru-RU"/>
               </w:rPr>
               <w:t>0</w:t>
@@ -9080,15 +8584,13 @@
               <w:rPr>
                 <w:rFonts w:ascii="Calibri" w:eastAsia="Times New Roman" w:hAnsi="Calibri" w:cs="Times New Roman"/>
                 <w:color w:val="000000"/>
-                <w:highlight w:val="green"/>
-                <w:lang w:eastAsia="ru-RU"/>
-              </w:rPr>
-            </w:pPr>
-            <w:r>
-              <w:rPr>
-                <w:rFonts w:ascii="Calibri" w:eastAsia="Times New Roman" w:hAnsi="Calibri" w:cs="Times New Roman"/>
-                <w:color w:val="000000"/>
-                <w:highlight w:val="green"/>
+                <w:lang w:eastAsia="ru-RU"/>
+              </w:rPr>
+            </w:pPr>
+            <w:r>
+              <w:rPr>
+                <w:rFonts w:ascii="Calibri" w:eastAsia="Times New Roman" w:hAnsi="Calibri" w:cs="Times New Roman"/>
+                <w:color w:val="000000"/>
                 <w:lang w:eastAsia="ru-RU"/>
               </w:rPr>
               <w:t>0,76</w:t>
@@ -9116,15 +8618,13 @@
               <w:rPr>
                 <w:rFonts w:ascii="Calibri" w:eastAsia="Times New Roman" w:hAnsi="Calibri" w:cs="Times New Roman"/>
                 <w:color w:val="000000"/>
-                <w:highlight w:val="green"/>
-                <w:lang w:eastAsia="ru-RU"/>
-              </w:rPr>
-            </w:pPr>
-            <w:r>
-              <w:rPr>
-                <w:rFonts w:ascii="Calibri" w:eastAsia="Times New Roman" w:hAnsi="Calibri" w:cs="Times New Roman"/>
-                <w:color w:val="000000"/>
-                <w:highlight w:val="green"/>
+                <w:lang w:eastAsia="ru-RU"/>
+              </w:rPr>
+            </w:pPr>
+            <w:r>
+              <w:rPr>
+                <w:rFonts w:ascii="Calibri" w:eastAsia="Times New Roman" w:hAnsi="Calibri" w:cs="Times New Roman"/>
+                <w:color w:val="000000"/>
                 <w:lang w:eastAsia="ru-RU"/>
               </w:rPr>
               <w:t>0</w:t>
@@ -9152,15 +8652,13 @@
               <w:rPr>
                 <w:rFonts w:ascii="Calibri" w:eastAsia="Times New Roman" w:hAnsi="Calibri" w:cs="Times New Roman"/>
                 <w:color w:val="000000"/>
-                <w:highlight w:val="green"/>
-                <w:lang w:eastAsia="ru-RU"/>
-              </w:rPr>
-            </w:pPr>
-            <w:r>
-              <w:rPr>
-                <w:rFonts w:ascii="Calibri" w:eastAsia="Times New Roman" w:hAnsi="Calibri" w:cs="Times New Roman"/>
-                <w:color w:val="000000"/>
-                <w:highlight w:val="green"/>
+                <w:lang w:eastAsia="ru-RU"/>
+              </w:rPr>
+            </w:pPr>
+            <w:r>
+              <w:rPr>
+                <w:rFonts w:ascii="Calibri" w:eastAsia="Times New Roman" w:hAnsi="Calibri" w:cs="Times New Roman"/>
+                <w:color w:val="000000"/>
                 <w:lang w:eastAsia="ru-RU"/>
               </w:rPr>
               <w:t>0,76</w:t>
@@ -9193,15 +8691,13 @@
               <w:rPr>
                 <w:rFonts w:ascii="Calibri" w:eastAsia="Times New Roman" w:hAnsi="Calibri" w:cs="Times New Roman"/>
                 <w:color w:val="000000"/>
-                <w:highlight w:val="green"/>
-                <w:lang w:eastAsia="ru-RU"/>
-              </w:rPr>
-            </w:pPr>
-            <w:r>
-              <w:rPr>
-                <w:rFonts w:ascii="Calibri" w:eastAsia="Times New Roman" w:hAnsi="Calibri" w:cs="Times New Roman"/>
-                <w:color w:val="000000"/>
-                <w:highlight w:val="green"/>
+                <w:lang w:eastAsia="ru-RU"/>
+              </w:rPr>
+            </w:pPr>
+            <w:r>
+              <w:rPr>
+                <w:rFonts w:ascii="Calibri" w:eastAsia="Times New Roman" w:hAnsi="Calibri" w:cs="Times New Roman"/>
+                <w:color w:val="000000"/>
                 <w:lang w:eastAsia="ru-RU"/>
               </w:rPr>
               <w:t>0,544</w:t>
@@ -9229,15 +8725,13 @@
               <w:rPr>
                 <w:rFonts w:ascii="Calibri" w:eastAsia="Times New Roman" w:hAnsi="Calibri" w:cs="Times New Roman"/>
                 <w:color w:val="000000"/>
-                <w:highlight w:val="green"/>
-                <w:lang w:eastAsia="ru-RU"/>
-              </w:rPr>
-            </w:pPr>
-            <w:r>
-              <w:rPr>
-                <w:rFonts w:ascii="Calibri" w:eastAsia="Times New Roman" w:hAnsi="Calibri" w:cs="Times New Roman"/>
-                <w:color w:val="000000"/>
-                <w:highlight w:val="green"/>
+                <w:lang w:eastAsia="ru-RU"/>
+              </w:rPr>
+            </w:pPr>
+            <w:r>
+              <w:rPr>
+                <w:rFonts w:ascii="Calibri" w:eastAsia="Times New Roman" w:hAnsi="Calibri" w:cs="Times New Roman"/>
+                <w:color w:val="000000"/>
                 <w:lang w:eastAsia="ru-RU"/>
               </w:rPr>
               <w:t>0</w:t>
@@ -9265,15 +8759,13 @@
               <w:rPr>
                 <w:rFonts w:ascii="Calibri" w:eastAsia="Times New Roman" w:hAnsi="Calibri" w:cs="Times New Roman"/>
                 <w:color w:val="000000"/>
-                <w:highlight w:val="green"/>
-                <w:lang w:eastAsia="ru-RU"/>
-              </w:rPr>
-            </w:pPr>
-            <w:r>
-              <w:rPr>
-                <w:rFonts w:ascii="Calibri" w:eastAsia="Times New Roman" w:hAnsi="Calibri" w:cs="Times New Roman"/>
-                <w:color w:val="000000"/>
-                <w:highlight w:val="green"/>
+                <w:lang w:eastAsia="ru-RU"/>
+              </w:rPr>
+            </w:pPr>
+            <w:r>
+              <w:rPr>
+                <w:rFonts w:ascii="Calibri" w:eastAsia="Times New Roman" w:hAnsi="Calibri" w:cs="Times New Roman"/>
+                <w:color w:val="000000"/>
                 <w:lang w:eastAsia="ru-RU"/>
               </w:rPr>
               <w:t>0,76</w:t>
@@ -9301,15 +8793,13 @@
               <w:rPr>
                 <w:rFonts w:ascii="Calibri" w:eastAsia="Times New Roman" w:hAnsi="Calibri" w:cs="Times New Roman"/>
                 <w:color w:val="000000"/>
-                <w:highlight w:val="green"/>
-                <w:lang w:eastAsia="ru-RU"/>
-              </w:rPr>
-            </w:pPr>
-            <w:r>
-              <w:rPr>
-                <w:rFonts w:ascii="Calibri" w:eastAsia="Times New Roman" w:hAnsi="Calibri" w:cs="Times New Roman"/>
-                <w:color w:val="000000"/>
-                <w:highlight w:val="green"/>
+                <w:lang w:eastAsia="ru-RU"/>
+              </w:rPr>
+            </w:pPr>
+            <w:r>
+              <w:rPr>
+                <w:rFonts w:ascii="Calibri" w:eastAsia="Times New Roman" w:hAnsi="Calibri" w:cs="Times New Roman"/>
+                <w:color w:val="000000"/>
                 <w:lang w:eastAsia="ru-RU"/>
               </w:rPr>
               <w:t>0,76</w:t>
@@ -9337,15 +8827,13 @@
               <w:rPr>
                 <w:rFonts w:ascii="Calibri" w:eastAsia="Times New Roman" w:hAnsi="Calibri" w:cs="Times New Roman"/>
                 <w:color w:val="000000"/>
-                <w:highlight w:val="green"/>
-                <w:lang w:eastAsia="ru-RU"/>
-              </w:rPr>
-            </w:pPr>
-            <w:r>
-              <w:rPr>
-                <w:rFonts w:ascii="Calibri" w:eastAsia="Times New Roman" w:hAnsi="Calibri" w:cs="Times New Roman"/>
-                <w:color w:val="000000"/>
-                <w:highlight w:val="green"/>
+                <w:lang w:eastAsia="ru-RU"/>
+              </w:rPr>
+            </w:pPr>
+            <w:r>
+              <w:rPr>
+                <w:rFonts w:ascii="Calibri" w:eastAsia="Times New Roman" w:hAnsi="Calibri" w:cs="Times New Roman"/>
+                <w:color w:val="000000"/>
                 <w:lang w:eastAsia="ru-RU"/>
               </w:rPr>
               <w:t>0</w:t>
@@ -9357,20 +8845,18 @@
     <w:p>
       <w:pPr>
         <w:rPr>
-          <w:highlight w:val="green"/>
-          <w:lang w:val="uk-UA"/>
-        </w:rPr>
-      </w:pPr>
-    </w:p>
-    <w:p>
-      <w:pPr>
-        <w:rPr>
-          <w:lang w:val="uk-UA"/>
-        </w:rPr>
-      </w:pPr>
-      <w:r>
-        <w:rPr>
-          <w:highlight w:val="green"/>
+          <w:lang w:val="uk-UA"/>
+        </w:rPr>
+      </w:pPr>
+    </w:p>
+    <w:p>
+      <w:pPr>
+        <w:rPr>
+          <w:lang w:val="uk-UA"/>
+        </w:rPr>
+      </w:pPr>
+      <w:r>
+        <w:rPr>
           <w:lang w:val="uk-UA"/>
         </w:rPr>
         <w:t>Через 18 ітерацій у разі не покращення розв’язку алгоритм припинить свою роботу.</w:t>

</xml_diff>